<commit_message>
Bilder eingefügt, Auswertung 60% fertig
</commit_message>
<xml_diff>
--- a/doc/Ausbreitung von Ansichten.docx
+++ b/doc/Ausbreitung von Ansichten.docx
@@ -283,6 +283,7 @@
                                   </w:rPr>
                                   <w:alias w:val="Exposee"/>
                                   <w:id w:val="1543626596"/>
+                                  <w:showingPlcHdr/>
                                   <w:dataBinding w:prefixMappings="xmlns:ns0='http://schemas.microsoft.com/office/2006/coverPageProps' " w:xpath="/ns0:CoverPageProperties[1]/ns0:Abstract[1]" w:storeItemID="{55AF091B-3C7A-41E3-B477-F2FDAA23CFDA}"/>
                                   <w:text/>
                                 </w:sdtPr>
@@ -300,7 +301,7 @@
                                         <w:rFonts w:asciiTheme="majorHAnsi" w:hAnsiTheme="majorHAnsi"/>
                                         <w:color w:val="808080" w:themeColor="background1" w:themeShade="80"/>
                                       </w:rPr>
-                                      <w:t>Die Kurzdokumentation beinhaltet die Beschreibung der Abläufe des Simulationsprogrammes.  Es werden Algorithmen und Strategien der Prozedur erklärt um den Programmablauf zu beschreiben.</w:t>
+                                      <w:t xml:space="preserve">     </w:t>
                                     </w:r>
                                   </w:p>
                                 </w:sdtContent>
@@ -324,7 +325,7 @@
               </mc:Choice>
               <mc:Fallback>
                 <w:pict>
-                  <v:rect id="Rectangle 3" o:spid="_x0000_s1026" style="position:absolute;margin-left:33.75pt;margin-top:392.25pt;width:541.1pt;height:269.25pt;z-index:251661312;visibility:visible;mso-wrap-style:square;mso-width-percent:0;mso-height-percent:0;mso-wrap-distance-left:9pt;mso-wrap-distance-top:0;mso-wrap-distance-right:9pt;mso-wrap-distance-bottom:0;mso-position-horizontal:absolute;mso-position-horizontal-relative:page;mso-position-vertical:absolute;mso-position-vertical-relative:page;mso-width-percent:0;mso-height-percent:0;mso-width-relative:page;mso-height-relative:page;v-text-anchor:top" o:gfxdata="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" o:allowincell="f" filled="f" stroked="f">
+                  <v:rect id="Rectangle 3" o:spid="_x0000_s1026" style="position:absolute;margin-left:33.75pt;margin-top:392.25pt;width:541.1pt;height:269.25pt;z-index:251661312;visibility:visible;mso-wrap-style:square;mso-width-percent:0;mso-height-percent:0;mso-wrap-distance-left:9pt;mso-wrap-distance-top:0;mso-wrap-distance-right:9pt;mso-wrap-distance-bottom:0;mso-position-horizontal:absolute;mso-position-horizontal-relative:page;mso-position-vertical:absolute;mso-position-vertical-relative:page;mso-width-percent:0;mso-height-percent:0;mso-width-relative:page;mso-height-relative:page;v-text-anchor:top" o:gfxdata="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" o:allowincell="f" filled="f" stroked="f">
                     <v:textbox>
                       <w:txbxContent>
                         <w:p>
@@ -404,6 +405,7 @@
                             </w:rPr>
                             <w:alias w:val="Exposee"/>
                             <w:id w:val="1543626596"/>
+                            <w:showingPlcHdr/>
                             <w:dataBinding w:prefixMappings="xmlns:ns0='http://schemas.microsoft.com/office/2006/coverPageProps' " w:xpath="/ns0:CoverPageProperties[1]/ns0:Abstract[1]" w:storeItemID="{55AF091B-3C7A-41E3-B477-F2FDAA23CFDA}"/>
                             <w:text/>
                           </w:sdtPr>
@@ -421,7 +423,7 @@
                                   <w:rFonts w:asciiTheme="majorHAnsi" w:hAnsiTheme="majorHAnsi"/>
                                   <w:color w:val="808080" w:themeColor="background1" w:themeShade="80"/>
                                 </w:rPr>
-                                <w:t>Die Kurzdokumentation beinhaltet die Beschreibung der Abläufe des Simulationsprogrammes.  Es werden Algorithmen und Strategien der Prozedur erklärt um den Programmablauf zu beschreiben.</w:t>
+                                <w:t xml:space="preserve">     </w:t>
                               </w:r>
                             </w:p>
                           </w:sdtContent>
@@ -975,526 +977,6 @@
         </w:p>
       </w:sdtContent>
     </w:sdt>
-    <w:sdt>
-      <w:sdtPr>
-        <w:id w:val="-656307139"/>
-        <w:docPartObj>
-          <w:docPartGallery w:val="Table of Contents"/>
-          <w:docPartUnique/>
-        </w:docPartObj>
-      </w:sdtPr>
-      <w:sdtEndPr>
-        <w:rPr>
-          <w:rFonts w:asciiTheme="minorHAnsi" w:eastAsiaTheme="minorEastAsia" w:hAnsiTheme="minorHAnsi" w:cstheme="minorBidi"/>
-          <w:noProof/>
-          <w:color w:val="auto"/>
-          <w:sz w:val="24"/>
-          <w:szCs w:val="24"/>
-        </w:rPr>
-      </w:sdtEndPr>
-      <w:sdtContent>
-        <w:p>
-          <w:pPr>
-            <w:pStyle w:val="Inhaltsverzeichnisberschrift"/>
-          </w:pPr>
-          <w:r>
-            <w:t>Inhaltsverzeichnis</w:t>
-          </w:r>
-        </w:p>
-        <w:p>
-          <w:pPr>
-            <w:pStyle w:val="Verzeichnis1"/>
-            <w:tabs>
-              <w:tab w:val="right" w:leader="dot" w:pos="9056"/>
-            </w:tabs>
-            <w:rPr>
-              <w:b w:val="0"/>
-              <w:caps/>
-              <w:noProof/>
-              <w:lang w:eastAsia="ja-JP"/>
-            </w:rPr>
-          </w:pPr>
-          <w:r>
-            <w:rPr>
-              <w:b w:val="0"/>
-            </w:rPr>
-            <w:fldChar w:fldCharType="begin"/>
-          </w:r>
-          <w:r>
-            <w:instrText>TOC \o "1-3" \h \z \u</w:instrText>
-          </w:r>
-          <w:r>
-            <w:rPr>
-              <w:b w:val="0"/>
-            </w:rPr>
-            <w:fldChar w:fldCharType="separate"/>
-          </w:r>
-          <w:r>
-            <w:rPr>
-              <w:noProof/>
-            </w:rPr>
-            <w:t>Einführung &amp; Anforderungen</w:t>
-          </w:r>
-          <w:r>
-            <w:rPr>
-              <w:noProof/>
-            </w:rPr>
-            <w:tab/>
-          </w:r>
-          <w:r>
-            <w:rPr>
-              <w:noProof/>
-            </w:rPr>
-            <w:fldChar w:fldCharType="begin"/>
-          </w:r>
-          <w:r>
-            <w:rPr>
-              <w:noProof/>
-            </w:rPr>
-            <w:instrText xml:space="preserve"> PAGEREF _Toc402190701 \h </w:instrText>
-          </w:r>
-          <w:r>
-            <w:rPr>
-              <w:noProof/>
-            </w:rPr>
-          </w:r>
-          <w:r>
-            <w:rPr>
-              <w:noProof/>
-            </w:rPr>
-            <w:fldChar w:fldCharType="separate"/>
-          </w:r>
-          <w:r>
-            <w:rPr>
-              <w:noProof/>
-            </w:rPr>
-            <w:t>3</w:t>
-          </w:r>
-          <w:r>
-            <w:rPr>
-              <w:noProof/>
-            </w:rPr>
-            <w:fldChar w:fldCharType="end"/>
-          </w:r>
-        </w:p>
-        <w:p>
-          <w:pPr>
-            <w:pStyle w:val="Verzeichnis3"/>
-            <w:tabs>
-              <w:tab w:val="right" w:leader="dot" w:pos="9056"/>
-            </w:tabs>
-            <w:rPr>
-              <w:smallCaps/>
-              <w:noProof/>
-              <w:sz w:val="24"/>
-              <w:szCs w:val="24"/>
-              <w:lang w:eastAsia="ja-JP"/>
-            </w:rPr>
-          </w:pPr>
-          <w:r>
-            <w:rPr>
-              <w:noProof/>
-            </w:rPr>
-            <w:t>Generelle Anforderungen:</w:t>
-          </w:r>
-          <w:r>
-            <w:rPr>
-              <w:noProof/>
-            </w:rPr>
-            <w:tab/>
-          </w:r>
-          <w:r>
-            <w:rPr>
-              <w:noProof/>
-            </w:rPr>
-            <w:fldChar w:fldCharType="begin"/>
-          </w:r>
-          <w:r>
-            <w:rPr>
-              <w:noProof/>
-            </w:rPr>
-            <w:instrText xml:space="preserve"> PAGEREF _Toc402190702 \h </w:instrText>
-          </w:r>
-          <w:r>
-            <w:rPr>
-              <w:noProof/>
-            </w:rPr>
-          </w:r>
-          <w:r>
-            <w:rPr>
-              <w:noProof/>
-            </w:rPr>
-            <w:fldChar w:fldCharType="separate"/>
-          </w:r>
-          <w:r>
-            <w:rPr>
-              <w:noProof/>
-            </w:rPr>
-            <w:t>3</w:t>
-          </w:r>
-          <w:r>
-            <w:rPr>
-              <w:noProof/>
-            </w:rPr>
-            <w:fldChar w:fldCharType="end"/>
-          </w:r>
-        </w:p>
-        <w:p>
-          <w:pPr>
-            <w:pStyle w:val="Verzeichnis3"/>
-            <w:tabs>
-              <w:tab w:val="right" w:leader="dot" w:pos="9056"/>
-            </w:tabs>
-            <w:rPr>
-              <w:smallCaps/>
-              <w:noProof/>
-              <w:sz w:val="24"/>
-              <w:szCs w:val="24"/>
-              <w:lang w:eastAsia="ja-JP"/>
-            </w:rPr>
-          </w:pPr>
-          <w:r>
-            <w:rPr>
-              <w:noProof/>
-            </w:rPr>
-            <w:t>Abhängige Meinungsbildung:</w:t>
-          </w:r>
-          <w:r>
-            <w:rPr>
-              <w:noProof/>
-            </w:rPr>
-            <w:tab/>
-          </w:r>
-          <w:r>
-            <w:rPr>
-              <w:noProof/>
-            </w:rPr>
-            <w:fldChar w:fldCharType="begin"/>
-          </w:r>
-          <w:r>
-            <w:rPr>
-              <w:noProof/>
-            </w:rPr>
-            <w:instrText xml:space="preserve"> PAGEREF _Toc402190703 \h </w:instrText>
-          </w:r>
-          <w:r>
-            <w:rPr>
-              <w:noProof/>
-            </w:rPr>
-          </w:r>
-          <w:r>
-            <w:rPr>
-              <w:noProof/>
-            </w:rPr>
-            <w:fldChar w:fldCharType="separate"/>
-          </w:r>
-          <w:r>
-            <w:rPr>
-              <w:noProof/>
-            </w:rPr>
-            <w:t>3</w:t>
-          </w:r>
-          <w:r>
-            <w:rPr>
-              <w:noProof/>
-            </w:rPr>
-            <w:fldChar w:fldCharType="end"/>
-          </w:r>
-        </w:p>
-        <w:p>
-          <w:pPr>
-            <w:pStyle w:val="Verzeichnis3"/>
-            <w:tabs>
-              <w:tab w:val="right" w:leader="dot" w:pos="9056"/>
-            </w:tabs>
-            <w:rPr>
-              <w:smallCaps/>
-              <w:noProof/>
-              <w:sz w:val="24"/>
-              <w:szCs w:val="24"/>
-              <w:lang w:eastAsia="ja-JP"/>
-            </w:rPr>
-          </w:pPr>
-          <w:r>
-            <w:rPr>
-              <w:noProof/>
-            </w:rPr>
-            <w:t>Unabhängige Meinungsbildungen:</w:t>
-          </w:r>
-          <w:r>
-            <w:rPr>
-              <w:noProof/>
-            </w:rPr>
-            <w:tab/>
-          </w:r>
-          <w:r>
-            <w:rPr>
-              <w:noProof/>
-            </w:rPr>
-            <w:fldChar w:fldCharType="begin"/>
-          </w:r>
-          <w:r>
-            <w:rPr>
-              <w:noProof/>
-            </w:rPr>
-            <w:instrText xml:space="preserve"> PAGEREF _Toc402190704 \h </w:instrText>
-          </w:r>
-          <w:r>
-            <w:rPr>
-              <w:noProof/>
-            </w:rPr>
-          </w:r>
-          <w:r>
-            <w:rPr>
-              <w:noProof/>
-            </w:rPr>
-            <w:fldChar w:fldCharType="separate"/>
-          </w:r>
-          <w:r>
-            <w:rPr>
-              <w:noProof/>
-            </w:rPr>
-            <w:t>3</w:t>
-          </w:r>
-          <w:r>
-            <w:rPr>
-              <w:noProof/>
-            </w:rPr>
-            <w:fldChar w:fldCharType="end"/>
-          </w:r>
-        </w:p>
-        <w:p>
-          <w:r>
-            <w:rPr>
-              <w:b/>
-              <w:bCs/>
-              <w:noProof/>
-            </w:rPr>
-            <w:fldChar w:fldCharType="end"/>
-          </w:r>
-        </w:p>
-      </w:sdtContent>
-    </w:sdt>
-    <w:p>
-      <w:pPr>
-        <w:jc w:val="center"/>
-      </w:pPr>
-    </w:p>
-    <w:p>
-      <w:pPr>
-        <w:jc w:val="center"/>
-      </w:pPr>
-    </w:p>
-    <w:p>
-      <w:pPr>
-        <w:jc w:val="center"/>
-      </w:pPr>
-    </w:p>
-    <w:p>
-      <w:pPr>
-        <w:jc w:val="center"/>
-      </w:pPr>
-    </w:p>
-    <w:p>
-      <w:pPr>
-        <w:jc w:val="center"/>
-      </w:pPr>
-    </w:p>
-    <w:p>
-      <w:pPr>
-        <w:jc w:val="center"/>
-      </w:pPr>
-    </w:p>
-    <w:p>
-      <w:pPr>
-        <w:jc w:val="center"/>
-      </w:pPr>
-    </w:p>
-    <w:p>
-      <w:pPr>
-        <w:jc w:val="center"/>
-      </w:pPr>
-    </w:p>
-    <w:p>
-      <w:pPr>
-        <w:jc w:val="center"/>
-      </w:pPr>
-    </w:p>
-    <w:p>
-      <w:pPr>
-        <w:jc w:val="center"/>
-      </w:pPr>
-    </w:p>
-    <w:p>
-      <w:pPr>
-        <w:jc w:val="center"/>
-      </w:pPr>
-    </w:p>
-    <w:p>
-      <w:pPr>
-        <w:jc w:val="center"/>
-      </w:pPr>
-    </w:p>
-    <w:p>
-      <w:pPr>
-        <w:jc w:val="center"/>
-      </w:pPr>
-    </w:p>
-    <w:p>
-      <w:pPr>
-        <w:jc w:val="center"/>
-      </w:pPr>
-    </w:p>
-    <w:p>
-      <w:pPr>
-        <w:jc w:val="center"/>
-      </w:pPr>
-    </w:p>
-    <w:p>
-      <w:pPr>
-        <w:jc w:val="center"/>
-      </w:pPr>
-    </w:p>
-    <w:p>
-      <w:pPr>
-        <w:jc w:val="center"/>
-      </w:pPr>
-    </w:p>
-    <w:p>
-      <w:pPr>
-        <w:jc w:val="center"/>
-      </w:pPr>
-    </w:p>
-    <w:p>
-      <w:pPr>
-        <w:jc w:val="center"/>
-      </w:pPr>
-    </w:p>
-    <w:p>
-      <w:pPr>
-        <w:jc w:val="center"/>
-      </w:pPr>
-    </w:p>
-    <w:p>
-      <w:pPr>
-        <w:jc w:val="center"/>
-      </w:pPr>
-    </w:p>
-    <w:p>
-      <w:pPr>
-        <w:jc w:val="center"/>
-      </w:pPr>
-    </w:p>
-    <w:p>
-      <w:pPr>
-        <w:jc w:val="center"/>
-      </w:pPr>
-    </w:p>
-    <w:p>
-      <w:pPr>
-        <w:jc w:val="center"/>
-      </w:pPr>
-    </w:p>
-    <w:p>
-      <w:pPr>
-        <w:jc w:val="center"/>
-      </w:pPr>
-    </w:p>
-    <w:p>
-      <w:pPr>
-        <w:jc w:val="center"/>
-      </w:pPr>
-    </w:p>
-    <w:p>
-      <w:pPr>
-        <w:jc w:val="center"/>
-      </w:pPr>
-    </w:p>
-    <w:p>
-      <w:pPr>
-        <w:jc w:val="center"/>
-      </w:pPr>
-    </w:p>
-    <w:p>
-      <w:pPr>
-        <w:jc w:val="center"/>
-      </w:pPr>
-    </w:p>
-    <w:p>
-      <w:pPr>
-        <w:jc w:val="center"/>
-      </w:pPr>
-    </w:p>
-    <w:p>
-      <w:pPr>
-        <w:jc w:val="center"/>
-      </w:pPr>
-    </w:p>
-    <w:p>
-      <w:pPr>
-        <w:jc w:val="center"/>
-      </w:pPr>
-    </w:p>
-    <w:p>
-      <w:pPr>
-        <w:jc w:val="center"/>
-      </w:pPr>
-    </w:p>
-    <w:p>
-      <w:pPr>
-        <w:jc w:val="center"/>
-      </w:pPr>
-    </w:p>
-    <w:p>
-      <w:pPr>
-        <w:jc w:val="center"/>
-      </w:pPr>
-    </w:p>
-    <w:p>
-      <w:pPr>
-        <w:jc w:val="center"/>
-      </w:pPr>
-    </w:p>
-    <w:p>
-      <w:pPr>
-        <w:jc w:val="center"/>
-      </w:pPr>
-    </w:p>
-    <w:p>
-      <w:pPr>
-        <w:jc w:val="center"/>
-      </w:pPr>
-    </w:p>
-    <w:p>
-      <w:pPr>
-        <w:jc w:val="center"/>
-      </w:pPr>
-    </w:p>
-    <w:p>
-      <w:pPr>
-        <w:jc w:val="center"/>
-      </w:pPr>
-    </w:p>
-    <w:p>
-      <w:pPr>
-        <w:jc w:val="center"/>
-      </w:pPr>
-    </w:p>
-    <w:p>
-      <w:pPr>
-        <w:jc w:val="center"/>
-      </w:pPr>
-    </w:p>
-    <w:p>
-      <w:pPr>
-        <w:jc w:val="center"/>
-      </w:pPr>
-    </w:p>
-    <w:p>
-      <w:pPr>
-        <w:jc w:val="center"/>
-      </w:pPr>
-    </w:p>
     <w:p>
       <w:pPr>
         <w:jc w:val="center"/>
@@ -1752,16 +1234,831 @@
         <w:jc w:val="center"/>
       </w:pPr>
     </w:p>
-    <w:p>
-      <w:pPr>
+    <w:p/>
+    <w:p/>
+    <w:p/>
+    <w:p>
+      <w:pPr>
+        <w:pStyle w:val="berschrift1"/>
         <w:jc w:val="center"/>
       </w:pPr>
+      <w:r>
+        <w:t>Auswertung der Ergebnisse</w:t>
+      </w:r>
+    </w:p>
+    <w:p/>
+    <w:p>
+      <w:pPr>
+        <w:pStyle w:val="berschrift3"/>
+      </w:pPr>
+      <w:r>
+        <w:t>Unveränderte Parameter</w:t>
+      </w:r>
+    </w:p>
+    <w:p/>
+    <w:tbl>
+      <w:tblPr>
+        <w:tblStyle w:val="Tabellenraster"/>
+        <w:tblW w:w="0" w:type="auto"/>
+        <w:tblLook w:val="04A0" w:firstRow="1" w:lastRow="0" w:firstColumn="1" w:lastColumn="0" w:noHBand="0" w:noVBand="1"/>
+      </w:tblPr>
+      <w:tblGrid>
+        <w:gridCol w:w="2802"/>
+        <w:gridCol w:w="3335"/>
+        <w:gridCol w:w="3069"/>
+      </w:tblGrid>
+      <w:tr>
+        <w:tc>
+          <w:tcPr>
+            <w:tcW w:w="2802" w:type="dxa"/>
+          </w:tcPr>
+          <w:p>
+            <w:r>
+              <w:t>Parameter</w:t>
+            </w:r>
+          </w:p>
+        </w:tc>
+        <w:tc>
+          <w:tcPr>
+            <w:tcW w:w="3335" w:type="dxa"/>
+          </w:tcPr>
+          <w:p>
+            <w:r>
+              <w:t>unabhängige Meinungsbildung</w:t>
+            </w:r>
+          </w:p>
+        </w:tc>
+        <w:tc>
+          <w:tcPr>
+            <w:tcW w:w="3069" w:type="dxa"/>
+          </w:tcPr>
+          <w:p>
+            <w:r>
+              <w:t>abhängige</w:t>
+            </w:r>
+            <w:r>
+              <w:t xml:space="preserve"> Meinungsbildung</w:t>
+            </w:r>
+          </w:p>
+        </w:tc>
+      </w:tr>
+      <w:tr>
+        <w:tc>
+          <w:tcPr>
+            <w:tcW w:w="2802" w:type="dxa"/>
+          </w:tcPr>
+          <w:p>
+            <w:r>
+              <w:t>Iterationen</w:t>
+            </w:r>
+          </w:p>
+        </w:tc>
+        <w:tc>
+          <w:tcPr>
+            <w:tcW w:w="3335" w:type="dxa"/>
+          </w:tcPr>
+          <w:p>
+            <w:r>
+              <w:t>2000</w:t>
+            </w:r>
+          </w:p>
+        </w:tc>
+        <w:tc>
+          <w:tcPr>
+            <w:tcW w:w="3069" w:type="dxa"/>
+          </w:tcPr>
+          <w:p>
+            <w:r>
+              <w:t>2000</w:t>
+            </w:r>
+          </w:p>
+        </w:tc>
+      </w:tr>
+      <w:tr>
+        <w:tc>
+          <w:tcPr>
+            <w:tcW w:w="2802" w:type="dxa"/>
+          </w:tcPr>
+          <w:p>
+            <w:r>
+              <w:t>Gruppengröße</w:t>
+            </w:r>
+          </w:p>
+        </w:tc>
+        <w:tc>
+          <w:tcPr>
+            <w:tcW w:w="3335" w:type="dxa"/>
+          </w:tcPr>
+          <w:p>
+            <w:r>
+              <w:t>50</w:t>
+            </w:r>
+          </w:p>
+        </w:tc>
+        <w:tc>
+          <w:tcPr>
+            <w:tcW w:w="3069" w:type="dxa"/>
+          </w:tcPr>
+          <w:p>
+            <w:r>
+              <w:t>50</w:t>
+            </w:r>
+          </w:p>
+        </w:tc>
+      </w:tr>
+    </w:tbl>
+    <w:p/>
+    <w:p/>
+    <w:p>
+      <w:r>
+        <w:rPr>
+          <w:rStyle w:val="berschrift3Zeichen"/>
+        </w:rPr>
+        <w:t>Schaubild</w:t>
+      </w:r>
+      <w:r>
+        <w:rPr>
+          <w:rStyle w:val="berschrift3Zeichen"/>
+        </w:rPr>
+        <w:t xml:space="preserve"> 1</w:t>
+      </w:r>
+    </w:p>
+    <w:p>
+      <w:r>
+        <w:t>Wahrscheinlichkeiten so angepasst, dass nach ca. 200 Tagen die Meinung von jedem Individuum A ist.</w:t>
+      </w:r>
+      <w:r>
+        <w:t xml:space="preserve"> </w:t>
+      </w:r>
+    </w:p>
+    <w:p/>
+    <w:p>
+      <w:pPr>
+        <w:rPr>
+          <w:noProof/>
+        </w:rPr>
+      </w:pPr>
+    </w:p>
+    <w:tbl>
+      <w:tblPr>
+        <w:tblStyle w:val="Tabellenraster"/>
+        <w:tblW w:w="0" w:type="auto"/>
+        <w:tblLook w:val="04A0" w:firstRow="1" w:lastRow="0" w:firstColumn="1" w:lastColumn="0" w:noHBand="0" w:noVBand="1"/>
+      </w:tblPr>
+      <w:tblGrid>
+        <w:gridCol w:w="2707"/>
+        <w:gridCol w:w="3477"/>
+        <w:gridCol w:w="3069"/>
+      </w:tblGrid>
+      <w:tr>
+        <w:tc>
+          <w:tcPr>
+            <w:tcW w:w="2707" w:type="dxa"/>
+          </w:tcPr>
+          <w:p>
+            <w:r>
+              <w:t>Parameter</w:t>
+            </w:r>
+          </w:p>
+        </w:tc>
+        <w:tc>
+          <w:tcPr>
+            <w:tcW w:w="3477" w:type="dxa"/>
+          </w:tcPr>
+          <w:p>
+            <w:r>
+              <w:t>unabhängige Meinungsbildung</w:t>
+            </w:r>
+          </w:p>
+        </w:tc>
+        <w:tc>
+          <w:tcPr>
+            <w:tcW w:w="3069" w:type="dxa"/>
+          </w:tcPr>
+          <w:p>
+            <w:r>
+              <w:t>abhängige</w:t>
+            </w:r>
+            <w:r>
+              <w:t xml:space="preserve"> Meinungsbildung</w:t>
+            </w:r>
+          </w:p>
+        </w:tc>
+      </w:tr>
+      <w:tr>
+        <w:tc>
+          <w:tcPr>
+            <w:tcW w:w="2707" w:type="dxa"/>
+          </w:tcPr>
+          <w:p>
+            <w:r>
+              <w:t>Wahrscheinlichkeitsfaktor</w:t>
+            </w:r>
+          </w:p>
+        </w:tc>
+        <w:tc>
+          <w:tcPr>
+            <w:tcW w:w="3477" w:type="dxa"/>
+          </w:tcPr>
+          <w:p>
+            <w:r>
+              <w:t>0.0222</w:t>
+            </w:r>
+          </w:p>
+        </w:tc>
+        <w:tc>
+          <w:tcPr>
+            <w:tcW w:w="3069" w:type="dxa"/>
+          </w:tcPr>
+          <w:p>
+            <w:r>
+              <w:t>0.00442</w:t>
+            </w:r>
+          </w:p>
+        </w:tc>
+      </w:tr>
+      <w:tr>
+        <w:tc>
+          <w:tcPr>
+            <w:tcW w:w="2707" w:type="dxa"/>
+          </w:tcPr>
+          <w:p>
+            <w:r>
+              <w:t>anfängliche Population A</w:t>
+            </w:r>
+          </w:p>
+        </w:tc>
+        <w:tc>
+          <w:tcPr>
+            <w:tcW w:w="3477" w:type="dxa"/>
+          </w:tcPr>
+          <w:p>
+            <w:r>
+              <w:t>0</w:t>
+            </w:r>
+          </w:p>
+        </w:tc>
+        <w:tc>
+          <w:tcPr>
+            <w:tcW w:w="3069" w:type="dxa"/>
+          </w:tcPr>
+          <w:p>
+            <w:r>
+              <w:t>3</w:t>
+            </w:r>
+          </w:p>
+        </w:tc>
+      </w:tr>
+    </w:tbl>
+    <w:p/>
+    <w:p>
+      <w:r>
+        <w:rPr>
+          <w:noProof/>
+        </w:rPr>
+        <w:drawing>
+          <wp:inline distT="0" distB="0" distL="0" distR="0" wp14:anchorId="23485E2E" wp14:editId="7212586E">
+            <wp:extent cx="5749925" cy="2526030"/>
+            <wp:effectExtent l="0" t="0" r="0" b="0"/>
+            <wp:docPr id="8" name="Bild 8" descr="Macintosh HD:Users:Chris-Network:Desktop:Bildschirmfoto 2018-10-27 um 11.33.19.png"/>
+            <wp:cNvGraphicFramePr>
+              <a:graphicFrameLocks xmlns:a="http://schemas.openxmlformats.org/drawingml/2006/main" noChangeAspect="1"/>
+            </wp:cNvGraphicFramePr>
+            <a:graphic xmlns:a="http://schemas.openxmlformats.org/drawingml/2006/main">
+              <a:graphicData uri="http://schemas.openxmlformats.org/drawingml/2006/picture">
+                <pic:pic xmlns:pic="http://schemas.openxmlformats.org/drawingml/2006/picture">
+                  <pic:nvPicPr>
+                    <pic:cNvPr id="0" name="Picture 8" descr="Macintosh HD:Users:Chris-Network:Desktop:Bildschirmfoto 2018-10-27 um 11.33.19.png"/>
+                    <pic:cNvPicPr>
+                      <a:picLocks noChangeAspect="1" noChangeArrowheads="1"/>
+                    </pic:cNvPicPr>
+                  </pic:nvPicPr>
+                  <pic:blipFill>
+                    <a:blip r:embed="rId11">
+                      <a:extLst>
+                        <a:ext uri="{28A0092B-C50C-407E-A947-70E740481C1C}">
+                          <a14:useLocalDpi xmlns:a14="http://schemas.microsoft.com/office/drawing/2010/main" val="0"/>
+                        </a:ext>
+                      </a:extLst>
+                    </a:blip>
+                    <a:srcRect/>
+                    <a:stretch>
+                      <a:fillRect/>
+                    </a:stretch>
+                  </pic:blipFill>
+                  <pic:spPr bwMode="auto">
+                    <a:xfrm>
+                      <a:off x="0" y="0"/>
+                      <a:ext cx="5749925" cy="2526030"/>
+                    </a:xfrm>
+                    <a:prstGeom prst="rect">
+                      <a:avLst/>
+                    </a:prstGeom>
+                    <a:noFill/>
+                    <a:ln>
+                      <a:noFill/>
+                    </a:ln>
+                  </pic:spPr>
+                </pic:pic>
+              </a:graphicData>
+            </a:graphic>
+          </wp:inline>
+        </w:drawing>
+      </w:r>
+    </w:p>
+    <w:p/>
+    <w:p/>
+    <w:p>
+      <w:pPr>
+        <w:pStyle w:val="berschrift3"/>
+      </w:pPr>
+      <w:r>
+        <w:t>Auswertung</w:t>
+      </w:r>
+    </w:p>
+    <w:p/>
+    <w:p>
+      <w:r>
+        <w:t xml:space="preserve">Bei der unabhängigen Meinungsbildung verläuft die Kurve degressiv. Anfänglich wächst die Prozentuale Population der Meinung A verteilt über die Tage sehr stark, aber flacht </w:t>
+      </w:r>
+      <w:r>
+        <w:t>nach erreichen von ca. 80% deutlich ab.</w:t>
+      </w:r>
+    </w:p>
+    <w:p/>
+    <w:p>
+      <w:r>
+        <w:t xml:space="preserve">Bei der unabhängigen Meinungsbildung verläuft die Kurve progressiv. </w:t>
+      </w:r>
+      <w:r>
+        <w:t xml:space="preserve">Durch die Anfängliche geringe Meinungspopulation ist der Kurvenverlauf flach. Deutlichen Zuwachs an Individuen mit der Meinung A findet die Meinungsbildung ab etwa 30%. </w:t>
+      </w:r>
+    </w:p>
+    <w:p/>
+    <w:p>
+      <w:r>
+        <w:t>In den letzten 10% der Meinungsbildungssimulation ist die Steigung der abhängigen Meinungsbildung höher als bei der unabhängigen</w:t>
+      </w:r>
+    </w:p>
+    <w:p/>
+    <w:p>
+      <w:pPr>
+        <w:pStyle w:val="berschrift3"/>
+      </w:pPr>
+    </w:p>
+    <w:p>
+      <w:pPr>
+        <w:pStyle w:val="berschrift3"/>
+      </w:pPr>
+      <w:r>
+        <w:t>Schaubild 2</w:t>
+      </w:r>
+    </w:p>
+    <w:p/>
+    <w:tbl>
+      <w:tblPr>
+        <w:tblStyle w:val="Tabellenraster"/>
+        <w:tblW w:w="0" w:type="auto"/>
+        <w:tblLook w:val="04A0" w:firstRow="1" w:lastRow="0" w:firstColumn="1" w:lastColumn="0" w:noHBand="0" w:noVBand="1"/>
+      </w:tblPr>
+      <w:tblGrid>
+        <w:gridCol w:w="2707"/>
+        <w:gridCol w:w="3477"/>
+        <w:gridCol w:w="3069"/>
+      </w:tblGrid>
+      <w:tr>
+        <w:tc>
+          <w:tcPr>
+            <w:tcW w:w="2707" w:type="dxa"/>
+          </w:tcPr>
+          <w:p>
+            <w:r>
+              <w:t>Parameter</w:t>
+            </w:r>
+          </w:p>
+        </w:tc>
+        <w:tc>
+          <w:tcPr>
+            <w:tcW w:w="3477" w:type="dxa"/>
+          </w:tcPr>
+          <w:p>
+            <w:r>
+              <w:t>unabhängige Meinungsbildung</w:t>
+            </w:r>
+          </w:p>
+        </w:tc>
+        <w:tc>
+          <w:tcPr>
+            <w:tcW w:w="3069" w:type="dxa"/>
+          </w:tcPr>
+          <w:p>
+            <w:r>
+              <w:t>abhängige</w:t>
+            </w:r>
+            <w:r>
+              <w:t xml:space="preserve"> Meinungsbildung</w:t>
+            </w:r>
+          </w:p>
+        </w:tc>
+      </w:tr>
+      <w:tr>
+        <w:tc>
+          <w:tcPr>
+            <w:tcW w:w="2707" w:type="dxa"/>
+          </w:tcPr>
+          <w:p>
+            <w:r>
+              <w:t>Wahrscheinlichkeitsfaktor</w:t>
+            </w:r>
+          </w:p>
+        </w:tc>
+        <w:tc>
+          <w:tcPr>
+            <w:tcW w:w="3477" w:type="dxa"/>
+          </w:tcPr>
+          <w:p>
+            <w:r>
+              <w:t>0.1</w:t>
+            </w:r>
+          </w:p>
+        </w:tc>
+        <w:tc>
+          <w:tcPr>
+            <w:tcW w:w="3069" w:type="dxa"/>
+          </w:tcPr>
+          <w:p>
+            <w:r>
+              <w:t>0.1</w:t>
+            </w:r>
+          </w:p>
+        </w:tc>
+      </w:tr>
+      <w:tr>
+        <w:tc>
+          <w:tcPr>
+            <w:tcW w:w="2707" w:type="dxa"/>
+          </w:tcPr>
+          <w:p>
+            <w:r>
+              <w:t>anfängliche Population A</w:t>
+            </w:r>
+          </w:p>
+        </w:tc>
+        <w:tc>
+          <w:tcPr>
+            <w:tcW w:w="3477" w:type="dxa"/>
+          </w:tcPr>
+          <w:p>
+            <w:r>
+              <w:t>0</w:t>
+            </w:r>
+          </w:p>
+        </w:tc>
+        <w:tc>
+          <w:tcPr>
+            <w:tcW w:w="3069" w:type="dxa"/>
+          </w:tcPr>
+          <w:p>
+            <w:r>
+              <w:t>3</w:t>
+            </w:r>
+          </w:p>
+        </w:tc>
+      </w:tr>
+    </w:tbl>
+    <w:p>
+      <w:pPr>
+        <w:rPr>
+          <w:noProof/>
+        </w:rPr>
+      </w:pPr>
+    </w:p>
+    <w:p>
+      <w:pPr>
+        <w:rPr>
+          <w:noProof/>
+        </w:rPr>
+      </w:pPr>
+    </w:p>
+    <w:p>
+      <w:r>
+        <w:rPr>
+          <w:noProof/>
+        </w:rPr>
+        <w:drawing>
+          <wp:inline distT="0" distB="0" distL="0" distR="0" wp14:anchorId="29EA3F39" wp14:editId="1319F412">
+            <wp:extent cx="5749925" cy="2626995"/>
+            <wp:effectExtent l="0" t="0" r="0" b="0"/>
+            <wp:docPr id="7" name="Bild 7" descr="Macintosh HD:Users:Chris-Network:Desktop:Bildschirmfoto 2018-10-27 um 11.32.00.png"/>
+            <wp:cNvGraphicFramePr>
+              <a:graphicFrameLocks xmlns:a="http://schemas.openxmlformats.org/drawingml/2006/main" noChangeAspect="1"/>
+            </wp:cNvGraphicFramePr>
+            <a:graphic xmlns:a="http://schemas.openxmlformats.org/drawingml/2006/main">
+              <a:graphicData uri="http://schemas.openxmlformats.org/drawingml/2006/picture">
+                <pic:pic xmlns:pic="http://schemas.openxmlformats.org/drawingml/2006/picture">
+                  <pic:nvPicPr>
+                    <pic:cNvPr id="0" name="Picture 7" descr="Macintosh HD:Users:Chris-Network:Desktop:Bildschirmfoto 2018-10-27 um 11.32.00.png"/>
+                    <pic:cNvPicPr>
+                      <a:picLocks noChangeAspect="1" noChangeArrowheads="1"/>
+                    </pic:cNvPicPr>
+                  </pic:nvPicPr>
+                  <pic:blipFill>
+                    <a:blip r:embed="rId12">
+                      <a:extLst>
+                        <a:ext uri="{28A0092B-C50C-407E-A947-70E740481C1C}">
+                          <a14:useLocalDpi xmlns:a14="http://schemas.microsoft.com/office/drawing/2010/main" val="0"/>
+                        </a:ext>
+                      </a:extLst>
+                    </a:blip>
+                    <a:srcRect/>
+                    <a:stretch>
+                      <a:fillRect/>
+                    </a:stretch>
+                  </pic:blipFill>
+                  <pic:spPr bwMode="auto">
+                    <a:xfrm>
+                      <a:off x="0" y="0"/>
+                      <a:ext cx="5749925" cy="2626995"/>
+                    </a:xfrm>
+                    <a:prstGeom prst="rect">
+                      <a:avLst/>
+                    </a:prstGeom>
+                    <a:noFill/>
+                    <a:ln>
+                      <a:noFill/>
+                    </a:ln>
+                  </pic:spPr>
+                </pic:pic>
+              </a:graphicData>
+            </a:graphic>
+          </wp:inline>
+        </w:drawing>
+      </w:r>
+    </w:p>
+    <w:p/>
+    <w:p>
+      <w:pPr>
+        <w:pStyle w:val="berschrift3"/>
+      </w:pPr>
+      <w:r>
+        <w:t>Auswertung</w:t>
+      </w:r>
+    </w:p>
+    <w:p/>
+    <w:p>
+      <w:r>
+        <w:t>Die Relativierung der Wahrscheinlichkeiten zeigt, dass die Population</w:t>
+      </w:r>
+      <w:r>
+        <w:t xml:space="preserve"> Individuen mit der Meinung A</w:t>
+      </w:r>
+      <w:r>
+        <w:t xml:space="preserve"> bei der unabhängige</w:t>
+      </w:r>
+      <w:r>
+        <w:t>n</w:t>
+      </w:r>
+      <w:r>
+        <w:t xml:space="preserve"> Meinungsbildung viel schneller wächst.</w:t>
+      </w:r>
+    </w:p>
+    <w:p/>
+    <w:p>
+      <w:r>
+        <w:t xml:space="preserve">Von der Steigung her ist die abhängige Meinungsbildung anfänglich sehr hoch, aber durch den degressiven Verlauf werden die benötigten Tage der Meinungsbildung ab 90% </w:t>
+      </w:r>
+      <w:r>
+        <w:t>vervielfacht.</w:t>
+      </w:r>
+    </w:p>
+    <w:p/>
+    <w:p/>
+    <w:p/>
+    <w:p/>
+    <w:p/>
+    <w:p/>
+    <w:p/>
+    <w:p/>
+    <w:p/>
+    <w:p/>
+    <w:p/>
+    <w:p/>
+    <w:p/>
+    <w:p>
       <w:bookmarkStart w:id="4" w:name="_GoBack"/>
       <w:bookmarkEnd w:id="4"/>
     </w:p>
+    <w:p>
+      <w:pPr>
+        <w:pStyle w:val="berschrift3"/>
+      </w:pPr>
+      <w:r>
+        <w:t>Schaubild 3</w:t>
+      </w:r>
+    </w:p>
+    <w:p/>
+    <w:p/>
+    <w:tbl>
+      <w:tblPr>
+        <w:tblStyle w:val="Tabellenraster"/>
+        <w:tblW w:w="0" w:type="auto"/>
+        <w:tblLook w:val="04A0" w:firstRow="1" w:lastRow="0" w:firstColumn="1" w:lastColumn="0" w:noHBand="0" w:noVBand="1"/>
+      </w:tblPr>
+      <w:tblGrid>
+        <w:gridCol w:w="2707"/>
+        <w:gridCol w:w="3477"/>
+        <w:gridCol w:w="3069"/>
+      </w:tblGrid>
+      <w:tr>
+        <w:tc>
+          <w:tcPr>
+            <w:tcW w:w="2707" w:type="dxa"/>
+          </w:tcPr>
+          <w:p>
+            <w:r>
+              <w:t>Parameter</w:t>
+            </w:r>
+          </w:p>
+        </w:tc>
+        <w:tc>
+          <w:tcPr>
+            <w:tcW w:w="3477" w:type="dxa"/>
+          </w:tcPr>
+          <w:p>
+            <w:r>
+              <w:t>unabhängige Meinungsbildung</w:t>
+            </w:r>
+          </w:p>
+        </w:tc>
+        <w:tc>
+          <w:tcPr>
+            <w:tcW w:w="3069" w:type="dxa"/>
+          </w:tcPr>
+          <w:p>
+            <w:proofErr w:type="spellStart"/>
+            <w:r>
+              <w:t>abhänginge</w:t>
+            </w:r>
+            <w:proofErr w:type="spellEnd"/>
+            <w:r>
+              <w:t xml:space="preserve"> Meinungsbildung</w:t>
+            </w:r>
+          </w:p>
+        </w:tc>
+      </w:tr>
+      <w:tr>
+        <w:tc>
+          <w:tcPr>
+            <w:tcW w:w="2707" w:type="dxa"/>
+          </w:tcPr>
+          <w:p>
+            <w:r>
+              <w:t>Wahrscheinlichkeitsfaktor</w:t>
+            </w:r>
+          </w:p>
+        </w:tc>
+        <w:tc>
+          <w:tcPr>
+            <w:tcW w:w="3477" w:type="dxa"/>
+          </w:tcPr>
+          <w:p>
+            <w:r>
+              <w:t>0.0222</w:t>
+            </w:r>
+          </w:p>
+        </w:tc>
+        <w:tc>
+          <w:tcPr>
+            <w:tcW w:w="3069" w:type="dxa"/>
+          </w:tcPr>
+          <w:p>
+            <w:r>
+              <w:t>0.00442</w:t>
+            </w:r>
+          </w:p>
+        </w:tc>
+      </w:tr>
+      <w:tr>
+        <w:tc>
+          <w:tcPr>
+            <w:tcW w:w="2707" w:type="dxa"/>
+          </w:tcPr>
+          <w:p>
+            <w:r>
+              <w:t>anfängliche Population A</w:t>
+            </w:r>
+          </w:p>
+        </w:tc>
+        <w:tc>
+          <w:tcPr>
+            <w:tcW w:w="3477" w:type="dxa"/>
+          </w:tcPr>
+          <w:p>
+            <w:r>
+              <w:t>10</w:t>
+            </w:r>
+          </w:p>
+        </w:tc>
+        <w:tc>
+          <w:tcPr>
+            <w:tcW w:w="3069" w:type="dxa"/>
+          </w:tcPr>
+          <w:p>
+            <w:r>
+              <w:t>10</w:t>
+            </w:r>
+          </w:p>
+        </w:tc>
+      </w:tr>
+    </w:tbl>
+    <w:p>
+      <w:pPr>
+        <w:rPr>
+          <w:noProof/>
+        </w:rPr>
+      </w:pPr>
+    </w:p>
+    <w:p>
+      <w:r>
+        <w:rPr>
+          <w:noProof/>
+        </w:rPr>
+        <w:drawing>
+          <wp:inline distT="0" distB="0" distL="0" distR="0" wp14:anchorId="59D65A37" wp14:editId="13D1F6E8">
+            <wp:extent cx="5749925" cy="2417445"/>
+            <wp:effectExtent l="0" t="0" r="0" b="0"/>
+            <wp:docPr id="9" name="Bild 9" descr="Macintosh HD:Users:Chris-Network:Desktop:Bildschirmfoto 2018-10-27 um 11.34.17.png"/>
+            <wp:cNvGraphicFramePr>
+              <a:graphicFrameLocks xmlns:a="http://schemas.openxmlformats.org/drawingml/2006/main" noChangeAspect="1"/>
+            </wp:cNvGraphicFramePr>
+            <a:graphic xmlns:a="http://schemas.openxmlformats.org/drawingml/2006/main">
+              <a:graphicData uri="http://schemas.openxmlformats.org/drawingml/2006/picture">
+                <pic:pic xmlns:pic="http://schemas.openxmlformats.org/drawingml/2006/picture">
+                  <pic:nvPicPr>
+                    <pic:cNvPr id="0" name="Picture 9" descr="Macintosh HD:Users:Chris-Network:Desktop:Bildschirmfoto 2018-10-27 um 11.34.17.png"/>
+                    <pic:cNvPicPr>
+                      <a:picLocks noChangeAspect="1" noChangeArrowheads="1"/>
+                    </pic:cNvPicPr>
+                  </pic:nvPicPr>
+                  <pic:blipFill>
+                    <a:blip r:embed="rId13">
+                      <a:extLst>
+                        <a:ext uri="{28A0092B-C50C-407E-A947-70E740481C1C}">
+                          <a14:useLocalDpi xmlns:a14="http://schemas.microsoft.com/office/drawing/2010/main" val="0"/>
+                        </a:ext>
+                      </a:extLst>
+                    </a:blip>
+                    <a:srcRect/>
+                    <a:stretch>
+                      <a:fillRect/>
+                    </a:stretch>
+                  </pic:blipFill>
+                  <pic:spPr bwMode="auto">
+                    <a:xfrm>
+                      <a:off x="0" y="0"/>
+                      <a:ext cx="5749925" cy="2417445"/>
+                    </a:xfrm>
+                    <a:prstGeom prst="rect">
+                      <a:avLst/>
+                    </a:prstGeom>
+                    <a:noFill/>
+                    <a:ln>
+                      <a:noFill/>
+                    </a:ln>
+                  </pic:spPr>
+                </pic:pic>
+              </a:graphicData>
+            </a:graphic>
+          </wp:inline>
+        </w:drawing>
+      </w:r>
+    </w:p>
+    <w:p/>
+    <w:p>
+      <w:pPr>
+        <w:pStyle w:val="berschrift3"/>
+      </w:pPr>
+      <w:r>
+        <w:t>Auswertung</w:t>
+      </w:r>
+    </w:p>
+    <w:p/>
+    <w:p>
+      <w:r>
+        <w:t xml:space="preserve">Der Schnittpunkt beider </w:t>
+      </w:r>
+      <w:proofErr w:type="gramStart"/>
+      <w:r>
+        <w:t>Achsen bei 75% Population</w:t>
+      </w:r>
+      <w:proofErr w:type="gramEnd"/>
+      <w:r>
+        <w:t xml:space="preserve"> zeigt, dass bei der Erhöhung der anfänglichen Population der Progressive Effekt der Verlauf der Kurve von der abhängigen Meinungsbildung früher eintritt. </w:t>
+      </w:r>
+    </w:p>
     <w:sectPr>
-      <w:headerReference w:type="default" r:id="rId11"/>
-      <w:footerReference w:type="default" r:id="rId12"/>
+      <w:headerReference w:type="default" r:id="rId14"/>
+      <w:footerReference w:type="default" r:id="rId15"/>
       <w:pgSz w:w="11900" w:h="16840"/>
       <w:pgMar w:top="1417" w:right="1417" w:bottom="1134" w:left="1417" w:header="708" w:footer="708" w:gutter="0"/>
       <w:cols w:space="708"/>
@@ -1875,6 +2172,119 @@
 <file path=word/numbering.xml><?xml version="1.0" encoding="utf-8"?>
 <w:numbering xmlns:wpc="http://schemas.microsoft.com/office/word/2010/wordprocessingCanvas" xmlns:mo="http://schemas.microsoft.com/office/mac/office/2008/main" xmlns:mc="http://schemas.openxmlformats.org/markup-compatibility/2006" xmlns:mv="urn:schemas-microsoft-com:mac:vml" xmlns:o="urn:schemas-microsoft-com:office:office" xmlns:r="http://schemas.openxmlformats.org/officeDocument/2006/relationships" xmlns:m="http://schemas.openxmlformats.org/officeDocument/2006/math" xmlns:v="urn:schemas-microsoft-com:vml" xmlns:wp14="http://schemas.microsoft.com/office/word/2010/wordprocessingDrawing" xmlns:wp="http://schemas.openxmlformats.org/drawingml/2006/wordprocessingDrawing" xmlns:w10="urn:schemas-microsoft-com:office:word" xmlns:w="http://schemas.openxmlformats.org/wordprocessingml/2006/main" xmlns:w14="http://schemas.microsoft.com/office/word/2010/wordml" xmlns:wpg="http://schemas.microsoft.com/office/word/2010/wordprocessingGroup" xmlns:wpi="http://schemas.microsoft.com/office/word/2010/wordprocessingInk" xmlns:wne="http://schemas.microsoft.com/office/word/2006/wordml" xmlns:wps="http://schemas.microsoft.com/office/word/2010/wordprocessingShape" mc:Ignorable="w14 wp14">
   <w:abstractNum w:abstractNumId="0">
+    <w:nsid w:val="13EA2E31"/>
+    <w:multiLevelType w:val="hybridMultilevel"/>
+    <w:tmpl w:val="AB067594"/>
+    <w:lvl w:ilvl="0" w:tplc="04070001">
+      <w:start w:val="1"/>
+      <w:numFmt w:val="bullet"/>
+      <w:lvlText w:val=""/>
+      <w:lvlJc w:val="left"/>
+      <w:pPr>
+        <w:ind w:left="720" w:hanging="360"/>
+      </w:pPr>
+      <w:rPr>
+        <w:rFonts w:ascii="Symbol" w:hAnsi="Symbol" w:hint="default"/>
+      </w:rPr>
+    </w:lvl>
+    <w:lvl w:ilvl="1" w:tplc="04070003" w:tentative="1">
+      <w:start w:val="1"/>
+      <w:numFmt w:val="bullet"/>
+      <w:lvlText w:val="o"/>
+      <w:lvlJc w:val="left"/>
+      <w:pPr>
+        <w:ind w:left="1440" w:hanging="360"/>
+      </w:pPr>
+      <w:rPr>
+        <w:rFonts w:ascii="Courier New" w:hAnsi="Courier New" w:hint="default"/>
+      </w:rPr>
+    </w:lvl>
+    <w:lvl w:ilvl="2" w:tplc="04070005" w:tentative="1">
+      <w:start w:val="1"/>
+      <w:numFmt w:val="bullet"/>
+      <w:lvlText w:val=""/>
+      <w:lvlJc w:val="left"/>
+      <w:pPr>
+        <w:ind w:left="2160" w:hanging="360"/>
+      </w:pPr>
+      <w:rPr>
+        <w:rFonts w:ascii="Wingdings" w:hAnsi="Wingdings" w:hint="default"/>
+      </w:rPr>
+    </w:lvl>
+    <w:lvl w:ilvl="3" w:tplc="04070001" w:tentative="1">
+      <w:start w:val="1"/>
+      <w:numFmt w:val="bullet"/>
+      <w:lvlText w:val=""/>
+      <w:lvlJc w:val="left"/>
+      <w:pPr>
+        <w:ind w:left="2880" w:hanging="360"/>
+      </w:pPr>
+      <w:rPr>
+        <w:rFonts w:ascii="Symbol" w:hAnsi="Symbol" w:hint="default"/>
+      </w:rPr>
+    </w:lvl>
+    <w:lvl w:ilvl="4" w:tplc="04070003" w:tentative="1">
+      <w:start w:val="1"/>
+      <w:numFmt w:val="bullet"/>
+      <w:lvlText w:val="o"/>
+      <w:lvlJc w:val="left"/>
+      <w:pPr>
+        <w:ind w:left="3600" w:hanging="360"/>
+      </w:pPr>
+      <w:rPr>
+        <w:rFonts w:ascii="Courier New" w:hAnsi="Courier New" w:hint="default"/>
+      </w:rPr>
+    </w:lvl>
+    <w:lvl w:ilvl="5" w:tplc="04070005" w:tentative="1">
+      <w:start w:val="1"/>
+      <w:numFmt w:val="bullet"/>
+      <w:lvlText w:val=""/>
+      <w:lvlJc w:val="left"/>
+      <w:pPr>
+        <w:ind w:left="4320" w:hanging="360"/>
+      </w:pPr>
+      <w:rPr>
+        <w:rFonts w:ascii="Wingdings" w:hAnsi="Wingdings" w:hint="default"/>
+      </w:rPr>
+    </w:lvl>
+    <w:lvl w:ilvl="6" w:tplc="04070001" w:tentative="1">
+      <w:start w:val="1"/>
+      <w:numFmt w:val="bullet"/>
+      <w:lvlText w:val=""/>
+      <w:lvlJc w:val="left"/>
+      <w:pPr>
+        <w:ind w:left="5040" w:hanging="360"/>
+      </w:pPr>
+      <w:rPr>
+        <w:rFonts w:ascii="Symbol" w:hAnsi="Symbol" w:hint="default"/>
+      </w:rPr>
+    </w:lvl>
+    <w:lvl w:ilvl="7" w:tplc="04070003" w:tentative="1">
+      <w:start w:val="1"/>
+      <w:numFmt w:val="bullet"/>
+      <w:lvlText w:val="o"/>
+      <w:lvlJc w:val="left"/>
+      <w:pPr>
+        <w:ind w:left="5760" w:hanging="360"/>
+      </w:pPr>
+      <w:rPr>
+        <w:rFonts w:ascii="Courier New" w:hAnsi="Courier New" w:hint="default"/>
+      </w:rPr>
+    </w:lvl>
+    <w:lvl w:ilvl="8" w:tplc="04070005" w:tentative="1">
+      <w:start w:val="1"/>
+      <w:numFmt w:val="bullet"/>
+      <w:lvlText w:val=""/>
+      <w:lvlJc w:val="left"/>
+      <w:pPr>
+        <w:ind w:left="6480" w:hanging="360"/>
+      </w:pPr>
+      <w:rPr>
+        <w:rFonts w:ascii="Wingdings" w:hAnsi="Wingdings" w:hint="default"/>
+      </w:rPr>
+    </w:lvl>
+  </w:abstractNum>
+  <w:abstractNum w:abstractNumId="1">
     <w:nsid w:val="25C810E6"/>
     <w:multiLevelType w:val="hybridMultilevel"/>
     <w:tmpl w:val="F76A3594"/>
@@ -1987,7 +2397,120 @@
       </w:rPr>
     </w:lvl>
   </w:abstractNum>
-  <w:abstractNum w:abstractNumId="1">
+  <w:abstractNum w:abstractNumId="2">
+    <w:nsid w:val="55501439"/>
+    <w:multiLevelType w:val="hybridMultilevel"/>
+    <w:tmpl w:val="FE10719C"/>
+    <w:lvl w:ilvl="0" w:tplc="04070001">
+      <w:start w:val="1"/>
+      <w:numFmt w:val="bullet"/>
+      <w:lvlText w:val=""/>
+      <w:lvlJc w:val="left"/>
+      <w:pPr>
+        <w:ind w:left="720" w:hanging="360"/>
+      </w:pPr>
+      <w:rPr>
+        <w:rFonts w:ascii="Symbol" w:hAnsi="Symbol" w:hint="default"/>
+      </w:rPr>
+    </w:lvl>
+    <w:lvl w:ilvl="1" w:tplc="04070003" w:tentative="1">
+      <w:start w:val="1"/>
+      <w:numFmt w:val="bullet"/>
+      <w:lvlText w:val="o"/>
+      <w:lvlJc w:val="left"/>
+      <w:pPr>
+        <w:ind w:left="1440" w:hanging="360"/>
+      </w:pPr>
+      <w:rPr>
+        <w:rFonts w:ascii="Courier New" w:hAnsi="Courier New" w:hint="default"/>
+      </w:rPr>
+    </w:lvl>
+    <w:lvl w:ilvl="2" w:tplc="04070005" w:tentative="1">
+      <w:start w:val="1"/>
+      <w:numFmt w:val="bullet"/>
+      <w:lvlText w:val=""/>
+      <w:lvlJc w:val="left"/>
+      <w:pPr>
+        <w:ind w:left="2160" w:hanging="360"/>
+      </w:pPr>
+      <w:rPr>
+        <w:rFonts w:ascii="Wingdings" w:hAnsi="Wingdings" w:hint="default"/>
+      </w:rPr>
+    </w:lvl>
+    <w:lvl w:ilvl="3" w:tplc="04070001" w:tentative="1">
+      <w:start w:val="1"/>
+      <w:numFmt w:val="bullet"/>
+      <w:lvlText w:val=""/>
+      <w:lvlJc w:val="left"/>
+      <w:pPr>
+        <w:ind w:left="2880" w:hanging="360"/>
+      </w:pPr>
+      <w:rPr>
+        <w:rFonts w:ascii="Symbol" w:hAnsi="Symbol" w:hint="default"/>
+      </w:rPr>
+    </w:lvl>
+    <w:lvl w:ilvl="4" w:tplc="04070003" w:tentative="1">
+      <w:start w:val="1"/>
+      <w:numFmt w:val="bullet"/>
+      <w:lvlText w:val="o"/>
+      <w:lvlJc w:val="left"/>
+      <w:pPr>
+        <w:ind w:left="3600" w:hanging="360"/>
+      </w:pPr>
+      <w:rPr>
+        <w:rFonts w:ascii="Courier New" w:hAnsi="Courier New" w:hint="default"/>
+      </w:rPr>
+    </w:lvl>
+    <w:lvl w:ilvl="5" w:tplc="04070005" w:tentative="1">
+      <w:start w:val="1"/>
+      <w:numFmt w:val="bullet"/>
+      <w:lvlText w:val=""/>
+      <w:lvlJc w:val="left"/>
+      <w:pPr>
+        <w:ind w:left="4320" w:hanging="360"/>
+      </w:pPr>
+      <w:rPr>
+        <w:rFonts w:ascii="Wingdings" w:hAnsi="Wingdings" w:hint="default"/>
+      </w:rPr>
+    </w:lvl>
+    <w:lvl w:ilvl="6" w:tplc="04070001" w:tentative="1">
+      <w:start w:val="1"/>
+      <w:numFmt w:val="bullet"/>
+      <w:lvlText w:val=""/>
+      <w:lvlJc w:val="left"/>
+      <w:pPr>
+        <w:ind w:left="5040" w:hanging="360"/>
+      </w:pPr>
+      <w:rPr>
+        <w:rFonts w:ascii="Symbol" w:hAnsi="Symbol" w:hint="default"/>
+      </w:rPr>
+    </w:lvl>
+    <w:lvl w:ilvl="7" w:tplc="04070003" w:tentative="1">
+      <w:start w:val="1"/>
+      <w:numFmt w:val="bullet"/>
+      <w:lvlText w:val="o"/>
+      <w:lvlJc w:val="left"/>
+      <w:pPr>
+        <w:ind w:left="5760" w:hanging="360"/>
+      </w:pPr>
+      <w:rPr>
+        <w:rFonts w:ascii="Courier New" w:hAnsi="Courier New" w:hint="default"/>
+      </w:rPr>
+    </w:lvl>
+    <w:lvl w:ilvl="8" w:tplc="04070005" w:tentative="1">
+      <w:start w:val="1"/>
+      <w:numFmt w:val="bullet"/>
+      <w:lvlText w:val=""/>
+      <w:lvlJc w:val="left"/>
+      <w:pPr>
+        <w:ind w:left="6480" w:hanging="360"/>
+      </w:pPr>
+      <w:rPr>
+        <w:rFonts w:ascii="Wingdings" w:hAnsi="Wingdings" w:hint="default"/>
+      </w:rPr>
+    </w:lvl>
+  </w:abstractNum>
+  <w:abstractNum w:abstractNumId="3">
     <w:nsid w:val="6741686E"/>
     <w:multiLevelType w:val="hybridMultilevel"/>
     <w:tmpl w:val="11960708"/>
@@ -2100,7 +2623,7 @@
       </w:rPr>
     </w:lvl>
   </w:abstractNum>
-  <w:abstractNum w:abstractNumId="2">
+  <w:abstractNum w:abstractNumId="4">
     <w:nsid w:val="68491807"/>
     <w:multiLevelType w:val="hybridMultilevel"/>
     <w:tmpl w:val="D66EF800"/>
@@ -2213,7 +2736,7 @@
       </w:rPr>
     </w:lvl>
   </w:abstractNum>
-  <w:abstractNum w:abstractNumId="3">
+  <w:abstractNum w:abstractNumId="5">
     <w:nsid w:val="6FF72002"/>
     <w:multiLevelType w:val="hybridMultilevel"/>
     <w:tmpl w:val="DFC891DC"/>
@@ -2326,7 +2849,7 @@
       </w:rPr>
     </w:lvl>
   </w:abstractNum>
-  <w:abstractNum w:abstractNumId="4">
+  <w:abstractNum w:abstractNumId="6">
     <w:nsid w:val="7D1F55FD"/>
     <w:multiLevelType w:val="hybridMultilevel"/>
     <w:tmpl w:val="2FE26324"/>
@@ -2440,19 +2963,25 @@
     </w:lvl>
   </w:abstractNum>
   <w:num w:numId="1">
+    <w:abstractNumId w:val="6"/>
+  </w:num>
+  <w:num w:numId="2">
     <w:abstractNumId w:val="4"/>
   </w:num>
-  <w:num w:numId="2">
+  <w:num w:numId="3">
+    <w:abstractNumId w:val="5"/>
+  </w:num>
+  <w:num w:numId="4">
+    <w:abstractNumId w:val="1"/>
+  </w:num>
+  <w:num w:numId="5">
+    <w:abstractNumId w:val="3"/>
+  </w:num>
+  <w:num w:numId="6">
     <w:abstractNumId w:val="2"/>
   </w:num>
-  <w:num w:numId="3">
-    <w:abstractNumId w:val="3"/>
-  </w:num>
-  <w:num w:numId="4">
+  <w:num w:numId="7">
     <w:abstractNumId w:val="0"/>
-  </w:num>
-  <w:num w:numId="5">
-    <w:abstractNumId w:val="1"/>
   </w:num>
 </w:numbering>
 </file>
@@ -4093,883 +4622,6 @@
     </w:rPr>
   </w:style>
 </w:styles>
-</file>
-
-<file path=word/glossary/document.xml><?xml version="1.0" encoding="utf-8"?>
-<w:glossaryDocument xmlns:wpc="http://schemas.microsoft.com/office/word/2010/wordprocessingCanvas" xmlns:mo="http://schemas.microsoft.com/office/mac/office/2008/main" xmlns:mc="http://schemas.openxmlformats.org/markup-compatibility/2006" xmlns:mv="urn:schemas-microsoft-com:mac:vml" xmlns:o="urn:schemas-microsoft-com:office:office" xmlns:r="http://schemas.openxmlformats.org/officeDocument/2006/relationships" xmlns:m="http://schemas.openxmlformats.org/officeDocument/2006/math" xmlns:v="urn:schemas-microsoft-com:vml" xmlns:wp14="http://schemas.microsoft.com/office/word/2010/wordprocessingDrawing" xmlns:wp="http://schemas.openxmlformats.org/drawingml/2006/wordprocessingDrawing" xmlns:w10="urn:schemas-microsoft-com:office:word" xmlns:w="http://schemas.openxmlformats.org/wordprocessingml/2006/main" xmlns:w14="http://schemas.microsoft.com/office/word/2010/wordml" xmlns:wpg="http://schemas.microsoft.com/office/word/2010/wordprocessingGroup" xmlns:wpi="http://schemas.microsoft.com/office/word/2010/wordprocessingInk" xmlns:wne="http://schemas.microsoft.com/office/word/2006/wordml" xmlns:wps="http://schemas.microsoft.com/office/word/2010/wordprocessingShape" mc:Ignorable="w14 wp14"/>
-</file>
-
-<file path=word/glossary/fontTable.xml><?xml version="1.0" encoding="utf-8"?>
-<w:fonts xmlns:mc="http://schemas.openxmlformats.org/markup-compatibility/2006" xmlns:r="http://schemas.openxmlformats.org/officeDocument/2006/relationships" xmlns:w="http://schemas.openxmlformats.org/wordprocessingml/2006/main" xmlns:w14="http://schemas.microsoft.com/office/word/2010/wordml" mc:Ignorable="w14">
-  <w:font w:name="Symbol">
-    <w:panose1 w:val="00000000000000000000"/>
-    <w:charset w:val="02"/>
-    <w:family w:val="auto"/>
-    <w:pitch w:val="variable"/>
-    <w:sig w:usb0="00000000" w:usb1="10000000" w:usb2="00000000" w:usb3="00000000" w:csb0="80000000" w:csb1="00000000"/>
-  </w:font>
-  <w:font w:name="Times New Roman">
-    <w:panose1 w:val="02020603050405020304"/>
-    <w:charset w:val="00"/>
-    <w:family w:val="auto"/>
-    <w:pitch w:val="variable"/>
-    <w:sig w:usb0="E0002AFF" w:usb1="C0007841" w:usb2="00000009" w:usb3="00000000" w:csb0="000001FF" w:csb1="00000000"/>
-  </w:font>
-  <w:font w:name="Courier New">
-    <w:panose1 w:val="02070309020205020404"/>
-    <w:charset w:val="00"/>
-    <w:family w:val="auto"/>
-    <w:pitch w:val="variable"/>
-    <w:sig w:usb0="E0002AFF" w:usb1="C0007843" w:usb2="00000009" w:usb3="00000000" w:csb0="000001FF" w:csb1="00000000"/>
-  </w:font>
-  <w:font w:name="Wingdings">
-    <w:panose1 w:val="05000000000000000000"/>
-    <w:charset w:val="02"/>
-    <w:family w:val="auto"/>
-    <w:pitch w:val="variable"/>
-    <w:sig w:usb0="00000000" w:usb1="10000000" w:usb2="00000000" w:usb3="00000000" w:csb0="80000000" w:csb1="00000000"/>
-  </w:font>
-  <w:font w:name="Cambria">
-    <w:panose1 w:val="02040503050406030204"/>
-    <w:charset w:val="00"/>
-    <w:family w:val="auto"/>
-    <w:pitch w:val="variable"/>
-    <w:sig w:usb0="E00002FF" w:usb1="400004FF" w:usb2="00000000" w:usb3="00000000" w:csb0="0000019F" w:csb1="00000000"/>
-  </w:font>
-  <w:font w:name="ＭＳ 明朝">
-    <w:charset w:val="4E"/>
-    <w:family w:val="auto"/>
-    <w:pitch w:val="variable"/>
-    <w:sig w:usb0="E00002FF" w:usb1="6AC7FDFB" w:usb2="00000012" w:usb3="00000000" w:csb0="0002009F" w:csb1="00000000"/>
-  </w:font>
-  <w:font w:name="Calibri">
-    <w:panose1 w:val="020F0502020204030204"/>
-    <w:charset w:val="00"/>
-    <w:family w:val="auto"/>
-    <w:pitch w:val="variable"/>
-    <w:sig w:usb0="E10002FF" w:usb1="4000ACFF" w:usb2="00000009" w:usb3="00000000" w:csb0="0000019F" w:csb1="00000000"/>
-  </w:font>
-  <w:font w:name="ＭＳ ゴシック">
-    <w:charset w:val="4E"/>
-    <w:family w:val="auto"/>
-    <w:pitch w:val="variable"/>
-    <w:sig w:usb0="E00002FF" w:usb1="6AC7FDFB" w:usb2="00000012" w:usb3="00000000" w:csb0="0002009F" w:csb1="00000000"/>
-  </w:font>
-  <w:font w:name="PMingLiU">
-    <w:altName w:val="新細明體"/>
-    <w:charset w:val="88"/>
-    <w:family w:val="roman"/>
-    <w:pitch w:val="variable"/>
-    <w:sig w:usb0="A00002FF" w:usb1="28CFFCFA" w:usb2="00000016" w:usb3="00000000" w:csb0="00100001" w:csb1="00000000"/>
-  </w:font>
-  <w:font w:name="Lucida Grande">
-    <w:panose1 w:val="020B0600040502020204"/>
-    <w:charset w:val="00"/>
-    <w:family w:val="auto"/>
-    <w:pitch w:val="variable"/>
-    <w:sig w:usb0="E1000AEF" w:usb1="5000A1FF" w:usb2="00000000" w:usb3="00000000" w:csb0="000001BF" w:csb1="00000000"/>
-  </w:font>
-  <w:font w:name="-webkit-standard">
-    <w:altName w:val="Times New Roman"/>
-    <w:panose1 w:val="00000000000000000000"/>
-    <w:charset w:val="00"/>
-    <w:family w:val="roman"/>
-    <w:notTrueType/>
-    <w:pitch w:val="default"/>
-  </w:font>
-  <w:font w:name="Helvetica Neue">
-    <w:panose1 w:val="02000503000000020004"/>
-    <w:charset w:val="00"/>
-    <w:family w:val="auto"/>
-    <w:pitch w:val="variable"/>
-    <w:sig w:usb0="E50002FF" w:usb1="500079DB" w:usb2="00000010" w:usb3="00000000" w:csb0="00000001" w:csb1="00000000"/>
-  </w:font>
-  <w:font w:name="Arial">
-    <w:panose1 w:val="020B0604020202020204"/>
-    <w:charset w:val="00"/>
-    <w:family w:val="auto"/>
-    <w:pitch w:val="variable"/>
-    <w:sig w:usb0="E0002AFF" w:usb1="C0007843" w:usb2="00000009" w:usb3="00000000" w:csb0="000001FF" w:csb1="00000000"/>
-  </w:font>
-</w:fonts>
-</file>
-
-<file path=word/glossary/settings.xml><?xml version="1.0" encoding="utf-8"?>
-<w:settings xmlns:mc="http://schemas.openxmlformats.org/markup-compatibility/2006" xmlns:o="urn:schemas-microsoft-com:office:office" xmlns:r="http://schemas.openxmlformats.org/officeDocument/2006/relationships" xmlns:m="http://schemas.openxmlformats.org/officeDocument/2006/math" xmlns:v="urn:schemas-microsoft-com:vml" xmlns:w10="urn:schemas-microsoft-com:office:word" xmlns:w="http://schemas.openxmlformats.org/wordprocessingml/2006/main" xmlns:w14="http://schemas.microsoft.com/office/word/2010/wordml" xmlns:sl="http://schemas.openxmlformats.org/schemaLibrary/2006/main" mc:Ignorable="w14">
-  <w:view w:val="normal"/>
-  <w:defaultTabStop w:val="708"/>
-  <w:hyphenationZone w:val="425"/>
-  <w:characterSpacingControl w:val="doNotCompress"/>
-  <w:compat>
-    <w:useFELayout/>
-    <w:compatSetting w:name="compatibilityMode" w:uri="http://schemas.microsoft.com/office/word" w:val="14"/>
-    <w:compatSetting w:name="overrideTableStyleFontSizeAndJustification" w:uri="http://schemas.microsoft.com/office/word" w:val="1"/>
-    <w:compatSetting w:name="enableOpenTypeFeatures" w:uri="http://schemas.microsoft.com/office/word" w:val="1"/>
-    <w:compatSetting w:name="doNotFlipMirrorIndents" w:uri="http://schemas.microsoft.com/office/word" w:val="1"/>
-  </w:compat>
-  <w:rsids>
-    <w:rsidRoot w:val="003141B3"/>
-    <w:rsid w:val="003141B3"/>
-  </w:rsids>
-  <m:mathPr>
-    <m:mathFont m:val="Cambria Math"/>
-    <m:brkBin m:val="before"/>
-    <m:brkBinSub m:val="--"/>
-    <m:smallFrac m:val="0"/>
-    <m:dispDef/>
-    <m:lMargin m:val="0"/>
-    <m:rMargin m:val="0"/>
-    <m:defJc m:val="centerGroup"/>
-    <m:wrapIndent m:val="1440"/>
-    <m:intLim m:val="subSup"/>
-    <m:naryLim m:val="undOvr"/>
-  </m:mathPr>
-  <w:themeFontLang w:val="de-DE" w:eastAsia="ja-JP"/>
-  <w:clrSchemeMapping w:bg1="light1" w:t1="dark1" w:bg2="light2" w:t2="dark2" w:accent1="accent1" w:accent2="accent2" w:accent3="accent3" w:accent4="accent4" w:accent5="accent5" w:accent6="accent6" w:hyperlink="hyperlink" w:followedHyperlink="followedHyperlink"/>
-  <w:doNotAutoCompressPictures/>
-  <w:decimalSymbol w:val=","/>
-  <w:listSeparator w:val=";"/>
-  <w14:defaultImageDpi w14:val="300"/>
-</w:settings>
-</file>
-
-<file path=word/glossary/styles.xml><?xml version="1.0" encoding="utf-8"?>
-<w:styles xmlns:mc="http://schemas.openxmlformats.org/markup-compatibility/2006" xmlns:r="http://schemas.openxmlformats.org/officeDocument/2006/relationships" xmlns:w="http://schemas.openxmlformats.org/wordprocessingml/2006/main" xmlns:w14="http://schemas.microsoft.com/office/word/2010/wordml" mc:Ignorable="w14">
-  <w:docDefaults>
-    <w:rPrDefault>
-      <w:rPr>
-        <w:rFonts w:asciiTheme="minorHAnsi" w:eastAsiaTheme="minorEastAsia" w:hAnsiTheme="minorHAnsi" w:cstheme="minorBidi"/>
-        <w:sz w:val="24"/>
-        <w:szCs w:val="24"/>
-        <w:lang w:val="de-DE" w:eastAsia="ja-JP" w:bidi="ar-SA"/>
-      </w:rPr>
-    </w:rPrDefault>
-    <w:pPrDefault/>
-  </w:docDefaults>
-  <w:latentStyles w:defLockedState="0" w:defUIPriority="99" w:defSemiHidden="1" w:defUnhideWhenUsed="1" w:defQFormat="0" w:count="276">
-    <w:lsdException w:name="Normal" w:semiHidden="0" w:uiPriority="0" w:unhideWhenUsed="0" w:qFormat="1"/>
-    <w:lsdException w:name="heading 1" w:semiHidden="0" w:uiPriority="9" w:unhideWhenUsed="0" w:qFormat="1"/>
-    <w:lsdException w:name="heading 2" w:uiPriority="9" w:qFormat="1"/>
-    <w:lsdException w:name="heading 3" w:uiPriority="9" w:qFormat="1"/>
-    <w:lsdException w:name="heading 4" w:uiPriority="9" w:qFormat="1"/>
-    <w:lsdException w:name="heading 5" w:uiPriority="9" w:qFormat="1"/>
-    <w:lsdException w:name="heading 6" w:uiPriority="9" w:qFormat="1"/>
-    <w:lsdException w:name="heading 7" w:uiPriority="9" w:qFormat="1"/>
-    <w:lsdException w:name="heading 8" w:uiPriority="9" w:qFormat="1"/>
-    <w:lsdException w:name="heading 9" w:uiPriority="9" w:qFormat="1"/>
-    <w:lsdException w:name="toc 1" w:uiPriority="39"/>
-    <w:lsdException w:name="toc 2" w:uiPriority="39"/>
-    <w:lsdException w:name="toc 3" w:uiPriority="39"/>
-    <w:lsdException w:name="toc 4" w:uiPriority="39"/>
-    <w:lsdException w:name="toc 5" w:uiPriority="39"/>
-    <w:lsdException w:name="toc 6" w:uiPriority="39"/>
-    <w:lsdException w:name="toc 7" w:uiPriority="39"/>
-    <w:lsdException w:name="toc 8" w:uiPriority="39"/>
-    <w:lsdException w:name="toc 9" w:uiPriority="39"/>
-    <w:lsdException w:name="caption" w:uiPriority="35" w:qFormat="1"/>
-    <w:lsdException w:name="Title" w:semiHidden="0" w:uiPriority="10" w:unhideWhenUsed="0" w:qFormat="1"/>
-    <w:lsdException w:name="Default Paragraph Font" w:uiPriority="1"/>
-    <w:lsdException w:name="Subtitle" w:semiHidden="0" w:uiPriority="11" w:unhideWhenUsed="0" w:qFormat="1"/>
-    <w:lsdException w:name="Strong" w:semiHidden="0" w:uiPriority="22" w:unhideWhenUsed="0" w:qFormat="1"/>
-    <w:lsdException w:name="Emphasis" w:semiHidden="0" w:uiPriority="20" w:unhideWhenUsed="0" w:qFormat="1"/>
-    <w:lsdException w:name="Table Grid" w:semiHidden="0" w:uiPriority="59" w:unhideWhenUsed="0"/>
-    <w:lsdException w:name="Placeholder Text" w:unhideWhenUsed="0"/>
-    <w:lsdException w:name="No Spacing" w:semiHidden="0" w:uiPriority="1" w:unhideWhenUsed="0" w:qFormat="1"/>
-    <w:lsdException w:name="Light Shading" w:semiHidden="0" w:uiPriority="60" w:unhideWhenUsed="0"/>
-    <w:lsdException w:name="Light List" w:semiHidden="0" w:uiPriority="61" w:unhideWhenUsed="0"/>
-    <w:lsdException w:name="Light Grid" w:semiHidden="0" w:uiPriority="62" w:unhideWhenUsed="0"/>
-    <w:lsdException w:name="Medium Shading 1" w:semiHidden="0" w:uiPriority="63" w:unhideWhenUsed="0"/>
-    <w:lsdException w:name="Medium Shading 2" w:semiHidden="0" w:uiPriority="64" w:unhideWhenUsed="0"/>
-    <w:lsdException w:name="Medium List 1" w:semiHidden="0" w:uiPriority="65" w:unhideWhenUsed="0"/>
-    <w:lsdException w:name="Medium List 2" w:semiHidden="0" w:uiPriority="66" w:unhideWhenUsed="0"/>
-    <w:lsdException w:name="Medium Grid 1" w:semiHidden="0" w:uiPriority="67" w:unhideWhenUsed="0"/>
-    <w:lsdException w:name="Medium Grid 2" w:semiHidden="0" w:uiPriority="68" w:unhideWhenUsed="0"/>
-    <w:lsdException w:name="Medium Grid 3" w:semiHidden="0" w:uiPriority="69" w:unhideWhenUsed="0"/>
-    <w:lsdException w:name="Dark List" w:semiHidden="0" w:uiPriority="70" w:unhideWhenUsed="0"/>
-    <w:lsdException w:name="Colorful Shading" w:semiHidden="0" w:uiPriority="71" w:unhideWhenUsed="0"/>
-    <w:lsdException w:name="Colorful List" w:semiHidden="0" w:uiPriority="72" w:unhideWhenUsed="0"/>
-    <w:lsdException w:name="Colorful Grid" w:semiHidden="0" w:uiPriority="73" w:unhideWhenUsed="0"/>
-    <w:lsdException w:name="Light Shading Accent 1" w:semiHidden="0" w:uiPriority="60" w:unhideWhenUsed="0"/>
-    <w:lsdException w:name="Light List Accent 1" w:semiHidden="0" w:uiPriority="61" w:unhideWhenUsed="0"/>
-    <w:lsdException w:name="Light Grid Accent 1" w:semiHidden="0" w:uiPriority="62" w:unhideWhenUsed="0"/>
-    <w:lsdException w:name="Medium Shading 1 Accent 1" w:semiHidden="0" w:uiPriority="63" w:unhideWhenUsed="0"/>
-    <w:lsdException w:name="Medium Shading 2 Accent 1" w:semiHidden="0" w:uiPriority="64" w:unhideWhenUsed="0"/>
-    <w:lsdException w:name="Medium List 1 Accent 1" w:semiHidden="0" w:uiPriority="65" w:unhideWhenUsed="0"/>
-    <w:lsdException w:name="Revision" w:unhideWhenUsed="0"/>
-    <w:lsdException w:name="List Paragraph" w:semiHidden="0" w:uiPriority="34" w:unhideWhenUsed="0" w:qFormat="1"/>
-    <w:lsdException w:name="Quote" w:semiHidden="0" w:uiPriority="29" w:unhideWhenUsed="0" w:qFormat="1"/>
-    <w:lsdException w:name="Intense Quote" w:semiHidden="0" w:uiPriority="30" w:unhideWhenUsed="0" w:qFormat="1"/>
-    <w:lsdException w:name="Medium List 2 Accent 1" w:semiHidden="0" w:uiPriority="66" w:unhideWhenUsed="0"/>
-    <w:lsdException w:name="Medium Grid 1 Accent 1" w:semiHidden="0" w:uiPriority="67" w:unhideWhenUsed="0"/>
-    <w:lsdException w:name="Medium Grid 2 Accent 1" w:semiHidden="0" w:uiPriority="68" w:unhideWhenUsed="0"/>
-    <w:lsdException w:name="Medium Grid 3 Accent 1" w:semiHidden="0" w:uiPriority="69" w:unhideWhenUsed="0"/>
-    <w:lsdException w:name="Dark List Accent 1" w:semiHidden="0" w:uiPriority="70" w:unhideWhenUsed="0"/>
-    <w:lsdException w:name="Colorful Shading Accent 1" w:semiHidden="0" w:uiPriority="71" w:unhideWhenUsed="0"/>
-    <w:lsdException w:name="Colorful List Accent 1" w:semiHidden="0" w:uiPriority="72" w:unhideWhenUsed="0"/>
-    <w:lsdException w:name="Colorful Grid Accent 1" w:semiHidden="0" w:uiPriority="73" w:unhideWhenUsed="0"/>
-    <w:lsdException w:name="Light Shading Accent 2" w:semiHidden="0" w:uiPriority="60" w:unhideWhenUsed="0"/>
-    <w:lsdException w:name="Light List Accent 2" w:semiHidden="0" w:uiPriority="61" w:unhideWhenUsed="0"/>
-    <w:lsdException w:name="Light Grid Accent 2" w:semiHidden="0" w:uiPriority="62" w:unhideWhenUsed="0"/>
-    <w:lsdException w:name="Medium Shading 1 Accent 2" w:semiHidden="0" w:uiPriority="63" w:unhideWhenUsed="0"/>
-    <w:lsdException w:name="Medium Shading 2 Accent 2" w:semiHidden="0" w:uiPriority="64" w:unhideWhenUsed="0"/>
-    <w:lsdException w:name="Medium List 1 Accent 2" w:semiHidden="0" w:uiPriority="65" w:unhideWhenUsed="0"/>
-    <w:lsdException w:name="Medium List 2 Accent 2" w:semiHidden="0" w:uiPriority="66" w:unhideWhenUsed="0"/>
-    <w:lsdException w:name="Medium Grid 1 Accent 2" w:semiHidden="0" w:uiPriority="67" w:unhideWhenUsed="0"/>
-    <w:lsdException w:name="Medium Grid 2 Accent 2" w:semiHidden="0" w:uiPriority="68" w:unhideWhenUsed="0"/>
-    <w:lsdException w:name="Medium Grid 3 Accent 2" w:semiHidden="0" w:uiPriority="69" w:unhideWhenUsed="0"/>
-    <w:lsdException w:name="Dark List Accent 2" w:semiHidden="0" w:uiPriority="70" w:unhideWhenUsed="0"/>
-    <w:lsdException w:name="Colorful Shading Accent 2" w:semiHidden="0" w:uiPriority="71" w:unhideWhenUsed="0"/>
-    <w:lsdException w:name="Colorful List Accent 2" w:semiHidden="0" w:uiPriority="72" w:unhideWhenUsed="0"/>
-    <w:lsdException w:name="Colorful Grid Accent 2" w:semiHidden="0" w:uiPriority="73" w:unhideWhenUsed="0"/>
-    <w:lsdException w:name="Light Shading Accent 3" w:semiHidden="0" w:uiPriority="60" w:unhideWhenUsed="0"/>
-    <w:lsdException w:name="Light List Accent 3" w:semiHidden="0" w:uiPriority="61" w:unhideWhenUsed="0"/>
-    <w:lsdException w:name="Light Grid Accent 3" w:semiHidden="0" w:uiPriority="62" w:unhideWhenUsed="0"/>
-    <w:lsdException w:name="Medium Shading 1 Accent 3" w:semiHidden="0" w:uiPriority="63" w:unhideWhenUsed="0"/>
-    <w:lsdException w:name="Medium Shading 2 Accent 3" w:semiHidden="0" w:uiPriority="64" w:unhideWhenUsed="0"/>
-    <w:lsdException w:name="Medium List 1 Accent 3" w:semiHidden="0" w:uiPriority="65" w:unhideWhenUsed="0"/>
-    <w:lsdException w:name="Medium List 2 Accent 3" w:semiHidden="0" w:uiPriority="66" w:unhideWhenUsed="0"/>
-    <w:lsdException w:name="Medium Grid 1 Accent 3" w:semiHidden="0" w:uiPriority="67" w:unhideWhenUsed="0"/>
-    <w:lsdException w:name="Medium Grid 2 Accent 3" w:semiHidden="0" w:uiPriority="68" w:unhideWhenUsed="0"/>
-    <w:lsdException w:name="Medium Grid 3 Accent 3" w:semiHidden="0" w:uiPriority="69" w:unhideWhenUsed="0"/>
-    <w:lsdException w:name="Dark List Accent 3" w:semiHidden="0" w:uiPriority="70" w:unhideWhenUsed="0"/>
-    <w:lsdException w:name="Colorful Shading Accent 3" w:semiHidden="0" w:uiPriority="71" w:unhideWhenUsed="0"/>
-    <w:lsdException w:name="Colorful List Accent 3" w:semiHidden="0" w:uiPriority="72" w:unhideWhenUsed="0"/>
-    <w:lsdException w:name="Colorful Grid Accent 3" w:semiHidden="0" w:uiPriority="73" w:unhideWhenUsed="0"/>
-    <w:lsdException w:name="Light Shading Accent 4" w:semiHidden="0" w:uiPriority="60" w:unhideWhenUsed="0"/>
-    <w:lsdException w:name="Light List Accent 4" w:semiHidden="0" w:uiPriority="61" w:unhideWhenUsed="0"/>
-    <w:lsdException w:name="Light Grid Accent 4" w:semiHidden="0" w:uiPriority="62" w:unhideWhenUsed="0"/>
-    <w:lsdException w:name="Medium Shading 1 Accent 4" w:semiHidden="0" w:uiPriority="63" w:unhideWhenUsed="0"/>
-    <w:lsdException w:name="Medium Shading 2 Accent 4" w:semiHidden="0" w:uiPriority="64" w:unhideWhenUsed="0"/>
-    <w:lsdException w:name="Medium List 1 Accent 4" w:semiHidden="0" w:uiPriority="65" w:unhideWhenUsed="0"/>
-    <w:lsdException w:name="Medium List 2 Accent 4" w:semiHidden="0" w:uiPriority="66" w:unhideWhenUsed="0"/>
-    <w:lsdException w:name="Medium Grid 1 Accent 4" w:semiHidden="0" w:uiPriority="67" w:unhideWhenUsed="0"/>
-    <w:lsdException w:name="Medium Grid 2 Accent 4" w:semiHidden="0" w:uiPriority="68" w:unhideWhenUsed="0"/>
-    <w:lsdException w:name="Medium Grid 3 Accent 4" w:semiHidden="0" w:uiPriority="69" w:unhideWhenUsed="0"/>
-    <w:lsdException w:name="Dark List Accent 4" w:semiHidden="0" w:uiPriority="70" w:unhideWhenUsed="0"/>
-    <w:lsdException w:name="Colorful Shading Accent 4" w:semiHidden="0" w:uiPriority="71" w:unhideWhenUsed="0"/>
-    <w:lsdException w:name="Colorful List Accent 4" w:semiHidden="0" w:uiPriority="72" w:unhideWhenUsed="0"/>
-    <w:lsdException w:name="Colorful Grid Accent 4" w:semiHidden="0" w:uiPriority="73" w:unhideWhenUsed="0"/>
-    <w:lsdException w:name="Light Shading Accent 5" w:semiHidden="0" w:uiPriority="60" w:unhideWhenUsed="0"/>
-    <w:lsdException w:name="Light List Accent 5" w:semiHidden="0" w:uiPriority="61" w:unhideWhenUsed="0"/>
-    <w:lsdException w:name="Light Grid Accent 5" w:semiHidden="0" w:uiPriority="62" w:unhideWhenUsed="0"/>
-    <w:lsdException w:name="Medium Shading 1 Accent 5" w:semiHidden="0" w:uiPriority="63" w:unhideWhenUsed="0"/>
-    <w:lsdException w:name="Medium Shading 2 Accent 5" w:semiHidden="0" w:uiPriority="64" w:unhideWhenUsed="0"/>
-    <w:lsdException w:name="Medium List 1 Accent 5" w:semiHidden="0" w:uiPriority="65" w:unhideWhenUsed="0"/>
-    <w:lsdException w:name="Medium List 2 Accent 5" w:semiHidden="0" w:uiPriority="66" w:unhideWhenUsed="0"/>
-    <w:lsdException w:name="Medium Grid 1 Accent 5" w:semiHidden="0" w:uiPriority="67" w:unhideWhenUsed="0"/>
-    <w:lsdException w:name="Medium Grid 2 Accent 5" w:semiHidden="0" w:uiPriority="68" w:unhideWhenUsed="0"/>
-    <w:lsdException w:name="Medium Grid 3 Accent 5" w:semiHidden="0" w:uiPriority="69" w:unhideWhenUsed="0"/>
-    <w:lsdException w:name="Dark List Accent 5" w:semiHidden="0" w:uiPriority="70" w:unhideWhenUsed="0"/>
-    <w:lsdException w:name="Colorful Shading Accent 5" w:semiHidden="0" w:uiPriority="71" w:unhideWhenUsed="0"/>
-    <w:lsdException w:name="Colorful List Accent 5" w:semiHidden="0" w:uiPriority="72" w:unhideWhenUsed="0"/>
-    <w:lsdException w:name="Colorful Grid Accent 5" w:semiHidden="0" w:uiPriority="73" w:unhideWhenUsed="0"/>
-    <w:lsdException w:name="Light Shading Accent 6" w:semiHidden="0" w:uiPriority="60" w:unhideWhenUsed="0"/>
-    <w:lsdException w:name="Light List Accent 6" w:semiHidden="0" w:uiPriority="61" w:unhideWhenUsed="0"/>
-    <w:lsdException w:name="Light Grid Accent 6" w:semiHidden="0" w:uiPriority="62" w:unhideWhenUsed="0"/>
-    <w:lsdException w:name="Medium Shading 1 Accent 6" w:semiHidden="0" w:uiPriority="63" w:unhideWhenUsed="0"/>
-    <w:lsdException w:name="Medium Shading 2 Accent 6" w:semiHidden="0" w:uiPriority="64" w:unhideWhenUsed="0"/>
-    <w:lsdException w:name="Medium List 1 Accent 6" w:semiHidden="0" w:uiPriority="65" w:unhideWhenUsed="0"/>
-    <w:lsdException w:name="Medium List 2 Accent 6" w:semiHidden="0" w:uiPriority="66" w:unhideWhenUsed="0"/>
-    <w:lsdException w:name="Medium Grid 1 Accent 6" w:semiHidden="0" w:uiPriority="67" w:unhideWhenUsed="0"/>
-    <w:lsdException w:name="Medium Grid 2 Accent 6" w:semiHidden="0" w:uiPriority="68" w:unhideWhenUsed="0"/>
-    <w:lsdException w:name="Medium Grid 3 Accent 6" w:semiHidden="0" w:uiPriority="69" w:unhideWhenUsed="0"/>
-    <w:lsdException w:name="Dark List Accent 6" w:semiHidden="0" w:uiPriority="70" w:unhideWhenUsed="0"/>
-    <w:lsdException w:name="Colorful Shading Accent 6" w:semiHidden="0" w:uiPriority="71" w:unhideWhenUsed="0"/>
-    <w:lsdException w:name="Colorful List Accent 6" w:semiHidden="0" w:uiPriority="72" w:unhideWhenUsed="0"/>
-    <w:lsdException w:name="Colorful Grid Accent 6" w:semiHidden="0" w:uiPriority="73" w:unhideWhenUsed="0"/>
-    <w:lsdException w:name="Subtle Emphasis" w:semiHidden="0" w:uiPriority="19" w:unhideWhenUsed="0" w:qFormat="1"/>
-    <w:lsdException w:name="Intense Emphasis" w:semiHidden="0" w:uiPriority="21" w:unhideWhenUsed="0" w:qFormat="1"/>
-    <w:lsdException w:name="Subtle Reference" w:semiHidden="0" w:uiPriority="31" w:unhideWhenUsed="0" w:qFormat="1"/>
-    <w:lsdException w:name="Intense Reference" w:semiHidden="0" w:uiPriority="32" w:unhideWhenUsed="0" w:qFormat="1"/>
-    <w:lsdException w:name="Book Title" w:semiHidden="0" w:uiPriority="33" w:unhideWhenUsed="0" w:qFormat="1"/>
-    <w:lsdException w:name="Bibliography" w:uiPriority="37"/>
-    <w:lsdException w:name="TOC Heading" w:uiPriority="39" w:qFormat="1"/>
-  </w:latentStyles>
-  <w:style w:type="paragraph" w:default="1" w:styleId="Standard">
-    <w:name w:val="Normal"/>
-    <w:qFormat/>
-  </w:style>
-  <w:style w:type="character" w:default="1" w:styleId="Absatzstandardschriftart">
-    <w:name w:val="Default Paragraph Font"/>
-    <w:uiPriority w:val="1"/>
-    <w:semiHidden/>
-    <w:unhideWhenUsed/>
-  </w:style>
-  <w:style w:type="table" w:default="1" w:styleId="NormaleTabelle">
-    <w:name w:val="Normal Table"/>
-    <w:uiPriority w:val="99"/>
-    <w:semiHidden/>
-    <w:unhideWhenUsed/>
-    <w:tblPr>
-      <w:tblInd w:w="0" w:type="dxa"/>
-      <w:tblCellMar>
-        <w:top w:w="0" w:type="dxa"/>
-        <w:left w:w="108" w:type="dxa"/>
-        <w:bottom w:w="0" w:type="dxa"/>
-        <w:right w:w="108" w:type="dxa"/>
-      </w:tblCellMar>
-    </w:tblPr>
-  </w:style>
-  <w:style w:type="numbering" w:default="1" w:styleId="KeineListe">
-    <w:name w:val="No List"/>
-    <w:uiPriority w:val="99"/>
-    <w:semiHidden/>
-    <w:unhideWhenUsed/>
-  </w:style>
-  <w:style w:type="paragraph" w:customStyle="1" w:styleId="279D61AEFC444F468BED9EDEF2EAD4DF">
-    <w:name w:val="279D61AEFC444F468BED9EDEF2EAD4DF"/>
-    <w:rsid w:val="003141B3"/>
-  </w:style>
-  <w:style w:type="paragraph" w:customStyle="1" w:styleId="5E282CA75206D646BB3F1A7A96F36A4C">
-    <w:name w:val="5E282CA75206D646BB3F1A7A96F36A4C"/>
-    <w:rsid w:val="003141B3"/>
-  </w:style>
-  <w:style w:type="paragraph" w:customStyle="1" w:styleId="A20A9BA1837E0E448EE8015F1FEAE4AA">
-    <w:name w:val="A20A9BA1837E0E448EE8015F1FEAE4AA"/>
-    <w:rsid w:val="003141B3"/>
-  </w:style>
-  <w:style w:type="paragraph" w:customStyle="1" w:styleId="440609E1933E634C89CCA2E530DAF4AA">
-    <w:name w:val="440609E1933E634C89CCA2E530DAF4AA"/>
-    <w:rsid w:val="003141B3"/>
-  </w:style>
-  <w:style w:type="paragraph" w:customStyle="1" w:styleId="4BB1D7F25C24644791681292671575EF">
-    <w:name w:val="4BB1D7F25C24644791681292671575EF"/>
-    <w:rsid w:val="003141B3"/>
-  </w:style>
-  <w:style w:type="paragraph" w:customStyle="1" w:styleId="140DCBEEA4293D49AF2E329B8651C9CF">
-    <w:name w:val="140DCBEEA4293D49AF2E329B8651C9CF"/>
-    <w:rsid w:val="003141B3"/>
-  </w:style>
-  <w:style w:type="paragraph" w:customStyle="1" w:styleId="99775C70ADF34F41B63CEFDA4A1B3D0F">
-    <w:name w:val="99775C70ADF34F41B63CEFDA4A1B3D0F"/>
-    <w:rsid w:val="003141B3"/>
-  </w:style>
-  <w:style w:type="paragraph" w:customStyle="1" w:styleId="CEF5757966F1FE4DAE12E41CBCB2C7DC">
-    <w:name w:val="CEF5757966F1FE4DAE12E41CBCB2C7DC"/>
-    <w:rsid w:val="003141B3"/>
-  </w:style>
-  <w:style w:type="paragraph" w:customStyle="1" w:styleId="FA58B3C07C658D448F11AF429085EB5E">
-    <w:name w:val="FA58B3C07C658D448F11AF429085EB5E"/>
-    <w:rsid w:val="003141B3"/>
-  </w:style>
-  <w:style w:type="paragraph" w:customStyle="1" w:styleId="E993172F12C4B840B047EA608507C7F6">
-    <w:name w:val="E993172F12C4B840B047EA608507C7F6"/>
-    <w:rsid w:val="003141B3"/>
-  </w:style>
-  <w:style w:type="paragraph" w:customStyle="1" w:styleId="4FCFD43A8542704494599F6CA44BAEF9">
-    <w:name w:val="4FCFD43A8542704494599F6CA44BAEF9"/>
-    <w:rsid w:val="003141B3"/>
-  </w:style>
-  <w:style w:type="paragraph" w:customStyle="1" w:styleId="85D511D31B9423498C2FD68CA29CFC33">
-    <w:name w:val="85D511D31B9423498C2FD68CA29CFC33"/>
-    <w:rsid w:val="003141B3"/>
-  </w:style>
-  <w:style w:type="paragraph" w:customStyle="1" w:styleId="AA25997FBE4BD34F8AE08E96B9B38AB7">
-    <w:name w:val="AA25997FBE4BD34F8AE08E96B9B38AB7"/>
-    <w:rsid w:val="003141B3"/>
-  </w:style>
-  <w:style w:type="paragraph" w:customStyle="1" w:styleId="37BE28665853F0489C209AC2B38C577C">
-    <w:name w:val="37BE28665853F0489C209AC2B38C577C"/>
-    <w:rsid w:val="003141B3"/>
-  </w:style>
-  <w:style w:type="paragraph" w:customStyle="1" w:styleId="F38ACE9237B4F747A09043410BBF79E0">
-    <w:name w:val="F38ACE9237B4F747A09043410BBF79E0"/>
-    <w:rsid w:val="003141B3"/>
-  </w:style>
-  <w:style w:type="paragraph" w:customStyle="1" w:styleId="16A8D83E18EBAF48A17207CECFEE3C41">
-    <w:name w:val="16A8D83E18EBAF48A17207CECFEE3C41"/>
-    <w:rsid w:val="003141B3"/>
-  </w:style>
-  <w:style w:type="paragraph" w:customStyle="1" w:styleId="58C6570B36FF6E4DBD1D15294BAD9CAA">
-    <w:name w:val="58C6570B36FF6E4DBD1D15294BAD9CAA"/>
-    <w:rsid w:val="003141B3"/>
-  </w:style>
-  <w:style w:type="paragraph" w:customStyle="1" w:styleId="3AF9651A5918074E92DE1F95E4722B66">
-    <w:name w:val="3AF9651A5918074E92DE1F95E4722B66"/>
-    <w:rsid w:val="003141B3"/>
-  </w:style>
-  <w:style w:type="paragraph" w:customStyle="1" w:styleId="F7B8F79E5EB8094CB5959436D420D483">
-    <w:name w:val="F7B8F79E5EB8094CB5959436D420D483"/>
-    <w:rsid w:val="003141B3"/>
-  </w:style>
-  <w:style w:type="paragraph" w:customStyle="1" w:styleId="5CF08368C933644286F9FDA4F22C1FE9">
-    <w:name w:val="5CF08368C933644286F9FDA4F22C1FE9"/>
-    <w:rsid w:val="003141B3"/>
-  </w:style>
-  <w:style w:type="paragraph" w:customStyle="1" w:styleId="906E0E43EF04B04B80BC26F4BC1A0FF4">
-    <w:name w:val="906E0E43EF04B04B80BC26F4BC1A0FF4"/>
-    <w:rsid w:val="003141B3"/>
-  </w:style>
-  <w:style w:type="paragraph" w:customStyle="1" w:styleId="93208D20109BE842A786E1D17C5F945D">
-    <w:name w:val="93208D20109BE842A786E1D17C5F945D"/>
-    <w:rsid w:val="003141B3"/>
-  </w:style>
-  <w:style w:type="paragraph" w:customStyle="1" w:styleId="4C4DAAED4AE080439E239D847CB88186">
-    <w:name w:val="4C4DAAED4AE080439E239D847CB88186"/>
-    <w:rsid w:val="003141B3"/>
-  </w:style>
-  <w:style w:type="paragraph" w:customStyle="1" w:styleId="012E41CD32BBCE4080FEBF60A50A1CE7">
-    <w:name w:val="012E41CD32BBCE4080FEBF60A50A1CE7"/>
-    <w:rsid w:val="003141B3"/>
-  </w:style>
-  <w:style w:type="paragraph" w:customStyle="1" w:styleId="655576381EFF0349A4032667E7E78CF5">
-    <w:name w:val="655576381EFF0349A4032667E7E78CF5"/>
-    <w:rsid w:val="003141B3"/>
-  </w:style>
-  <w:style w:type="paragraph" w:customStyle="1" w:styleId="2EFBC391F7C1FB4BBB684EB215FF48A1">
-    <w:name w:val="2EFBC391F7C1FB4BBB684EB215FF48A1"/>
-    <w:rsid w:val="003141B3"/>
-  </w:style>
-  <w:style w:type="paragraph" w:customStyle="1" w:styleId="7DC78295B898754CBFEB5DE1AA65EAC5">
-    <w:name w:val="7DC78295B898754CBFEB5DE1AA65EAC5"/>
-    <w:rsid w:val="003141B3"/>
-  </w:style>
-  <w:style w:type="paragraph" w:customStyle="1" w:styleId="4FB03B325E1D1E4CA38F070CE0957BE2">
-    <w:name w:val="4FB03B325E1D1E4CA38F070CE0957BE2"/>
-    <w:rsid w:val="003141B3"/>
-  </w:style>
-  <w:style w:type="paragraph" w:customStyle="1" w:styleId="B2384AE1BD21494991B26166E7AF4403">
-    <w:name w:val="B2384AE1BD21494991B26166E7AF4403"/>
-    <w:rsid w:val="003141B3"/>
-  </w:style>
-  <w:style w:type="paragraph" w:customStyle="1" w:styleId="EAD84945DEF39C4E93C81280F73204A5">
-    <w:name w:val="EAD84945DEF39C4E93C81280F73204A5"/>
-    <w:rsid w:val="003141B3"/>
-  </w:style>
-  <w:style w:type="paragraph" w:customStyle="1" w:styleId="AE1EFDD9354CC148A99C45B0747C0C3D">
-    <w:name w:val="AE1EFDD9354CC148A99C45B0747C0C3D"/>
-    <w:rsid w:val="003141B3"/>
-  </w:style>
-  <w:style w:type="paragraph" w:customStyle="1" w:styleId="D206815F9E74754DB51DEE7C386282C9">
-    <w:name w:val="D206815F9E74754DB51DEE7C386282C9"/>
-    <w:rsid w:val="003141B3"/>
-  </w:style>
-  <w:style w:type="paragraph" w:customStyle="1" w:styleId="CFCEA6085FDACE4C834DF2E0A3FCC2C6">
-    <w:name w:val="CFCEA6085FDACE4C834DF2E0A3FCC2C6"/>
-    <w:rsid w:val="003141B3"/>
-  </w:style>
-  <w:style w:type="paragraph" w:customStyle="1" w:styleId="0545F881657256488FE393F0C1688FCD">
-    <w:name w:val="0545F881657256488FE393F0C1688FCD"/>
-    <w:rsid w:val="003141B3"/>
-  </w:style>
-  <w:style w:type="paragraph" w:customStyle="1" w:styleId="C04D4B8AB94F1546ACAB9B80EE4BB68F">
-    <w:name w:val="C04D4B8AB94F1546ACAB9B80EE4BB68F"/>
-    <w:rsid w:val="003141B3"/>
-  </w:style>
-  <w:style w:type="paragraph" w:customStyle="1" w:styleId="4594A983C3817E4EA2BEFAD4D86616B9">
-    <w:name w:val="4594A983C3817E4EA2BEFAD4D86616B9"/>
-    <w:rsid w:val="003141B3"/>
-  </w:style>
-  <w:style w:type="paragraph" w:customStyle="1" w:styleId="6E55639522E3DB4F8594D6A07DC09B9F">
-    <w:name w:val="6E55639522E3DB4F8594D6A07DC09B9F"/>
-    <w:rsid w:val="003141B3"/>
-  </w:style>
-  <w:style w:type="paragraph" w:customStyle="1" w:styleId="23F88A17021FF1439F6BB09C283941FD">
-    <w:name w:val="23F88A17021FF1439F6BB09C283941FD"/>
-    <w:rsid w:val="003141B3"/>
-  </w:style>
-  <w:style w:type="paragraph" w:customStyle="1" w:styleId="0BECFB271C2D3D49A85A53A1CEBC465D">
-    <w:name w:val="0BECFB271C2D3D49A85A53A1CEBC465D"/>
-    <w:rsid w:val="003141B3"/>
-  </w:style>
-  <w:style w:type="paragraph" w:customStyle="1" w:styleId="EE4FA358846A2E40A4A0C7752F7BB1C3">
-    <w:name w:val="EE4FA358846A2E40A4A0C7752F7BB1C3"/>
-    <w:rsid w:val="003141B3"/>
-  </w:style>
-  <w:style w:type="paragraph" w:customStyle="1" w:styleId="ADAFD9330150B14E96FBF8442649B765">
-    <w:name w:val="ADAFD9330150B14E96FBF8442649B765"/>
-    <w:rsid w:val="003141B3"/>
-  </w:style>
-  <w:style w:type="paragraph" w:customStyle="1" w:styleId="F62552759EA0D44392453E574F5B7EAD">
-    <w:name w:val="F62552759EA0D44392453E574F5B7EAD"/>
-    <w:rsid w:val="003141B3"/>
-  </w:style>
-  <w:style w:type="paragraph" w:customStyle="1" w:styleId="1B620999EEB1BB4F835B228EA2ADFFC0">
-    <w:name w:val="1B620999EEB1BB4F835B228EA2ADFFC0"/>
-    <w:rsid w:val="003141B3"/>
-  </w:style>
-  <w:style w:type="paragraph" w:customStyle="1" w:styleId="7689F88E95801F439E543187F945C253">
-    <w:name w:val="7689F88E95801F439E543187F945C253"/>
-    <w:rsid w:val="003141B3"/>
-  </w:style>
-  <w:style w:type="paragraph" w:customStyle="1" w:styleId="08A983660DD09942B4B12E2AFFB15370">
-    <w:name w:val="08A983660DD09942B4B12E2AFFB15370"/>
-    <w:rsid w:val="003141B3"/>
-  </w:style>
-</w:styles>
-</file>
-
-<file path=word/glossary/stylesWithEffects.xml><?xml version="1.0" encoding="utf-8"?>
-<w:styles xmlns:wpc="http://schemas.microsoft.com/office/word/2010/wordprocessingCanvas" xmlns:mo="http://schemas.microsoft.com/office/mac/office/2008/main" xmlns:mc="http://schemas.openxmlformats.org/markup-compatibility/2006" xmlns:mv="urn:schemas-microsoft-com:mac:vml" xmlns:o="urn:schemas-microsoft-com:office:office" xmlns:r="http://schemas.openxmlformats.org/officeDocument/2006/relationships" xmlns:m="http://schemas.openxmlformats.org/officeDocument/2006/math" xmlns:v="urn:schemas-microsoft-com:vml" xmlns:wp14="http://schemas.microsoft.com/office/word/2010/wordprocessingDrawing" xmlns:wp="http://schemas.openxmlformats.org/drawingml/2006/wordprocessingDrawing" xmlns:w10="urn:schemas-microsoft-com:office:word" xmlns:w="http://schemas.openxmlformats.org/wordprocessingml/2006/main" xmlns:w14="http://schemas.microsoft.com/office/word/2010/wordml" xmlns:wpg="http://schemas.microsoft.com/office/word/2010/wordprocessingGroup" xmlns:wpi="http://schemas.microsoft.com/office/word/2010/wordprocessingInk" xmlns:wne="http://schemas.microsoft.com/office/word/2006/wordml" xmlns:wps="http://schemas.microsoft.com/office/word/2010/wordprocessingShape" mc:Ignorable="w14 wp14">
-  <w:docDefaults>
-    <w:rPrDefault>
-      <w:rPr>
-        <w:rFonts w:asciiTheme="minorHAnsi" w:eastAsiaTheme="minorEastAsia" w:hAnsiTheme="minorHAnsi" w:cstheme="minorBidi"/>
-        <w:sz w:val="24"/>
-        <w:szCs w:val="24"/>
-        <w:lang w:val="de-DE" w:eastAsia="ja-JP" w:bidi="ar-SA"/>
-      </w:rPr>
-    </w:rPrDefault>
-    <w:pPrDefault/>
-  </w:docDefaults>
-  <w:latentStyles w:defLockedState="0" w:defUIPriority="99" w:defSemiHidden="1" w:defUnhideWhenUsed="1" w:defQFormat="0" w:count="276">
-    <w:lsdException w:name="Normal" w:semiHidden="0" w:uiPriority="0" w:unhideWhenUsed="0" w:qFormat="1"/>
-    <w:lsdException w:name="heading 1" w:semiHidden="0" w:uiPriority="9" w:unhideWhenUsed="0" w:qFormat="1"/>
-    <w:lsdException w:name="heading 2" w:uiPriority="9" w:qFormat="1"/>
-    <w:lsdException w:name="heading 3" w:uiPriority="9" w:qFormat="1"/>
-    <w:lsdException w:name="heading 4" w:uiPriority="9" w:qFormat="1"/>
-    <w:lsdException w:name="heading 5" w:uiPriority="9" w:qFormat="1"/>
-    <w:lsdException w:name="heading 6" w:uiPriority="9" w:qFormat="1"/>
-    <w:lsdException w:name="heading 7" w:uiPriority="9" w:qFormat="1"/>
-    <w:lsdException w:name="heading 8" w:uiPriority="9" w:qFormat="1"/>
-    <w:lsdException w:name="heading 9" w:uiPriority="9" w:qFormat="1"/>
-    <w:lsdException w:name="toc 1" w:uiPriority="39"/>
-    <w:lsdException w:name="toc 2" w:uiPriority="39"/>
-    <w:lsdException w:name="toc 3" w:uiPriority="39"/>
-    <w:lsdException w:name="toc 4" w:uiPriority="39"/>
-    <w:lsdException w:name="toc 5" w:uiPriority="39"/>
-    <w:lsdException w:name="toc 6" w:uiPriority="39"/>
-    <w:lsdException w:name="toc 7" w:uiPriority="39"/>
-    <w:lsdException w:name="toc 8" w:uiPriority="39"/>
-    <w:lsdException w:name="toc 9" w:uiPriority="39"/>
-    <w:lsdException w:name="caption" w:uiPriority="35" w:qFormat="1"/>
-    <w:lsdException w:name="Title" w:semiHidden="0" w:uiPriority="10" w:unhideWhenUsed="0" w:qFormat="1"/>
-    <w:lsdException w:name="Default Paragraph Font" w:uiPriority="1"/>
-    <w:lsdException w:name="Subtitle" w:semiHidden="0" w:uiPriority="11" w:unhideWhenUsed="0" w:qFormat="1"/>
-    <w:lsdException w:name="Strong" w:semiHidden="0" w:uiPriority="22" w:unhideWhenUsed="0" w:qFormat="1"/>
-    <w:lsdException w:name="Emphasis" w:semiHidden="0" w:uiPriority="20" w:unhideWhenUsed="0" w:qFormat="1"/>
-    <w:lsdException w:name="Table Grid" w:semiHidden="0" w:uiPriority="59" w:unhideWhenUsed="0"/>
-    <w:lsdException w:name="Placeholder Text" w:unhideWhenUsed="0"/>
-    <w:lsdException w:name="No Spacing" w:semiHidden="0" w:uiPriority="1" w:unhideWhenUsed="0" w:qFormat="1"/>
-    <w:lsdException w:name="Light Shading" w:semiHidden="0" w:uiPriority="60" w:unhideWhenUsed="0"/>
-    <w:lsdException w:name="Light List" w:semiHidden="0" w:uiPriority="61" w:unhideWhenUsed="0"/>
-    <w:lsdException w:name="Light Grid" w:semiHidden="0" w:uiPriority="62" w:unhideWhenUsed="0"/>
-    <w:lsdException w:name="Medium Shading 1" w:semiHidden="0" w:uiPriority="63" w:unhideWhenUsed="0"/>
-    <w:lsdException w:name="Medium Shading 2" w:semiHidden="0" w:uiPriority="64" w:unhideWhenUsed="0"/>
-    <w:lsdException w:name="Medium List 1" w:semiHidden="0" w:uiPriority="65" w:unhideWhenUsed="0"/>
-    <w:lsdException w:name="Medium List 2" w:semiHidden="0" w:uiPriority="66" w:unhideWhenUsed="0"/>
-    <w:lsdException w:name="Medium Grid 1" w:semiHidden="0" w:uiPriority="67" w:unhideWhenUsed="0"/>
-    <w:lsdException w:name="Medium Grid 2" w:semiHidden="0" w:uiPriority="68" w:unhideWhenUsed="0"/>
-    <w:lsdException w:name="Medium Grid 3" w:semiHidden="0" w:uiPriority="69" w:unhideWhenUsed="0"/>
-    <w:lsdException w:name="Dark List" w:semiHidden="0" w:uiPriority="70" w:unhideWhenUsed="0"/>
-    <w:lsdException w:name="Colorful Shading" w:semiHidden="0" w:uiPriority="71" w:unhideWhenUsed="0"/>
-    <w:lsdException w:name="Colorful List" w:semiHidden="0" w:uiPriority="72" w:unhideWhenUsed="0"/>
-    <w:lsdException w:name="Colorful Grid" w:semiHidden="0" w:uiPriority="73" w:unhideWhenUsed="0"/>
-    <w:lsdException w:name="Light Shading Accent 1" w:semiHidden="0" w:uiPriority="60" w:unhideWhenUsed="0"/>
-    <w:lsdException w:name="Light List Accent 1" w:semiHidden="0" w:uiPriority="61" w:unhideWhenUsed="0"/>
-    <w:lsdException w:name="Light Grid Accent 1" w:semiHidden="0" w:uiPriority="62" w:unhideWhenUsed="0"/>
-    <w:lsdException w:name="Medium Shading 1 Accent 1" w:semiHidden="0" w:uiPriority="63" w:unhideWhenUsed="0"/>
-    <w:lsdException w:name="Medium Shading 2 Accent 1" w:semiHidden="0" w:uiPriority="64" w:unhideWhenUsed="0"/>
-    <w:lsdException w:name="Medium List 1 Accent 1" w:semiHidden="0" w:uiPriority="65" w:unhideWhenUsed="0"/>
-    <w:lsdException w:name="Revision" w:unhideWhenUsed="0"/>
-    <w:lsdException w:name="List Paragraph" w:semiHidden="0" w:uiPriority="34" w:unhideWhenUsed="0" w:qFormat="1"/>
-    <w:lsdException w:name="Quote" w:semiHidden="0" w:uiPriority="29" w:unhideWhenUsed="0" w:qFormat="1"/>
-    <w:lsdException w:name="Intense Quote" w:semiHidden="0" w:uiPriority="30" w:unhideWhenUsed="0" w:qFormat="1"/>
-    <w:lsdException w:name="Medium List 2 Accent 1" w:semiHidden="0" w:uiPriority="66" w:unhideWhenUsed="0"/>
-    <w:lsdException w:name="Medium Grid 1 Accent 1" w:semiHidden="0" w:uiPriority="67" w:unhideWhenUsed="0"/>
-    <w:lsdException w:name="Medium Grid 2 Accent 1" w:semiHidden="0" w:uiPriority="68" w:unhideWhenUsed="0"/>
-    <w:lsdException w:name="Medium Grid 3 Accent 1" w:semiHidden="0" w:uiPriority="69" w:unhideWhenUsed="0"/>
-    <w:lsdException w:name="Dark List Accent 1" w:semiHidden="0" w:uiPriority="70" w:unhideWhenUsed="0"/>
-    <w:lsdException w:name="Colorful Shading Accent 1" w:semiHidden="0" w:uiPriority="71" w:unhideWhenUsed="0"/>
-    <w:lsdException w:name="Colorful List Accent 1" w:semiHidden="0" w:uiPriority="72" w:unhideWhenUsed="0"/>
-    <w:lsdException w:name="Colorful Grid Accent 1" w:semiHidden="0" w:uiPriority="73" w:unhideWhenUsed="0"/>
-    <w:lsdException w:name="Light Shading Accent 2" w:semiHidden="0" w:uiPriority="60" w:unhideWhenUsed="0"/>
-    <w:lsdException w:name="Light List Accent 2" w:semiHidden="0" w:uiPriority="61" w:unhideWhenUsed="0"/>
-    <w:lsdException w:name="Light Grid Accent 2" w:semiHidden="0" w:uiPriority="62" w:unhideWhenUsed="0"/>
-    <w:lsdException w:name="Medium Shading 1 Accent 2" w:semiHidden="0" w:uiPriority="63" w:unhideWhenUsed="0"/>
-    <w:lsdException w:name="Medium Shading 2 Accent 2" w:semiHidden="0" w:uiPriority="64" w:unhideWhenUsed="0"/>
-    <w:lsdException w:name="Medium List 1 Accent 2" w:semiHidden="0" w:uiPriority="65" w:unhideWhenUsed="0"/>
-    <w:lsdException w:name="Medium List 2 Accent 2" w:semiHidden="0" w:uiPriority="66" w:unhideWhenUsed="0"/>
-    <w:lsdException w:name="Medium Grid 1 Accent 2" w:semiHidden="0" w:uiPriority="67" w:unhideWhenUsed="0"/>
-    <w:lsdException w:name="Medium Grid 2 Accent 2" w:semiHidden="0" w:uiPriority="68" w:unhideWhenUsed="0"/>
-    <w:lsdException w:name="Medium Grid 3 Accent 2" w:semiHidden="0" w:uiPriority="69" w:unhideWhenUsed="0"/>
-    <w:lsdException w:name="Dark List Accent 2" w:semiHidden="0" w:uiPriority="70" w:unhideWhenUsed="0"/>
-    <w:lsdException w:name="Colorful Shading Accent 2" w:semiHidden="0" w:uiPriority="71" w:unhideWhenUsed="0"/>
-    <w:lsdException w:name="Colorful List Accent 2" w:semiHidden="0" w:uiPriority="72" w:unhideWhenUsed="0"/>
-    <w:lsdException w:name="Colorful Grid Accent 2" w:semiHidden="0" w:uiPriority="73" w:unhideWhenUsed="0"/>
-    <w:lsdException w:name="Light Shading Accent 3" w:semiHidden="0" w:uiPriority="60" w:unhideWhenUsed="0"/>
-    <w:lsdException w:name="Light List Accent 3" w:semiHidden="0" w:uiPriority="61" w:unhideWhenUsed="0"/>
-    <w:lsdException w:name="Light Grid Accent 3" w:semiHidden="0" w:uiPriority="62" w:unhideWhenUsed="0"/>
-    <w:lsdException w:name="Medium Shading 1 Accent 3" w:semiHidden="0" w:uiPriority="63" w:unhideWhenUsed="0"/>
-    <w:lsdException w:name="Medium Shading 2 Accent 3" w:semiHidden="0" w:uiPriority="64" w:unhideWhenUsed="0"/>
-    <w:lsdException w:name="Medium List 1 Accent 3" w:semiHidden="0" w:uiPriority="65" w:unhideWhenUsed="0"/>
-    <w:lsdException w:name="Medium List 2 Accent 3" w:semiHidden="0" w:uiPriority="66" w:unhideWhenUsed="0"/>
-    <w:lsdException w:name="Medium Grid 1 Accent 3" w:semiHidden="0" w:uiPriority="67" w:unhideWhenUsed="0"/>
-    <w:lsdException w:name="Medium Grid 2 Accent 3" w:semiHidden="0" w:uiPriority="68" w:unhideWhenUsed="0"/>
-    <w:lsdException w:name="Medium Grid 3 Accent 3" w:semiHidden="0" w:uiPriority="69" w:unhideWhenUsed="0"/>
-    <w:lsdException w:name="Dark List Accent 3" w:semiHidden="0" w:uiPriority="70" w:unhideWhenUsed="0"/>
-    <w:lsdException w:name="Colorful Shading Accent 3" w:semiHidden="0" w:uiPriority="71" w:unhideWhenUsed="0"/>
-    <w:lsdException w:name="Colorful List Accent 3" w:semiHidden="0" w:uiPriority="72" w:unhideWhenUsed="0"/>
-    <w:lsdException w:name="Colorful Grid Accent 3" w:semiHidden="0" w:uiPriority="73" w:unhideWhenUsed="0"/>
-    <w:lsdException w:name="Light Shading Accent 4" w:semiHidden="0" w:uiPriority="60" w:unhideWhenUsed="0"/>
-    <w:lsdException w:name="Light List Accent 4" w:semiHidden="0" w:uiPriority="61" w:unhideWhenUsed="0"/>
-    <w:lsdException w:name="Light Grid Accent 4" w:semiHidden="0" w:uiPriority="62" w:unhideWhenUsed="0"/>
-    <w:lsdException w:name="Medium Shading 1 Accent 4" w:semiHidden="0" w:uiPriority="63" w:unhideWhenUsed="0"/>
-    <w:lsdException w:name="Medium Shading 2 Accent 4" w:semiHidden="0" w:uiPriority="64" w:unhideWhenUsed="0"/>
-    <w:lsdException w:name="Medium List 1 Accent 4" w:semiHidden="0" w:uiPriority="65" w:unhideWhenUsed="0"/>
-    <w:lsdException w:name="Medium List 2 Accent 4" w:semiHidden="0" w:uiPriority="66" w:unhideWhenUsed="0"/>
-    <w:lsdException w:name="Medium Grid 1 Accent 4" w:semiHidden="0" w:uiPriority="67" w:unhideWhenUsed="0"/>
-    <w:lsdException w:name="Medium Grid 2 Accent 4" w:semiHidden="0" w:uiPriority="68" w:unhideWhenUsed="0"/>
-    <w:lsdException w:name="Medium Grid 3 Accent 4" w:semiHidden="0" w:uiPriority="69" w:unhideWhenUsed="0"/>
-    <w:lsdException w:name="Dark List Accent 4" w:semiHidden="0" w:uiPriority="70" w:unhideWhenUsed="0"/>
-    <w:lsdException w:name="Colorful Shading Accent 4" w:semiHidden="0" w:uiPriority="71" w:unhideWhenUsed="0"/>
-    <w:lsdException w:name="Colorful List Accent 4" w:semiHidden="0" w:uiPriority="72" w:unhideWhenUsed="0"/>
-    <w:lsdException w:name="Colorful Grid Accent 4" w:semiHidden="0" w:uiPriority="73" w:unhideWhenUsed="0"/>
-    <w:lsdException w:name="Light Shading Accent 5" w:semiHidden="0" w:uiPriority="60" w:unhideWhenUsed="0"/>
-    <w:lsdException w:name="Light List Accent 5" w:semiHidden="0" w:uiPriority="61" w:unhideWhenUsed="0"/>
-    <w:lsdException w:name="Light Grid Accent 5" w:semiHidden="0" w:uiPriority="62" w:unhideWhenUsed="0"/>
-    <w:lsdException w:name="Medium Shading 1 Accent 5" w:semiHidden="0" w:uiPriority="63" w:unhideWhenUsed="0"/>
-    <w:lsdException w:name="Medium Shading 2 Accent 5" w:semiHidden="0" w:uiPriority="64" w:unhideWhenUsed="0"/>
-    <w:lsdException w:name="Medium List 1 Accent 5" w:semiHidden="0" w:uiPriority="65" w:unhideWhenUsed="0"/>
-    <w:lsdException w:name="Medium List 2 Accent 5" w:semiHidden="0" w:uiPriority="66" w:unhideWhenUsed="0"/>
-    <w:lsdException w:name="Medium Grid 1 Accent 5" w:semiHidden="0" w:uiPriority="67" w:unhideWhenUsed="0"/>
-    <w:lsdException w:name="Medium Grid 2 Accent 5" w:semiHidden="0" w:uiPriority="68" w:unhideWhenUsed="0"/>
-    <w:lsdException w:name="Medium Grid 3 Accent 5" w:semiHidden="0" w:uiPriority="69" w:unhideWhenUsed="0"/>
-    <w:lsdException w:name="Dark List Accent 5" w:semiHidden="0" w:uiPriority="70" w:unhideWhenUsed="0"/>
-    <w:lsdException w:name="Colorful Shading Accent 5" w:semiHidden="0" w:uiPriority="71" w:unhideWhenUsed="0"/>
-    <w:lsdException w:name="Colorful List Accent 5" w:semiHidden="0" w:uiPriority="72" w:unhideWhenUsed="0"/>
-    <w:lsdException w:name="Colorful Grid Accent 5" w:semiHidden="0" w:uiPriority="73" w:unhideWhenUsed="0"/>
-    <w:lsdException w:name="Light Shading Accent 6" w:semiHidden="0" w:uiPriority="60" w:unhideWhenUsed="0"/>
-    <w:lsdException w:name="Light List Accent 6" w:semiHidden="0" w:uiPriority="61" w:unhideWhenUsed="0"/>
-    <w:lsdException w:name="Light Grid Accent 6" w:semiHidden="0" w:uiPriority="62" w:unhideWhenUsed="0"/>
-    <w:lsdException w:name="Medium Shading 1 Accent 6" w:semiHidden="0" w:uiPriority="63" w:unhideWhenUsed="0"/>
-    <w:lsdException w:name="Medium Shading 2 Accent 6" w:semiHidden="0" w:uiPriority="64" w:unhideWhenUsed="0"/>
-    <w:lsdException w:name="Medium List 1 Accent 6" w:semiHidden="0" w:uiPriority="65" w:unhideWhenUsed="0"/>
-    <w:lsdException w:name="Medium List 2 Accent 6" w:semiHidden="0" w:uiPriority="66" w:unhideWhenUsed="0"/>
-    <w:lsdException w:name="Medium Grid 1 Accent 6" w:semiHidden="0" w:uiPriority="67" w:unhideWhenUsed="0"/>
-    <w:lsdException w:name="Medium Grid 2 Accent 6" w:semiHidden="0" w:uiPriority="68" w:unhideWhenUsed="0"/>
-    <w:lsdException w:name="Medium Grid 3 Accent 6" w:semiHidden="0" w:uiPriority="69" w:unhideWhenUsed="0"/>
-    <w:lsdException w:name="Dark List Accent 6" w:semiHidden="0" w:uiPriority="70" w:unhideWhenUsed="0"/>
-    <w:lsdException w:name="Colorful Shading Accent 6" w:semiHidden="0" w:uiPriority="71" w:unhideWhenUsed="0"/>
-    <w:lsdException w:name="Colorful List Accent 6" w:semiHidden="0" w:uiPriority="72" w:unhideWhenUsed="0"/>
-    <w:lsdException w:name="Colorful Grid Accent 6" w:semiHidden="0" w:uiPriority="73" w:unhideWhenUsed="0"/>
-    <w:lsdException w:name="Subtle Emphasis" w:semiHidden="0" w:uiPriority="19" w:unhideWhenUsed="0" w:qFormat="1"/>
-    <w:lsdException w:name="Intense Emphasis" w:semiHidden="0" w:uiPriority="21" w:unhideWhenUsed="0" w:qFormat="1"/>
-    <w:lsdException w:name="Subtle Reference" w:semiHidden="0" w:uiPriority="31" w:unhideWhenUsed="0" w:qFormat="1"/>
-    <w:lsdException w:name="Intense Reference" w:semiHidden="0" w:uiPriority="32" w:unhideWhenUsed="0" w:qFormat="1"/>
-    <w:lsdException w:name="Book Title" w:semiHidden="0" w:uiPriority="33" w:unhideWhenUsed="0" w:qFormat="1"/>
-    <w:lsdException w:name="Bibliography" w:uiPriority="37"/>
-    <w:lsdException w:name="TOC Heading" w:uiPriority="39" w:qFormat="1"/>
-  </w:latentStyles>
-  <w:style w:type="paragraph" w:default="1" w:styleId="Standard">
-    <w:name w:val="Normal"/>
-    <w:qFormat/>
-  </w:style>
-  <w:style w:type="character" w:default="1" w:styleId="Absatzstandardschriftart">
-    <w:name w:val="Default Paragraph Font"/>
-    <w:uiPriority w:val="1"/>
-    <w:semiHidden/>
-    <w:unhideWhenUsed/>
-  </w:style>
-  <w:style w:type="table" w:default="1" w:styleId="NormaleTabelle">
-    <w:name w:val="Normal Table"/>
-    <w:uiPriority w:val="99"/>
-    <w:semiHidden/>
-    <w:unhideWhenUsed/>
-    <w:tblPr>
-      <w:tblInd w:w="0" w:type="dxa"/>
-      <w:tblCellMar>
-        <w:top w:w="0" w:type="dxa"/>
-        <w:left w:w="108" w:type="dxa"/>
-        <w:bottom w:w="0" w:type="dxa"/>
-        <w:right w:w="108" w:type="dxa"/>
-      </w:tblCellMar>
-    </w:tblPr>
-  </w:style>
-  <w:style w:type="numbering" w:default="1" w:styleId="KeineListe">
-    <w:name w:val="No List"/>
-    <w:uiPriority w:val="99"/>
-    <w:semiHidden/>
-    <w:unhideWhenUsed/>
-  </w:style>
-  <w:style w:type="paragraph" w:customStyle="1" w:styleId="279D61AEFC444F468BED9EDEF2EAD4DF">
-    <w:name w:val="279D61AEFC444F468BED9EDEF2EAD4DF"/>
-    <w:rsid w:val="003141B3"/>
-  </w:style>
-  <w:style w:type="paragraph" w:customStyle="1" w:styleId="5E282CA75206D646BB3F1A7A96F36A4C">
-    <w:name w:val="5E282CA75206D646BB3F1A7A96F36A4C"/>
-    <w:rsid w:val="003141B3"/>
-  </w:style>
-  <w:style w:type="paragraph" w:customStyle="1" w:styleId="A20A9BA1837E0E448EE8015F1FEAE4AA">
-    <w:name w:val="A20A9BA1837E0E448EE8015F1FEAE4AA"/>
-    <w:rsid w:val="003141B3"/>
-  </w:style>
-  <w:style w:type="paragraph" w:customStyle="1" w:styleId="440609E1933E634C89CCA2E530DAF4AA">
-    <w:name w:val="440609E1933E634C89CCA2E530DAF4AA"/>
-    <w:rsid w:val="003141B3"/>
-  </w:style>
-  <w:style w:type="paragraph" w:customStyle="1" w:styleId="4BB1D7F25C24644791681292671575EF">
-    <w:name w:val="4BB1D7F25C24644791681292671575EF"/>
-    <w:rsid w:val="003141B3"/>
-  </w:style>
-  <w:style w:type="paragraph" w:customStyle="1" w:styleId="140DCBEEA4293D49AF2E329B8651C9CF">
-    <w:name w:val="140DCBEEA4293D49AF2E329B8651C9CF"/>
-    <w:rsid w:val="003141B3"/>
-  </w:style>
-  <w:style w:type="paragraph" w:customStyle="1" w:styleId="99775C70ADF34F41B63CEFDA4A1B3D0F">
-    <w:name w:val="99775C70ADF34F41B63CEFDA4A1B3D0F"/>
-    <w:rsid w:val="003141B3"/>
-  </w:style>
-  <w:style w:type="paragraph" w:customStyle="1" w:styleId="CEF5757966F1FE4DAE12E41CBCB2C7DC">
-    <w:name w:val="CEF5757966F1FE4DAE12E41CBCB2C7DC"/>
-    <w:rsid w:val="003141B3"/>
-  </w:style>
-  <w:style w:type="paragraph" w:customStyle="1" w:styleId="FA58B3C07C658D448F11AF429085EB5E">
-    <w:name w:val="FA58B3C07C658D448F11AF429085EB5E"/>
-    <w:rsid w:val="003141B3"/>
-  </w:style>
-  <w:style w:type="paragraph" w:customStyle="1" w:styleId="E993172F12C4B840B047EA608507C7F6">
-    <w:name w:val="E993172F12C4B840B047EA608507C7F6"/>
-    <w:rsid w:val="003141B3"/>
-  </w:style>
-  <w:style w:type="paragraph" w:customStyle="1" w:styleId="4FCFD43A8542704494599F6CA44BAEF9">
-    <w:name w:val="4FCFD43A8542704494599F6CA44BAEF9"/>
-    <w:rsid w:val="003141B3"/>
-  </w:style>
-  <w:style w:type="paragraph" w:customStyle="1" w:styleId="85D511D31B9423498C2FD68CA29CFC33">
-    <w:name w:val="85D511D31B9423498C2FD68CA29CFC33"/>
-    <w:rsid w:val="003141B3"/>
-  </w:style>
-  <w:style w:type="paragraph" w:customStyle="1" w:styleId="AA25997FBE4BD34F8AE08E96B9B38AB7">
-    <w:name w:val="AA25997FBE4BD34F8AE08E96B9B38AB7"/>
-    <w:rsid w:val="003141B3"/>
-  </w:style>
-  <w:style w:type="paragraph" w:customStyle="1" w:styleId="37BE28665853F0489C209AC2B38C577C">
-    <w:name w:val="37BE28665853F0489C209AC2B38C577C"/>
-    <w:rsid w:val="003141B3"/>
-  </w:style>
-  <w:style w:type="paragraph" w:customStyle="1" w:styleId="F38ACE9237B4F747A09043410BBF79E0">
-    <w:name w:val="F38ACE9237B4F747A09043410BBF79E0"/>
-    <w:rsid w:val="003141B3"/>
-  </w:style>
-  <w:style w:type="paragraph" w:customStyle="1" w:styleId="16A8D83E18EBAF48A17207CECFEE3C41">
-    <w:name w:val="16A8D83E18EBAF48A17207CECFEE3C41"/>
-    <w:rsid w:val="003141B3"/>
-  </w:style>
-  <w:style w:type="paragraph" w:customStyle="1" w:styleId="58C6570B36FF6E4DBD1D15294BAD9CAA">
-    <w:name w:val="58C6570B36FF6E4DBD1D15294BAD9CAA"/>
-    <w:rsid w:val="003141B3"/>
-  </w:style>
-  <w:style w:type="paragraph" w:customStyle="1" w:styleId="3AF9651A5918074E92DE1F95E4722B66">
-    <w:name w:val="3AF9651A5918074E92DE1F95E4722B66"/>
-    <w:rsid w:val="003141B3"/>
-  </w:style>
-  <w:style w:type="paragraph" w:customStyle="1" w:styleId="F7B8F79E5EB8094CB5959436D420D483">
-    <w:name w:val="F7B8F79E5EB8094CB5959436D420D483"/>
-    <w:rsid w:val="003141B3"/>
-  </w:style>
-  <w:style w:type="paragraph" w:customStyle="1" w:styleId="5CF08368C933644286F9FDA4F22C1FE9">
-    <w:name w:val="5CF08368C933644286F9FDA4F22C1FE9"/>
-    <w:rsid w:val="003141B3"/>
-  </w:style>
-  <w:style w:type="paragraph" w:customStyle="1" w:styleId="906E0E43EF04B04B80BC26F4BC1A0FF4">
-    <w:name w:val="906E0E43EF04B04B80BC26F4BC1A0FF4"/>
-    <w:rsid w:val="003141B3"/>
-  </w:style>
-  <w:style w:type="paragraph" w:customStyle="1" w:styleId="93208D20109BE842A786E1D17C5F945D">
-    <w:name w:val="93208D20109BE842A786E1D17C5F945D"/>
-    <w:rsid w:val="003141B3"/>
-  </w:style>
-  <w:style w:type="paragraph" w:customStyle="1" w:styleId="4C4DAAED4AE080439E239D847CB88186">
-    <w:name w:val="4C4DAAED4AE080439E239D847CB88186"/>
-    <w:rsid w:val="003141B3"/>
-  </w:style>
-  <w:style w:type="paragraph" w:customStyle="1" w:styleId="012E41CD32BBCE4080FEBF60A50A1CE7">
-    <w:name w:val="012E41CD32BBCE4080FEBF60A50A1CE7"/>
-    <w:rsid w:val="003141B3"/>
-  </w:style>
-  <w:style w:type="paragraph" w:customStyle="1" w:styleId="655576381EFF0349A4032667E7E78CF5">
-    <w:name w:val="655576381EFF0349A4032667E7E78CF5"/>
-    <w:rsid w:val="003141B3"/>
-  </w:style>
-  <w:style w:type="paragraph" w:customStyle="1" w:styleId="2EFBC391F7C1FB4BBB684EB215FF48A1">
-    <w:name w:val="2EFBC391F7C1FB4BBB684EB215FF48A1"/>
-    <w:rsid w:val="003141B3"/>
-  </w:style>
-  <w:style w:type="paragraph" w:customStyle="1" w:styleId="7DC78295B898754CBFEB5DE1AA65EAC5">
-    <w:name w:val="7DC78295B898754CBFEB5DE1AA65EAC5"/>
-    <w:rsid w:val="003141B3"/>
-  </w:style>
-  <w:style w:type="paragraph" w:customStyle="1" w:styleId="4FB03B325E1D1E4CA38F070CE0957BE2">
-    <w:name w:val="4FB03B325E1D1E4CA38F070CE0957BE2"/>
-    <w:rsid w:val="003141B3"/>
-  </w:style>
-  <w:style w:type="paragraph" w:customStyle="1" w:styleId="B2384AE1BD21494991B26166E7AF4403">
-    <w:name w:val="B2384AE1BD21494991B26166E7AF4403"/>
-    <w:rsid w:val="003141B3"/>
-  </w:style>
-  <w:style w:type="paragraph" w:customStyle="1" w:styleId="EAD84945DEF39C4E93C81280F73204A5">
-    <w:name w:val="EAD84945DEF39C4E93C81280F73204A5"/>
-    <w:rsid w:val="003141B3"/>
-  </w:style>
-  <w:style w:type="paragraph" w:customStyle="1" w:styleId="AE1EFDD9354CC148A99C45B0747C0C3D">
-    <w:name w:val="AE1EFDD9354CC148A99C45B0747C0C3D"/>
-    <w:rsid w:val="003141B3"/>
-  </w:style>
-  <w:style w:type="paragraph" w:customStyle="1" w:styleId="D206815F9E74754DB51DEE7C386282C9">
-    <w:name w:val="D206815F9E74754DB51DEE7C386282C9"/>
-    <w:rsid w:val="003141B3"/>
-  </w:style>
-  <w:style w:type="paragraph" w:customStyle="1" w:styleId="CFCEA6085FDACE4C834DF2E0A3FCC2C6">
-    <w:name w:val="CFCEA6085FDACE4C834DF2E0A3FCC2C6"/>
-    <w:rsid w:val="003141B3"/>
-  </w:style>
-  <w:style w:type="paragraph" w:customStyle="1" w:styleId="0545F881657256488FE393F0C1688FCD">
-    <w:name w:val="0545F881657256488FE393F0C1688FCD"/>
-    <w:rsid w:val="003141B3"/>
-  </w:style>
-  <w:style w:type="paragraph" w:customStyle="1" w:styleId="C04D4B8AB94F1546ACAB9B80EE4BB68F">
-    <w:name w:val="C04D4B8AB94F1546ACAB9B80EE4BB68F"/>
-    <w:rsid w:val="003141B3"/>
-  </w:style>
-  <w:style w:type="paragraph" w:customStyle="1" w:styleId="4594A983C3817E4EA2BEFAD4D86616B9">
-    <w:name w:val="4594A983C3817E4EA2BEFAD4D86616B9"/>
-    <w:rsid w:val="003141B3"/>
-  </w:style>
-  <w:style w:type="paragraph" w:customStyle="1" w:styleId="6E55639522E3DB4F8594D6A07DC09B9F">
-    <w:name w:val="6E55639522E3DB4F8594D6A07DC09B9F"/>
-    <w:rsid w:val="003141B3"/>
-  </w:style>
-  <w:style w:type="paragraph" w:customStyle="1" w:styleId="23F88A17021FF1439F6BB09C283941FD">
-    <w:name w:val="23F88A17021FF1439F6BB09C283941FD"/>
-    <w:rsid w:val="003141B3"/>
-  </w:style>
-  <w:style w:type="paragraph" w:customStyle="1" w:styleId="0BECFB271C2D3D49A85A53A1CEBC465D">
-    <w:name w:val="0BECFB271C2D3D49A85A53A1CEBC465D"/>
-    <w:rsid w:val="003141B3"/>
-  </w:style>
-  <w:style w:type="paragraph" w:customStyle="1" w:styleId="EE4FA358846A2E40A4A0C7752F7BB1C3">
-    <w:name w:val="EE4FA358846A2E40A4A0C7752F7BB1C3"/>
-    <w:rsid w:val="003141B3"/>
-  </w:style>
-  <w:style w:type="paragraph" w:customStyle="1" w:styleId="ADAFD9330150B14E96FBF8442649B765">
-    <w:name w:val="ADAFD9330150B14E96FBF8442649B765"/>
-    <w:rsid w:val="003141B3"/>
-  </w:style>
-  <w:style w:type="paragraph" w:customStyle="1" w:styleId="F62552759EA0D44392453E574F5B7EAD">
-    <w:name w:val="F62552759EA0D44392453E574F5B7EAD"/>
-    <w:rsid w:val="003141B3"/>
-  </w:style>
-  <w:style w:type="paragraph" w:customStyle="1" w:styleId="1B620999EEB1BB4F835B228EA2ADFFC0">
-    <w:name w:val="1B620999EEB1BB4F835B228EA2ADFFC0"/>
-    <w:rsid w:val="003141B3"/>
-  </w:style>
-  <w:style w:type="paragraph" w:customStyle="1" w:styleId="7689F88E95801F439E543187F945C253">
-    <w:name w:val="7689F88E95801F439E543187F945C253"/>
-    <w:rsid w:val="003141B3"/>
-  </w:style>
-  <w:style w:type="paragraph" w:customStyle="1" w:styleId="08A983660DD09942B4B12E2AFFB15370">
-    <w:name w:val="08A983660DD09942B4B12E2AFFB15370"/>
-    <w:rsid w:val="003141B3"/>
-  </w:style>
-</w:styles>
-</file>
-
-<file path=word/glossary/webSettings.xml><?xml version="1.0" encoding="utf-8"?>
-<w:webSettings xmlns:mc="http://schemas.openxmlformats.org/markup-compatibility/2006" xmlns:r="http://schemas.openxmlformats.org/officeDocument/2006/relationships" xmlns:w="http://schemas.openxmlformats.org/wordprocessingml/2006/main" xmlns:w14="http://schemas.microsoft.com/office/word/2010/wordml" mc:Ignorable="w14">
-  <w:allowPNG/>
-  <w:doNotSaveAsSingleFile/>
-</w:webSettings>
 </file>
 
 <file path=word/theme/theme1.xml><?xml version="1.0" encoding="utf-8"?>
@@ -5295,7 +4947,7 @@
 <file path=customXml/item1.xml><?xml version="1.0" encoding="utf-8"?>
 <CoverPageProperties xmlns="http://schemas.microsoft.com/office/2006/coverPageProps">
   <PublishDate/>
-  <Abstract>Die Kurzdokumentation beinhaltet die Beschreibung der Abläufe des Simulationsprogrammes.  Es werden Algorithmen und Strategien der Prozedur erklärt um den Programmablauf zu beschreiben.</Abstract>
+  <Abstract/>
   <CompanyAddress>•  Luka Thurm 	                                    •  Christoph Thomas</CompanyAddress>
   <CompanyPhone/>
   <CompanyFax/>
@@ -5316,7 +4968,7 @@
 </file>
 
 <file path=customXml/itemProps2.xml><?xml version="1.0" encoding="utf-8"?>
-<ds:datastoreItem xmlns:ds="http://schemas.openxmlformats.org/officeDocument/2006/customXml" ds:itemID="{C0ED8E77-5C4E-2F44-8122-8B7AC00D112B}">
+<ds:datastoreItem xmlns:ds="http://schemas.openxmlformats.org/officeDocument/2006/customXml" ds:itemID="{F498706B-F07D-DF4A-9A64-5ACBF091BF68}">
   <ds:schemaRefs>
     <ds:schemaRef ds:uri="http://schemas.openxmlformats.org/officeDocument/2006/bibliography"/>
   </ds:schemaRefs>

</xml_diff>

<commit_message>
small adjustments in doc
</commit_message>
<xml_diff>
--- a/doc/Ausbreitung von Ansichten.docx
+++ b/doc/Ausbreitung von Ansichten.docx
@@ -1,6 +1,6 @@
 
 <file path=word/document.xml><?xml version="1.0" encoding="utf-8"?>
-<w:document xmlns:wpc="http://schemas.microsoft.com/office/word/2010/wordprocessingCanvas" xmlns:mo="http://schemas.microsoft.com/office/mac/office/2008/main" xmlns:mc="http://schemas.openxmlformats.org/markup-compatibility/2006" xmlns:mv="urn:schemas-microsoft-com:mac:vml" xmlns:o="urn:schemas-microsoft-com:office:office" xmlns:r="http://schemas.openxmlformats.org/officeDocument/2006/relationships" xmlns:m="http://schemas.openxmlformats.org/officeDocument/2006/math" xmlns:v="urn:schemas-microsoft-com:vml" xmlns:wp14="http://schemas.microsoft.com/office/word/2010/wordprocessingDrawing" xmlns:wp="http://schemas.openxmlformats.org/drawingml/2006/wordprocessingDrawing" xmlns:w10="urn:schemas-microsoft-com:office:word" xmlns:w="http://schemas.openxmlformats.org/wordprocessingml/2006/main" xmlns:w14="http://schemas.microsoft.com/office/word/2010/wordml" xmlns:wpg="http://schemas.microsoft.com/office/word/2010/wordprocessingGroup" xmlns:wpi="http://schemas.microsoft.com/office/word/2010/wordprocessingInk" xmlns:wne="http://schemas.microsoft.com/office/word/2006/wordml" xmlns:wps="http://schemas.microsoft.com/office/word/2010/wordprocessingShape" mc:Ignorable="w14 wp14">
+<w:document xmlns:wpc="http://schemas.microsoft.com/office/word/2010/wordprocessingCanvas" xmlns:cx="http://schemas.microsoft.com/office/drawing/2014/chartex" xmlns:cx1="http://schemas.microsoft.com/office/drawing/2015/9/8/chartex" xmlns:cx2="http://schemas.microsoft.com/office/drawing/2015/10/21/chartex" xmlns:cx3="http://schemas.microsoft.com/office/drawing/2016/5/9/chartex" xmlns:cx4="http://schemas.microsoft.com/office/drawing/2016/5/10/chartex" xmlns:cx5="http://schemas.microsoft.com/office/drawing/2016/5/11/chartex" xmlns:cx6="http://schemas.microsoft.com/office/drawing/2016/5/12/chartex" xmlns:cx7="http://schemas.microsoft.com/office/drawing/2016/5/13/chartex" xmlns:cx8="http://schemas.microsoft.com/office/drawing/2016/5/14/chartex" xmlns:mc="http://schemas.openxmlformats.org/markup-compatibility/2006" xmlns:aink="http://schemas.microsoft.com/office/drawing/2016/ink" xmlns:am3d="http://schemas.microsoft.com/office/drawing/2017/model3d" xmlns:o="urn:schemas-microsoft-com:office:office" xmlns:r="http://schemas.openxmlformats.org/officeDocument/2006/relationships" xmlns:m="http://schemas.openxmlformats.org/officeDocument/2006/math" xmlns:v="urn:schemas-microsoft-com:vml" xmlns:wp14="http://schemas.microsoft.com/office/word/2010/wordprocessingDrawing" xmlns:wp="http://schemas.openxmlformats.org/drawingml/2006/wordprocessingDrawing" xmlns:w10="urn:schemas-microsoft-com:office:word" xmlns:w="http://schemas.openxmlformats.org/wordprocessingml/2006/main" xmlns:w14="http://schemas.microsoft.com/office/word/2010/wordml" xmlns:w15="http://schemas.microsoft.com/office/word/2012/wordml" xmlns:w16cid="http://schemas.microsoft.com/office/word/2016/wordml/cid" xmlns:w16se="http://schemas.microsoft.com/office/word/2015/wordml/symex" xmlns:wpg="http://schemas.microsoft.com/office/word/2010/wordprocessingGroup" xmlns:wpi="http://schemas.microsoft.com/office/word/2010/wordprocessingInk" xmlns:wne="http://schemas.microsoft.com/office/word/2006/wordml" xmlns:wps="http://schemas.microsoft.com/office/word/2010/wordprocessingShape" mc:Ignorable="w14 w15 w16se w16cid wp14">
   <w:body>
     <w:sdt>
       <w:sdtPr>
@@ -42,7 +42,7 @@
                         </pic:cNvPicPr>
                       </pic:nvPicPr>
                       <pic:blipFill>
-                        <a:blip r:embed="rId10">
+                        <a:blip r:embed="rId9">
                           <a:extLst>
                             <a:ext uri="{28A0092B-C50C-407E-A947-70E740481C1C}">
                               <a14:useLocalDpi xmlns:a14="http://schemas.microsoft.com/office/drawing/2010/main" val="0"/>
@@ -135,7 +135,7 @@
               </mc:Choice>
               <mc:Fallback>
                 <w:pict>
-                  <v:rect id="Rectangle 4" o:spid="_x0000_s1026" style="position:absolute;margin-left:21.75pt;margin-top:36pt;width:552.25pt;height:17.3pt;z-index:251662336;visibility:visible;mso-wrap-style:square;mso-width-percent:0;mso-height-percent:0;mso-wrap-distance-left:9pt;mso-wrap-distance-top:0;mso-wrap-distance-right:9pt;mso-wrap-distance-bottom:0;mso-position-horizontal:absolute;mso-position-horizontal-relative:page;mso-position-vertical:absolute;mso-position-vertical-relative:page;mso-width-percent:0;mso-height-percent:0;mso-width-relative:page;mso-height-relative:page;v-text-anchor:top" o:gfxdata="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" o:allowincell="f" fillcolor="#c0504d" stroked="f">
+                  <v:rect w14:anchorId="650E875F" id="Rectangle 4" o:spid="_x0000_s1026" style="position:absolute;margin-left:21.75pt;margin-top:36pt;width:552.25pt;height:17.3pt;z-index:251662336;visibility:visible;mso-wrap-style:square;mso-width-percent:0;mso-height-percent:0;mso-wrap-distance-left:9pt;mso-wrap-distance-top:0;mso-wrap-distance-right:9pt;mso-wrap-distance-bottom:0;mso-position-horizontal:absolute;mso-position-horizontal-relative:page;mso-position-vertical:absolute;mso-position-vertical-relative:page;mso-width-percent:0;mso-height-percent:0;mso-width-relative:page;mso-height-relative:page;v-text-anchor:top" o:gfxdata="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" o:allowincell="f" fillcolor="#c0504d" stroked="f">
                     <v:textbox inset=",7.2pt,,7.2pt"/>
                     <w10:wrap anchorx="page" anchory="page"/>
                     <w10:anchorlock/>
@@ -186,14 +186,14 @@
                             </a:ln>
                             <a:extLst>
                               <a:ext uri="{909E8E84-426E-40dd-AFC4-6F175D3DCCD1}">
-                                <a14:hiddenFill xmlns:a14="http://schemas.microsoft.com/office/drawing/2010/main">
+                                <a14:hiddenFill xmlns:a14="http://schemas.microsoft.com/office/drawing/2010/main" xmlns:w="http://schemas.openxmlformats.org/wordprocessingml/2006/main" xmlns:w10="urn:schemas-microsoft-com:office:word" xmlns:v="urn:schemas-microsoft-com:vml" xmlns:o="urn:schemas-microsoft-com:office:office" xmlns:mv="urn:schemas-microsoft-com:mac:vml" xmlns:mo="http://schemas.microsoft.com/office/mac/office/2008/main" xmlns="">
                                   <a:solidFill>
                                     <a:srgbClr val="FFFFFF"/>
                                   </a:solidFill>
                                 </a14:hiddenFill>
                               </a:ext>
                               <a:ext uri="{91240B29-F687-4f45-9708-019B960494DF}">
-                                <a14:hiddenLine xmlns:a14="http://schemas.microsoft.com/office/drawing/2010/main" w="9525">
+                                <a14:hiddenLine xmlns:a14="http://schemas.microsoft.com/office/drawing/2010/main" xmlns:w="http://schemas.openxmlformats.org/wordprocessingml/2006/main" xmlns:w10="urn:schemas-microsoft-com:office:word" xmlns:v="urn:schemas-microsoft-com:vml" xmlns:o="urn:schemas-microsoft-com:office:office" xmlns:mv="urn:schemas-microsoft-com:mac:vml" xmlns:mo="http://schemas.microsoft.com/office/mac/office/2008/main" xmlns="" w="9525">
                                   <a:solidFill>
                                     <a:srgbClr val="000000"/>
                                   </a:solidFill>
@@ -297,8 +297,6 @@
                                   </w:rPr>
                                   <w:t>Ergebnisse</w:t>
                                 </w:r>
-                                <w:bookmarkStart w:id="0" w:name="_GoBack"/>
-                                <w:bookmarkEnd w:id="0"/>
                               </w:p>
                               <w:p>
                                 <w:pPr>
@@ -326,6 +324,7 @@
                                   <w:dataBinding w:prefixMappings="xmlns:ns0='http://schemas.microsoft.com/office/2006/coverPageProps' " w:xpath="/ns0:CoverPageProperties[1]/ns0:Abstract[1]" w:storeItemID="{55AF091B-3C7A-41E3-B477-F2FDAA23CFDA}"/>
                                   <w:text/>
                                 </w:sdtPr>
+                                <w:sdtEndPr/>
                                 <w:sdtContent>
                                   <w:p>
                                     <w:pPr>
@@ -364,7 +363,7 @@
               </mc:Choice>
               <mc:Fallback>
                 <w:pict>
-                  <v:rect id="Rectangle 3" o:spid="_x0000_s1026" style="position:absolute;margin-left:33.75pt;margin-top:392.25pt;width:541.1pt;height:269.25pt;z-index:251661312;visibility:visible;mso-wrap-style:square;mso-width-percent:0;mso-height-percent:0;mso-wrap-distance-left:9pt;mso-wrap-distance-top:0;mso-wrap-distance-right:9pt;mso-wrap-distance-bottom:0;mso-position-horizontal:absolute;mso-position-horizontal-relative:page;mso-position-vertical:absolute;mso-position-vertical-relative:page;mso-width-percent:0;mso-height-percent:0;mso-width-relative:page;mso-height-relative:page;v-text-anchor:top" o:gfxdata="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" o:allowincell="f" filled="f" stroked="f">
+                  <v:rect w14:anchorId="4CAF1DBB" id="Rectangle 3" o:spid="_x0000_s1026" style="position:absolute;margin-left:33.75pt;margin-top:392.25pt;width:541.1pt;height:269.25pt;z-index:251661312;visibility:visible;mso-wrap-style:square;mso-width-percent:0;mso-height-percent:0;mso-wrap-distance-left:9pt;mso-wrap-distance-top:0;mso-wrap-distance-right:9pt;mso-wrap-distance-bottom:0;mso-position-horizontal:absolute;mso-position-horizontal-relative:page;mso-position-vertical:absolute;mso-position-vertical-relative:page;mso-width-percent:0;mso-height-percent:0;mso-width-relative:page;mso-height-relative:page;v-text-anchor:top" o:gfxdata="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" o:allowincell="f" filled="f" stroked="f">
                     <v:textbox>
                       <w:txbxContent>
                         <w:p>
@@ -458,8 +457,6 @@
                             </w:rPr>
                             <w:t>Ergebnisse</w:t>
                           </w:r>
-                          <w:bookmarkStart w:id="1" w:name="_GoBack"/>
-                          <w:bookmarkEnd w:id="1"/>
                         </w:p>
                         <w:p>
                           <w:pPr>
@@ -487,6 +484,7 @@
                             <w:dataBinding w:prefixMappings="xmlns:ns0='http://schemas.microsoft.com/office/2006/coverPageProps' " w:xpath="/ns0:CoverPageProperties[1]/ns0:Abstract[1]" w:storeItemID="{55AF091B-3C7A-41E3-B477-F2FDAA23CFDA}"/>
                             <w:text/>
                           </w:sdtPr>
+                          <w:sdtEndPr/>
                           <w:sdtContent>
                             <w:p>
                               <w:pPr>
@@ -557,14 +555,14 @@
                             </a:ln>
                             <a:extLst>
                               <a:ext uri="{909E8E84-426E-40dd-AFC4-6F175D3DCCD1}">
-                                <a14:hiddenFill xmlns:a14="http://schemas.microsoft.com/office/drawing/2010/main">
+                                <a14:hiddenFill xmlns:a14="http://schemas.microsoft.com/office/drawing/2010/main" xmlns:w="http://schemas.openxmlformats.org/wordprocessingml/2006/main" xmlns:w10="urn:schemas-microsoft-com:office:word" xmlns:v="urn:schemas-microsoft-com:vml" xmlns:o="urn:schemas-microsoft-com:office:office" xmlns:mv="urn:schemas-microsoft-com:mac:vml" xmlns:mo="http://schemas.microsoft.com/office/mac/office/2008/main" xmlns="">
                                   <a:solidFill>
                                     <a:srgbClr val="FFFFFF"/>
                                   </a:solidFill>
                                 </a14:hiddenFill>
                               </a:ext>
                               <a:ext uri="{91240B29-F687-4f45-9708-019B960494DF}">
-                                <a14:hiddenLine xmlns:a14="http://schemas.microsoft.com/office/drawing/2010/main" w="9525">
+                                <a14:hiddenLine xmlns:a14="http://schemas.microsoft.com/office/drawing/2010/main" xmlns:w="http://schemas.openxmlformats.org/wordprocessingml/2006/main" xmlns:w10="urn:schemas-microsoft-com:office:word" xmlns:v="urn:schemas-microsoft-com:vml" xmlns:o="urn:schemas-microsoft-com:office:office" xmlns:mv="urn:schemas-microsoft-com:mac:vml" xmlns:mo="http://schemas.microsoft.com/office/mac/office/2008/main" xmlns="" w="9525">
                                   <a:solidFill>
                                     <a:srgbClr val="000000"/>
                                   </a:solidFill>
@@ -591,6 +589,7 @@
                                   <w:dataBinding w:prefixMappings="xmlns:ns0='http://schemas.microsoft.com/office/2006/coverPageProps' " w:xpath="/ns0:CoverPageProperties[1]/ns0:CompanyAddress[1]" w:storeItemID="{55AF091B-3C7A-41E3-B477-F2FDAA23CFDA}"/>
                                   <w:text/>
                                 </w:sdtPr>
+                                <w:sdtEndPr/>
                                 <w:sdtContent>
                                   <w:p>
                                     <w:pPr>
@@ -611,7 +610,27 @@
                                         <w:color w:val="000000" w:themeColor="text1"/>
                                         <w:spacing w:val="60"/>
                                       </w:rPr>
-                                      <w:t xml:space="preserve">•  Luka Thurm </w:t>
+                                      <w:t>•  Lu</w:t>
+                                    </w:r>
+                                    <w:r>
+                                      <w:rPr>
+                                        <w:rFonts w:asciiTheme="majorHAnsi" w:hAnsiTheme="majorHAnsi"/>
+                                        <w:b/>
+                                        <w:bCs/>
+                                        <w:color w:val="000000" w:themeColor="text1"/>
+                                        <w:spacing w:val="60"/>
+                                      </w:rPr>
+                                      <w:t>c</w:t>
+                                    </w:r>
+                                    <w:r>
+                                      <w:rPr>
+                                        <w:rFonts w:asciiTheme="majorHAnsi" w:hAnsiTheme="majorHAnsi"/>
+                                        <w:b/>
+                                        <w:bCs/>
+                                        <w:color w:val="000000" w:themeColor="text1"/>
+                                        <w:spacing w:val="60"/>
+                                      </w:rPr>
+                                      <w:t xml:space="preserve">a Thurm </w:t>
                                     </w:r>
                                     <w:r>
                                       <w:rPr>
@@ -634,6 +653,7 @@
                                       </w:rPr>
                                       <w:t xml:space="preserve">                              </w:t>
                                     </w:r>
+                                    <w:proofErr w:type="gramStart"/>
                                     <w:r>
                                       <w:rPr>
                                         <w:rFonts w:asciiTheme="majorHAnsi" w:hAnsiTheme="majorHAnsi"/>
@@ -642,7 +662,18 @@
                                         <w:color w:val="000000" w:themeColor="text1"/>
                                         <w:spacing w:val="60"/>
                                       </w:rPr>
-                                      <w:t>•  Christoph Thomas</w:t>
+                                      <w:t>•  Christoph</w:t>
+                                    </w:r>
+                                    <w:proofErr w:type="gramEnd"/>
+                                    <w:r>
+                                      <w:rPr>
+                                        <w:rFonts w:asciiTheme="majorHAnsi" w:hAnsiTheme="majorHAnsi"/>
+                                        <w:b/>
+                                        <w:bCs/>
+                                        <w:color w:val="000000" w:themeColor="text1"/>
+                                        <w:spacing w:val="60"/>
+                                      </w:rPr>
+                                      <w:t xml:space="preserve"> Thomas</w:t>
                                     </w:r>
                                   </w:p>
                                 </w:sdtContent>
@@ -666,7 +697,7 @@
               </mc:Choice>
               <mc:Fallback>
                 <w:pict>
-                  <v:rect id="Rectangle 2" o:spid="_x0000_s1027" style="position:absolute;margin-left:33.75pt;margin-top:763.85pt;width:525.6pt;height:33.6pt;z-index:251660288;visibility:visible;mso-wrap-style:square;mso-width-percent:0;mso-height-percent:0;mso-wrap-distance-left:9pt;mso-wrap-distance-top:0;mso-wrap-distance-right:9pt;mso-wrap-distance-bottom:0;mso-position-horizontal:absolute;mso-position-horizontal-relative:page;mso-position-vertical:absolute;mso-position-vertical-relative:page;mso-width-percent:0;mso-height-percent:0;mso-width-relative:page;mso-height-relative:page;v-text-anchor:top" o:gfxdata="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" o:allowincell="f" filled="f" stroked="f">
+                  <v:rect w14:anchorId="299FD5A4" id="Rectangle 2" o:spid="_x0000_s1027" style="position:absolute;margin-left:33.75pt;margin-top:763.85pt;width:525.6pt;height:33.6pt;z-index:251660288;visibility:visible;mso-wrap-style:square;mso-width-percent:0;mso-height-percent:0;mso-wrap-distance-left:9pt;mso-wrap-distance-top:0;mso-wrap-distance-right:9pt;mso-wrap-distance-bottom:0;mso-position-horizontal:absolute;mso-position-horizontal-relative:page;mso-position-vertical:absolute;mso-position-vertical-relative:page;mso-width-percent:0;mso-height-percent:0;mso-width-relative:page;mso-height-relative:page;v-text-anchor:top" o:gfxdata="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" o:allowincell="f" filled="f" stroked="f">
                     <v:textbox>
                       <w:txbxContent>
                         <w:sdt>
@@ -683,6 +714,7 @@
                             <w:dataBinding w:prefixMappings="xmlns:ns0='http://schemas.microsoft.com/office/2006/coverPageProps' " w:xpath="/ns0:CoverPageProperties[1]/ns0:CompanyAddress[1]" w:storeItemID="{55AF091B-3C7A-41E3-B477-F2FDAA23CFDA}"/>
                             <w:text/>
                           </w:sdtPr>
+                          <w:sdtEndPr/>
                           <w:sdtContent>
                             <w:p>
                               <w:pPr>
@@ -703,7 +735,27 @@
                                   <w:color w:val="000000" w:themeColor="text1"/>
                                   <w:spacing w:val="60"/>
                                 </w:rPr>
-                                <w:t xml:space="preserve">•  Luka Thurm </w:t>
+                                <w:t>•  Lu</w:t>
+                              </w:r>
+                              <w:r>
+                                <w:rPr>
+                                  <w:rFonts w:asciiTheme="majorHAnsi" w:hAnsiTheme="majorHAnsi"/>
+                                  <w:b/>
+                                  <w:bCs/>
+                                  <w:color w:val="000000" w:themeColor="text1"/>
+                                  <w:spacing w:val="60"/>
+                                </w:rPr>
+                                <w:t>c</w:t>
+                              </w:r>
+                              <w:r>
+                                <w:rPr>
+                                  <w:rFonts w:asciiTheme="majorHAnsi" w:hAnsiTheme="majorHAnsi"/>
+                                  <w:b/>
+                                  <w:bCs/>
+                                  <w:color w:val="000000" w:themeColor="text1"/>
+                                  <w:spacing w:val="60"/>
+                                </w:rPr>
+                                <w:t xml:space="preserve">a Thurm </w:t>
                               </w:r>
                               <w:r>
                                 <w:rPr>
@@ -726,6 +778,7 @@
                                 </w:rPr>
                                 <w:t xml:space="preserve">                              </w:t>
                               </w:r>
+                              <w:proofErr w:type="gramStart"/>
                               <w:r>
                                 <w:rPr>
                                   <w:rFonts w:asciiTheme="majorHAnsi" w:hAnsiTheme="majorHAnsi"/>
@@ -734,7 +787,18 @@
                                   <w:color w:val="000000" w:themeColor="text1"/>
                                   <w:spacing w:val="60"/>
                                 </w:rPr>
-                                <w:t>•  Christoph Thomas</w:t>
+                                <w:t>•  Christoph</w:t>
+                              </w:r>
+                              <w:proofErr w:type="gramEnd"/>
+                              <w:r>
+                                <w:rPr>
+                                  <w:rFonts w:asciiTheme="majorHAnsi" w:hAnsiTheme="majorHAnsi"/>
+                                  <w:b/>
+                                  <w:bCs/>
+                                  <w:color w:val="000000" w:themeColor="text1"/>
+                                  <w:spacing w:val="60"/>
+                                </w:rPr>
+                                <w:t xml:space="preserve"> Thomas</w:t>
                               </w:r>
                             </w:p>
                           </w:sdtContent>
@@ -808,7 +872,7 @@
                               </a:ln>
                               <a:extLst>
                                 <a:ext uri="{909E8E84-426E-40dd-AFC4-6F175D3DCCD1}">
-                                  <a14:hiddenFill xmlns:a14="http://schemas.microsoft.com/office/drawing/2010/main">
+                                  <a14:hiddenFill xmlns:a14="http://schemas.microsoft.com/office/drawing/2010/main" xmlns:w="http://schemas.openxmlformats.org/wordprocessingml/2006/main" xmlns:w10="urn:schemas-microsoft-com:office:word" xmlns:v="urn:schemas-microsoft-com:vml" xmlns:o="urn:schemas-microsoft-com:office:office" xmlns:mv="urn:schemas-microsoft-com:mac:vml" xmlns:mo="http://schemas.microsoft.com/office/mac/office/2008/main" xmlns="">
                                     <a:noFill/>
                                   </a14:hiddenFill>
                                 </a:ext>
@@ -840,7 +904,7 @@
                               </a:ln>
                               <a:extLst>
                                 <a:ext uri="{909E8E84-426E-40dd-AFC4-6F175D3DCCD1}">
-                                  <a14:hiddenFill xmlns:a14="http://schemas.microsoft.com/office/drawing/2010/main">
+                                  <a14:hiddenFill xmlns:a14="http://schemas.microsoft.com/office/drawing/2010/main" xmlns:w="http://schemas.openxmlformats.org/wordprocessingml/2006/main" xmlns:w10="urn:schemas-microsoft-com:office:word" xmlns:v="urn:schemas-microsoft-com:vml" xmlns:o="urn:schemas-microsoft-com:office:office" xmlns:mv="urn:schemas-microsoft-com:mac:vml" xmlns:mo="http://schemas.microsoft.com/office/mac/office/2008/main" xmlns="">
                                     <a:noFill/>
                                   </a14:hiddenFill>
                                 </a:ext>
@@ -862,13 +926,13 @@
               </mc:Choice>
               <mc:Fallback>
                 <w:pict>
-                  <v:group id="Group 9" o:spid="_x0000_s1026" style="position:absolute;margin-left:21.75pt;margin-top:751.5pt;width:552.25pt;height:54pt;z-index:-251657216;mso-position-horizontal-relative:page;mso-position-vertical-relative:page" coordorigin="432,13608" coordsize="11376,1081" o:gfxdata="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" o:allowincell="f">
-                    <v:shapetype id="_x0000_t32" coordsize="21600,21600" o:spt="32" o:oned="t" path="m0,0l21600,21600e" filled="f">
+                  <v:group w14:anchorId="6AF5A642" id="Group 9" o:spid="_x0000_s1026" style="position:absolute;margin-left:21.75pt;margin-top:751.5pt;width:552.25pt;height:54pt;z-index:-251657216;mso-position-horizontal-relative:page;mso-position-vertical-relative:page" coordorigin="432,13608" coordsize="11376,1081" o:gfxdata="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" o:allowincell="f">
+                    <v:shapetype id="_x0000_t32" coordsize="21600,21600" o:spt="32" o:oned="t" path="m,l21600,21600e" filled="f">
                       <v:path arrowok="t" fillok="f" o:connecttype="none"/>
                       <o:lock v:ext="edit" shapetype="t"/>
                     </v:shapetype>
-                    <v:shape id="AutoShape 10" o:spid="_x0000_s1027" type="#_x0000_t32" style="position:absolute;left:432;top:13608;width:11376;height:0;visibility:visible;mso-wrap-style:square" o:connectortype="straight" o:gfxdata="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" strokecolor="gray"/>
-                    <v:shape id="AutoShape 11" o:spid="_x0000_s1028" type="#_x0000_t32" style="position:absolute;left:432;top:14689;width:11376;height:0;visibility:visible;mso-wrap-style:square" o:connectortype="straight" o:gfxdata="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" strokecolor="gray"/>
+                    <v:shape id="AutoShape 10" o:spid="_x0000_s1027" type="#_x0000_t32" style="position:absolute;left:432;top:13608;width:11376;height:0;visibility:visible;mso-wrap-style:square" o:connectortype="straight" o:gfxdata="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" strokecolor="gray"/>
+                    <v:shape id="AutoShape 11" o:spid="_x0000_s1028" type="#_x0000_t32" style="position:absolute;left:432;top:14689;width:11376;height:0;visibility:visible;mso-wrap-style:square" o:connectortype="straight" o:gfxdata="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" strokecolor="gray"/>
                     <w10:wrap anchorx="page" anchory="page"/>
                     <w10:anchorlock/>
                   </v:group>
@@ -894,7 +958,13 @@
         </w:p>
         <w:p>
           <w:r>
-            <w:t>Dozent: Prof. Krause</w:t>
+            <w:t>Dozent:</w:t>
+          </w:r>
+          <w:r>
+            <w:t xml:space="preserve"> Stefan</w:t>
+          </w:r>
+          <w:r>
+            <w:t xml:space="preserve"> Krause</w:t>
           </w:r>
         </w:p>
         <w:p>
@@ -945,7 +1015,7 @@
                             <a:effectLst/>
                             <a:extLst>
                               <a:ext uri="{C572A759-6A51-4108-AA02-DFA0A04FC94B}">
-                                <ma14:wrappingTextBoxFlag xmlns:ma14="http://schemas.microsoft.com/office/mac/drawingml/2011/main"/>
+                                <ma14:wrappingTextBoxFlag xmlns:ma14="http://schemas.microsoft.com/office/mac/drawingml/2011/main" xmlns:w="http://schemas.openxmlformats.org/wordprocessingml/2006/main" xmlns:w10="urn:schemas-microsoft-com:office:word" xmlns:v="urn:schemas-microsoft-com:vml" xmlns:o="urn:schemas-microsoft-com:office:office" xmlns:mv="urn:schemas-microsoft-com:mac:vml" xmlns:mo="http://schemas.microsoft.com/office/mac/office/2008/main" xmlns=""/>
                               </a:ext>
                             </a:extLst>
                           </wps:spPr>
@@ -985,11 +1055,11 @@
               </mc:Choice>
               <mc:Fallback>
                 <w:pict>
-                  <v:shapetype id="_x0000_t202" coordsize="21600,21600" o:spt="202" path="m0,0l0,21600,21600,21600,21600,0xe">
+                  <v:shapetype w14:anchorId="7266D555" id="_x0000_t202" coordsize="21600,21600" o:spt="202" path="m,l,21600r21600,l21600,xe">
                     <v:stroke joinstyle="miter"/>
                     <v:path gradientshapeok="t" o:connecttype="rect"/>
                   </v:shapetype>
-                  <v:shape id="Textfeld 19" o:spid="_x0000_s1028" type="#_x0000_t202" style="position:absolute;margin-left:-17.95pt;margin-top:92pt;width:7in;height:1in;z-index:251663360;visibility:visible;mso-wrap-style:square;mso-width-percent:0;mso-wrap-distance-left:9pt;mso-wrap-distance-top:0;mso-wrap-distance-right:9pt;mso-wrap-distance-bottom:0;mso-position-horizontal:absolute;mso-position-horizontal-relative:text;mso-position-vertical:absolute;mso-position-vertical-relative:text;mso-width-percent:0;mso-width-relative:margin;v-text-anchor:top" o:gfxdata="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" filled="f" stroked="f">
+                  <v:shape id="Textfeld 19" o:spid="_x0000_s1028" type="#_x0000_t202" style="position:absolute;margin-left:-18pt;margin-top:92pt;width:7in;height:1in;z-index:251663360;visibility:visible;mso-wrap-style:square;mso-width-percent:0;mso-wrap-distance-left:9pt;mso-wrap-distance-top:0;mso-wrap-distance-right:9pt;mso-wrap-distance-bottom:0;mso-position-horizontal:absolute;mso-position-horizontal-relative:text;mso-position-vertical:absolute;mso-position-vertical-relative:text;mso-width-percent:0;mso-width-relative:margin;v-text-anchor:top" o:gfxdata="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" filled="f" stroked="f">
                     <v:textbox>
                       <w:txbxContent>
                         <w:p/>
@@ -1009,6 +1079,8 @@
             <w:br w:type="page"/>
           </w:r>
         </w:p>
+        <w:bookmarkStart w:id="0" w:name="_GoBack" w:displacedByCustomXml="next"/>
+        <w:bookmarkEnd w:id="0" w:displacedByCustomXml="next"/>
       </w:sdtContent>
     </w:sdt>
     <w:p>
@@ -1031,61 +1103,61 @@
         <w:pStyle w:val="berschrift1"/>
         <w:jc w:val="center"/>
       </w:pPr>
-      <w:bookmarkStart w:id="2" w:name="_Toc402190701"/>
+      <w:bookmarkStart w:id="1" w:name="_Toc402190701"/>
       <w:r>
         <w:t>Einführung</w:t>
       </w:r>
       <w:r>
         <w:t xml:space="preserve"> &amp; Anforderungen</w:t>
       </w:r>
+      <w:bookmarkEnd w:id="1"/>
+    </w:p>
+    <w:p/>
+    <w:p>
+      <w:r>
+        <w:t>Die Aufgabe besteht daraus eine Simulations</w:t>
+      </w:r>
+      <w:r>
+        <w:t>software zu entwickeln, die eine</w:t>
+      </w:r>
+      <w:r>
+        <w:t xml:space="preserve"> </w:t>
+      </w:r>
+      <w:r>
+        <w:t>unabhängi</w:t>
+      </w:r>
+      <w:r>
+        <w:t>ge und eine</w:t>
+      </w:r>
+      <w:r>
+        <w:t xml:space="preserve"> abhängige Meinungsbildung in</w:t>
+      </w:r>
+      <w:r>
+        <w:t xml:space="preserve"> einer Anzahl von Individuen simuliert. </w:t>
+      </w:r>
+    </w:p>
+    <w:p>
+      <w:r>
+        <w:t xml:space="preserve">Es wurden folgende Anforderungen aus </w:t>
+      </w:r>
+      <w:r>
+        <w:t>der Aufgabenstellung abgeleitet:</w:t>
+      </w:r>
+    </w:p>
+    <w:p>
+      <w:pPr>
+        <w:pStyle w:val="Untertitel"/>
+      </w:pPr>
+    </w:p>
+    <w:p>
+      <w:pPr>
+        <w:pStyle w:val="berschrift3"/>
+      </w:pPr>
+      <w:bookmarkStart w:id="2" w:name="_Toc402190702"/>
+      <w:r>
+        <w:t>Generelle Anforderungen:</w:t>
+      </w:r>
       <w:bookmarkEnd w:id="2"/>
-    </w:p>
-    <w:p/>
-    <w:p>
-      <w:r>
-        <w:t>Die Aufgabe besteht daraus eine Simulations</w:t>
-      </w:r>
-      <w:r>
-        <w:t>software zu entwickeln, die eine</w:t>
-      </w:r>
-      <w:r>
-        <w:t xml:space="preserve"> </w:t>
-      </w:r>
-      <w:r>
-        <w:t>unabhängi</w:t>
-      </w:r>
-      <w:r>
-        <w:t>ge und eine</w:t>
-      </w:r>
-      <w:r>
-        <w:t xml:space="preserve"> abhängige Meinungsbildung in</w:t>
-      </w:r>
-      <w:r>
-        <w:t xml:space="preserve"> einer Anzahl von Individuen simuliert. </w:t>
-      </w:r>
-    </w:p>
-    <w:p>
-      <w:r>
-        <w:t xml:space="preserve">Es wurden folgende Anforderungen aus </w:t>
-      </w:r>
-      <w:r>
-        <w:t>der Aufgabenstellung abgeleitet:</w:t>
-      </w:r>
-    </w:p>
-    <w:p>
-      <w:pPr>
-        <w:pStyle w:val="Untertitel"/>
-      </w:pPr>
-    </w:p>
-    <w:p>
-      <w:pPr>
-        <w:pStyle w:val="berschrift3"/>
-      </w:pPr>
-      <w:bookmarkStart w:id="3" w:name="_Toc402190702"/>
-      <w:r>
-        <w:t>Generelle Anforderungen:</w:t>
-      </w:r>
-      <w:bookmarkEnd w:id="3"/>
     </w:p>
     <w:p/>
     <w:p>
@@ -1147,11 +1219,11 @@
       <w:pPr>
         <w:pStyle w:val="berschrift3"/>
       </w:pPr>
-      <w:bookmarkStart w:id="4" w:name="_Toc402190703"/>
+      <w:bookmarkStart w:id="3" w:name="_Toc402190703"/>
       <w:r>
         <w:t>Abhängige Meinungsbildung:</w:t>
       </w:r>
-      <w:bookmarkEnd w:id="4"/>
+      <w:bookmarkEnd w:id="3"/>
     </w:p>
     <w:p/>
     <w:p>
@@ -1171,11 +1243,11 @@
       <w:pPr>
         <w:pStyle w:val="berschrift3"/>
       </w:pPr>
-      <w:bookmarkStart w:id="5" w:name="_Toc402190704"/>
+      <w:bookmarkStart w:id="4" w:name="_Toc402190704"/>
       <w:r>
         <w:t>Unabhängige Meinungsbildungen:</w:t>
       </w:r>
-      <w:bookmarkEnd w:id="5"/>
+      <w:bookmarkEnd w:id="4"/>
     </w:p>
     <w:p/>
     <w:p>
@@ -1211,8 +1283,13 @@
         </w:numPr>
       </w:pPr>
       <w:r>
-        <w:t>Meinungsänderung durch ein von x unterschiedlichen Individuum</w:t>
-      </w:r>
+        <w:t xml:space="preserve">Meinungsänderung durch ein </w:t>
+      </w:r>
+      <w:proofErr w:type="gramStart"/>
+      <w:r>
+        <w:t>von x unterschiedlichen Individuum</w:t>
+      </w:r>
+      <w:proofErr w:type="gramEnd"/>
     </w:p>
     <w:p>
       <w:pPr>
@@ -1277,6 +1354,7 @@
         <w:jc w:val="center"/>
       </w:pPr>
       <w:r>
+        <w:lastRenderedPageBreak/>
         <w:t>Auswertung der Ergebnisse</w:t>
       </w:r>
     </w:p>
@@ -1406,13 +1484,13 @@
     <w:p>
       <w:r>
         <w:rPr>
-          <w:rStyle w:val="berschrift3Zeichen"/>
+          <w:rStyle w:val="berschrift3Zchn"/>
         </w:rPr>
         <w:t>Schaubild</w:t>
       </w:r>
       <w:r>
         <w:rPr>
-          <w:rStyle w:val="berschrift3Zeichen"/>
+          <w:rStyle w:val="berschrift3Zchn"/>
         </w:rPr>
         <w:t xml:space="preserve"> 1</w:t>
       </w:r>
@@ -1568,7 +1646,7 @@
                     </pic:cNvPicPr>
                   </pic:nvPicPr>
                   <pic:blipFill>
-                    <a:blip r:embed="rId11">
+                    <a:blip r:embed="rId10">
                       <a:extLst>
                         <a:ext uri="{28A0092B-C50C-407E-A947-70E740481C1C}">
                           <a14:useLocalDpi xmlns:a14="http://schemas.microsoft.com/office/drawing/2010/main" val="0"/>
@@ -1638,7 +1716,15 @@
         <w:t xml:space="preserve"> Anfänglich wächst die Prozentuale Population der Meinung A verteilt über die Tage sehr stark, aber flacht </w:t>
       </w:r>
       <w:r>
-        <w:t>nach erreichen von ca. 80% deutlich ab.</w:t>
+        <w:t xml:space="preserve">nach </w:t>
+      </w:r>
+      <w:proofErr w:type="spellStart"/>
+      <w:r>
+        <w:t>erreichen</w:t>
+      </w:r>
+      <w:proofErr w:type="spellEnd"/>
+      <w:r>
+        <w:t xml:space="preserve"> von ca. 80% deutlich ab.</w:t>
       </w:r>
     </w:p>
     <w:p/>
@@ -1647,6 +1733,7 @@
     <w:p/>
     <w:p>
       <w:r>
+        <w:lastRenderedPageBreak/>
         <w:t>Abhängige</w:t>
       </w:r>
       <w:r>
@@ -1920,7 +2007,7 @@
                     </pic:cNvPicPr>
                   </pic:nvPicPr>
                   <pic:blipFill>
-                    <a:blip r:embed="rId12">
+                    <a:blip r:embed="rId11">
                       <a:extLst>
                         <a:ext uri="{28A0092B-C50C-407E-A947-70E740481C1C}">
                           <a14:useLocalDpi xmlns:a14="http://schemas.microsoft.com/office/drawing/2010/main" val="0"/>
@@ -1994,10 +2081,7 @@
     <w:p/>
     <w:p>
       <w:r>
-        <w:t>A</w:t>
-      </w:r>
-      <w:r>
-        <w:t>bhängige Meinungsbildung</w:t>
+        <w:t>Abhängige Meinungsbildung</w:t>
       </w:r>
     </w:p>
     <w:p/>
@@ -2029,7 +2113,15 @@
         </w:numPr>
       </w:pPr>
       <w:r>
-        <w:t xml:space="preserve">Durch das Anpassen der Wahrscheinlichkeiten ist abzusehen, dass eine Meinung, die sich durch Begegnungen mit anderen Individuen ausbreitet, um ein vielfaches schneller ausbreitet. </w:t>
+        <w:t xml:space="preserve">Durch das Anpassen der Wahrscheinlichkeiten ist abzusehen, dass eine Meinung, die sich durch Begegnungen mit anderen Individuen ausbreitet, um ein </w:t>
+      </w:r>
+      <w:proofErr w:type="gramStart"/>
+      <w:r>
+        <w:t>vielfaches</w:t>
+      </w:r>
+      <w:proofErr w:type="gramEnd"/>
+      <w:r>
+        <w:t xml:space="preserve"> schneller ausbreitet. </w:t>
       </w:r>
     </w:p>
     <w:p>
@@ -2198,7 +2290,7 @@
                     </pic:cNvPicPr>
                   </pic:nvPicPr>
                   <pic:blipFill>
-                    <a:blip r:embed="rId13">
+                    <a:blip r:embed="rId12">
                       <a:extLst>
                         <a:ext uri="{28A0092B-C50C-407E-A947-70E740481C1C}">
                           <a14:useLocalDpi xmlns:a14="http://schemas.microsoft.com/office/drawing/2010/main" val="0"/>
@@ -2235,6 +2327,7 @@
         <w:pStyle w:val="berschrift3"/>
       </w:pPr>
       <w:r>
+        <w:lastRenderedPageBreak/>
         <w:t>Auswertung</w:t>
       </w:r>
     </w:p>
@@ -2329,8 +2422,8 @@
       </w:r>
     </w:p>
     <w:sectPr>
-      <w:headerReference w:type="default" r:id="rId14"/>
-      <w:footerReference w:type="default" r:id="rId15"/>
+      <w:headerReference w:type="default" r:id="rId13"/>
+      <w:footerReference w:type="default" r:id="rId14"/>
       <w:pgSz w:w="11900" w:h="16840"/>
       <w:pgMar w:top="1417" w:right="1417" w:bottom="1134" w:left="1417" w:header="708" w:footer="708" w:gutter="0"/>
       <w:cols w:space="708"/>
@@ -2342,7 +2435,7 @@
 </file>
 
 <file path=word/endnotes.xml><?xml version="1.0" encoding="utf-8"?>
-<w:endnotes xmlns:wpc="http://schemas.microsoft.com/office/word/2010/wordprocessingCanvas" xmlns:mo="http://schemas.microsoft.com/office/mac/office/2008/main" xmlns:mc="http://schemas.openxmlformats.org/markup-compatibility/2006" xmlns:mv="urn:schemas-microsoft-com:mac:vml" xmlns:o="urn:schemas-microsoft-com:office:office" xmlns:r="http://schemas.openxmlformats.org/officeDocument/2006/relationships" xmlns:m="http://schemas.openxmlformats.org/officeDocument/2006/math" xmlns:v="urn:schemas-microsoft-com:vml" xmlns:wp14="http://schemas.microsoft.com/office/word/2010/wordprocessingDrawing" xmlns:wp="http://schemas.openxmlformats.org/drawingml/2006/wordprocessingDrawing" xmlns:w10="urn:schemas-microsoft-com:office:word" xmlns:w="http://schemas.openxmlformats.org/wordprocessingml/2006/main" xmlns:w14="http://schemas.microsoft.com/office/word/2010/wordml" xmlns:wpg="http://schemas.microsoft.com/office/word/2010/wordprocessingGroup" xmlns:wpi="http://schemas.microsoft.com/office/word/2010/wordprocessingInk" xmlns:wne="http://schemas.microsoft.com/office/word/2006/wordml" xmlns:wps="http://schemas.microsoft.com/office/word/2010/wordprocessingShape" mc:Ignorable="w14 wp14">
+<w:endnotes xmlns:wpc="http://schemas.microsoft.com/office/word/2010/wordprocessingCanvas" xmlns:cx="http://schemas.microsoft.com/office/drawing/2014/chartex" xmlns:cx1="http://schemas.microsoft.com/office/drawing/2015/9/8/chartex" xmlns:cx2="http://schemas.microsoft.com/office/drawing/2015/10/21/chartex" xmlns:cx3="http://schemas.microsoft.com/office/drawing/2016/5/9/chartex" xmlns:cx4="http://schemas.microsoft.com/office/drawing/2016/5/10/chartex" xmlns:cx5="http://schemas.microsoft.com/office/drawing/2016/5/11/chartex" xmlns:cx6="http://schemas.microsoft.com/office/drawing/2016/5/12/chartex" xmlns:cx7="http://schemas.microsoft.com/office/drawing/2016/5/13/chartex" xmlns:cx8="http://schemas.microsoft.com/office/drawing/2016/5/14/chartex" xmlns:mc="http://schemas.openxmlformats.org/markup-compatibility/2006" xmlns:aink="http://schemas.microsoft.com/office/drawing/2016/ink" xmlns:am3d="http://schemas.microsoft.com/office/drawing/2017/model3d" xmlns:o="urn:schemas-microsoft-com:office:office" xmlns:r="http://schemas.openxmlformats.org/officeDocument/2006/relationships" xmlns:m="http://schemas.openxmlformats.org/officeDocument/2006/math" xmlns:v="urn:schemas-microsoft-com:vml" xmlns:wp14="http://schemas.microsoft.com/office/word/2010/wordprocessingDrawing" xmlns:wp="http://schemas.openxmlformats.org/drawingml/2006/wordprocessingDrawing" xmlns:w10="urn:schemas-microsoft-com:office:word" xmlns:w="http://schemas.openxmlformats.org/wordprocessingml/2006/main" xmlns:w14="http://schemas.microsoft.com/office/word/2010/wordml" xmlns:w15="http://schemas.microsoft.com/office/word/2012/wordml" xmlns:w16cid="http://schemas.microsoft.com/office/word/2016/wordml/cid" xmlns:w16se="http://schemas.microsoft.com/office/word/2015/wordml/symex" xmlns:wpg="http://schemas.microsoft.com/office/word/2010/wordprocessingGroup" xmlns:wpi="http://schemas.microsoft.com/office/word/2010/wordprocessingInk" xmlns:wne="http://schemas.microsoft.com/office/word/2006/wordml" xmlns:wps="http://schemas.microsoft.com/office/word/2010/wordprocessingShape" mc:Ignorable="w14 w15 w16se w16cid wp14">
   <w:endnote w:type="separator" w:id="-1">
     <w:p>
       <w:r>
@@ -2361,7 +2454,7 @@
 </file>
 
 <file path=word/footer1.xml><?xml version="1.0" encoding="utf-8"?>
-<w:ftr xmlns:wpc="http://schemas.microsoft.com/office/word/2010/wordprocessingCanvas" xmlns:mo="http://schemas.microsoft.com/office/mac/office/2008/main" xmlns:mc="http://schemas.openxmlformats.org/markup-compatibility/2006" xmlns:mv="urn:schemas-microsoft-com:mac:vml" xmlns:o="urn:schemas-microsoft-com:office:office" xmlns:r="http://schemas.openxmlformats.org/officeDocument/2006/relationships" xmlns:m="http://schemas.openxmlformats.org/officeDocument/2006/math" xmlns:v="urn:schemas-microsoft-com:vml" xmlns:wp14="http://schemas.microsoft.com/office/word/2010/wordprocessingDrawing" xmlns:wp="http://schemas.openxmlformats.org/drawingml/2006/wordprocessingDrawing" xmlns:w10="urn:schemas-microsoft-com:office:word" xmlns:w="http://schemas.openxmlformats.org/wordprocessingml/2006/main" xmlns:w14="http://schemas.microsoft.com/office/word/2010/wordml" xmlns:wpg="http://schemas.microsoft.com/office/word/2010/wordprocessingGroup" xmlns:wpi="http://schemas.microsoft.com/office/word/2010/wordprocessingInk" xmlns:wne="http://schemas.microsoft.com/office/word/2006/wordml" xmlns:wps="http://schemas.microsoft.com/office/word/2010/wordprocessingShape" mc:Ignorable="w14 wp14">
+<w:ftr xmlns:wpc="http://schemas.microsoft.com/office/word/2010/wordprocessingCanvas" xmlns:cx="http://schemas.microsoft.com/office/drawing/2014/chartex" xmlns:cx1="http://schemas.microsoft.com/office/drawing/2015/9/8/chartex" xmlns:cx2="http://schemas.microsoft.com/office/drawing/2015/10/21/chartex" xmlns:cx3="http://schemas.microsoft.com/office/drawing/2016/5/9/chartex" xmlns:cx4="http://schemas.microsoft.com/office/drawing/2016/5/10/chartex" xmlns:cx5="http://schemas.microsoft.com/office/drawing/2016/5/11/chartex" xmlns:cx6="http://schemas.microsoft.com/office/drawing/2016/5/12/chartex" xmlns:cx7="http://schemas.microsoft.com/office/drawing/2016/5/13/chartex" xmlns:cx8="http://schemas.microsoft.com/office/drawing/2016/5/14/chartex" xmlns:mc="http://schemas.openxmlformats.org/markup-compatibility/2006" xmlns:aink="http://schemas.microsoft.com/office/drawing/2016/ink" xmlns:am3d="http://schemas.microsoft.com/office/drawing/2017/model3d" xmlns:o="urn:schemas-microsoft-com:office:office" xmlns:r="http://schemas.openxmlformats.org/officeDocument/2006/relationships" xmlns:m="http://schemas.openxmlformats.org/officeDocument/2006/math" xmlns:v="urn:schemas-microsoft-com:vml" xmlns:wp14="http://schemas.microsoft.com/office/word/2010/wordprocessingDrawing" xmlns:wp="http://schemas.openxmlformats.org/drawingml/2006/wordprocessingDrawing" xmlns:w10="urn:schemas-microsoft-com:office:word" xmlns:w="http://schemas.openxmlformats.org/wordprocessingml/2006/main" xmlns:w14="http://schemas.microsoft.com/office/word/2010/wordml" xmlns:w15="http://schemas.microsoft.com/office/word/2012/wordml" xmlns:w16cid="http://schemas.microsoft.com/office/word/2016/wordml/cid" xmlns:w16se="http://schemas.microsoft.com/office/word/2015/wordml/symex" xmlns:wpg="http://schemas.microsoft.com/office/word/2010/wordprocessingGroup" xmlns:wpi="http://schemas.microsoft.com/office/word/2010/wordprocessingInk" xmlns:wne="http://schemas.microsoft.com/office/word/2006/wordml" xmlns:wps="http://schemas.microsoft.com/office/word/2010/wordprocessingShape" mc:Ignorable="w14 w15 w16se w16cid wp14">
   <w:p>
     <w:pPr>
       <w:rPr>
@@ -2408,7 +2501,7 @@
 </file>
 
 <file path=word/footnotes.xml><?xml version="1.0" encoding="utf-8"?>
-<w:footnotes xmlns:wpc="http://schemas.microsoft.com/office/word/2010/wordprocessingCanvas" xmlns:mo="http://schemas.microsoft.com/office/mac/office/2008/main" xmlns:mc="http://schemas.openxmlformats.org/markup-compatibility/2006" xmlns:mv="urn:schemas-microsoft-com:mac:vml" xmlns:o="urn:schemas-microsoft-com:office:office" xmlns:r="http://schemas.openxmlformats.org/officeDocument/2006/relationships" xmlns:m="http://schemas.openxmlformats.org/officeDocument/2006/math" xmlns:v="urn:schemas-microsoft-com:vml" xmlns:wp14="http://schemas.microsoft.com/office/word/2010/wordprocessingDrawing" xmlns:wp="http://schemas.openxmlformats.org/drawingml/2006/wordprocessingDrawing" xmlns:w10="urn:schemas-microsoft-com:office:word" xmlns:w="http://schemas.openxmlformats.org/wordprocessingml/2006/main" xmlns:w14="http://schemas.microsoft.com/office/word/2010/wordml" xmlns:wpg="http://schemas.microsoft.com/office/word/2010/wordprocessingGroup" xmlns:wpi="http://schemas.microsoft.com/office/word/2010/wordprocessingInk" xmlns:wne="http://schemas.microsoft.com/office/word/2006/wordml" xmlns:wps="http://schemas.microsoft.com/office/word/2010/wordprocessingShape" mc:Ignorable="w14 wp14">
+<w:footnotes xmlns:wpc="http://schemas.microsoft.com/office/word/2010/wordprocessingCanvas" xmlns:cx="http://schemas.microsoft.com/office/drawing/2014/chartex" xmlns:cx1="http://schemas.microsoft.com/office/drawing/2015/9/8/chartex" xmlns:cx2="http://schemas.microsoft.com/office/drawing/2015/10/21/chartex" xmlns:cx3="http://schemas.microsoft.com/office/drawing/2016/5/9/chartex" xmlns:cx4="http://schemas.microsoft.com/office/drawing/2016/5/10/chartex" xmlns:cx5="http://schemas.microsoft.com/office/drawing/2016/5/11/chartex" xmlns:cx6="http://schemas.microsoft.com/office/drawing/2016/5/12/chartex" xmlns:cx7="http://schemas.microsoft.com/office/drawing/2016/5/13/chartex" xmlns:cx8="http://schemas.microsoft.com/office/drawing/2016/5/14/chartex" xmlns:mc="http://schemas.openxmlformats.org/markup-compatibility/2006" xmlns:aink="http://schemas.microsoft.com/office/drawing/2016/ink" xmlns:am3d="http://schemas.microsoft.com/office/drawing/2017/model3d" xmlns:o="urn:schemas-microsoft-com:office:office" xmlns:r="http://schemas.openxmlformats.org/officeDocument/2006/relationships" xmlns:m="http://schemas.openxmlformats.org/officeDocument/2006/math" xmlns:v="urn:schemas-microsoft-com:vml" xmlns:wp14="http://schemas.microsoft.com/office/word/2010/wordprocessingDrawing" xmlns:wp="http://schemas.openxmlformats.org/drawingml/2006/wordprocessingDrawing" xmlns:w10="urn:schemas-microsoft-com:office:word" xmlns:w="http://schemas.openxmlformats.org/wordprocessingml/2006/main" xmlns:w14="http://schemas.microsoft.com/office/word/2010/wordml" xmlns:w15="http://schemas.microsoft.com/office/word/2012/wordml" xmlns:w16cid="http://schemas.microsoft.com/office/word/2016/wordml/cid" xmlns:w16se="http://schemas.microsoft.com/office/word/2015/wordml/symex" xmlns:wpg="http://schemas.microsoft.com/office/word/2010/wordprocessingGroup" xmlns:wpi="http://schemas.microsoft.com/office/word/2010/wordprocessingInk" xmlns:wne="http://schemas.microsoft.com/office/word/2006/wordml" xmlns:wps="http://schemas.microsoft.com/office/word/2010/wordprocessingShape" mc:Ignorable="w14 w15 w16se w16cid wp14">
   <w:footnote w:type="separator" w:id="-1">
     <w:p>
       <w:r>
@@ -2427,7 +2520,7 @@
 </file>
 
 <file path=word/header1.xml><?xml version="1.0" encoding="utf-8"?>
-<w:hdr xmlns:wpc="http://schemas.microsoft.com/office/word/2010/wordprocessingCanvas" xmlns:mo="http://schemas.microsoft.com/office/mac/office/2008/main" xmlns:mc="http://schemas.openxmlformats.org/markup-compatibility/2006" xmlns:mv="urn:schemas-microsoft-com:mac:vml" xmlns:o="urn:schemas-microsoft-com:office:office" xmlns:r="http://schemas.openxmlformats.org/officeDocument/2006/relationships" xmlns:m="http://schemas.openxmlformats.org/officeDocument/2006/math" xmlns:v="urn:schemas-microsoft-com:vml" xmlns:wp14="http://schemas.microsoft.com/office/word/2010/wordprocessingDrawing" xmlns:wp="http://schemas.openxmlformats.org/drawingml/2006/wordprocessingDrawing" xmlns:w10="urn:schemas-microsoft-com:office:word" xmlns:w="http://schemas.openxmlformats.org/wordprocessingml/2006/main" xmlns:w14="http://schemas.microsoft.com/office/word/2010/wordml" xmlns:wpg="http://schemas.microsoft.com/office/word/2010/wordprocessingGroup" xmlns:wpi="http://schemas.microsoft.com/office/word/2010/wordprocessingInk" xmlns:wne="http://schemas.microsoft.com/office/word/2006/wordml" xmlns:wps="http://schemas.microsoft.com/office/word/2010/wordprocessingShape" mc:Ignorable="w14 wp14">
+<w:hdr xmlns:wpc="http://schemas.microsoft.com/office/word/2010/wordprocessingCanvas" xmlns:cx="http://schemas.microsoft.com/office/drawing/2014/chartex" xmlns:cx1="http://schemas.microsoft.com/office/drawing/2015/9/8/chartex" xmlns:cx2="http://schemas.microsoft.com/office/drawing/2015/10/21/chartex" xmlns:cx3="http://schemas.microsoft.com/office/drawing/2016/5/9/chartex" xmlns:cx4="http://schemas.microsoft.com/office/drawing/2016/5/10/chartex" xmlns:cx5="http://schemas.microsoft.com/office/drawing/2016/5/11/chartex" xmlns:cx6="http://schemas.microsoft.com/office/drawing/2016/5/12/chartex" xmlns:cx7="http://schemas.microsoft.com/office/drawing/2016/5/13/chartex" xmlns:cx8="http://schemas.microsoft.com/office/drawing/2016/5/14/chartex" xmlns:mc="http://schemas.openxmlformats.org/markup-compatibility/2006" xmlns:aink="http://schemas.microsoft.com/office/drawing/2016/ink" xmlns:am3d="http://schemas.microsoft.com/office/drawing/2017/model3d" xmlns:o="urn:schemas-microsoft-com:office:office" xmlns:r="http://schemas.openxmlformats.org/officeDocument/2006/relationships" xmlns:m="http://schemas.openxmlformats.org/officeDocument/2006/math" xmlns:v="urn:schemas-microsoft-com:vml" xmlns:wp14="http://schemas.microsoft.com/office/word/2010/wordprocessingDrawing" xmlns:wp="http://schemas.openxmlformats.org/drawingml/2006/wordprocessingDrawing" xmlns:w10="urn:schemas-microsoft-com:office:word" xmlns:w="http://schemas.openxmlformats.org/wordprocessingml/2006/main" xmlns:w14="http://schemas.microsoft.com/office/word/2010/wordml" xmlns:w15="http://schemas.microsoft.com/office/word/2012/wordml" xmlns:w16cid="http://schemas.microsoft.com/office/word/2016/wordml/cid" xmlns:w16se="http://schemas.microsoft.com/office/word/2015/wordml/symex" xmlns:wpg="http://schemas.microsoft.com/office/word/2010/wordprocessingGroup" xmlns:wpi="http://schemas.microsoft.com/office/word/2010/wordprocessingInk" xmlns:wne="http://schemas.microsoft.com/office/word/2006/wordml" xmlns:wps="http://schemas.microsoft.com/office/word/2010/wordprocessingShape" mc:Ignorable="w14 w15 w16se w16cid wp14">
   <w:p>
     <w:pPr>
       <w:pStyle w:val="Kopfzeile"/>
@@ -2442,8 +2535,8 @@
 </file>
 
 <file path=word/numbering.xml><?xml version="1.0" encoding="utf-8"?>
-<w:numbering xmlns:wpc="http://schemas.microsoft.com/office/word/2010/wordprocessingCanvas" xmlns:mo="http://schemas.microsoft.com/office/mac/office/2008/main" xmlns:mc="http://schemas.openxmlformats.org/markup-compatibility/2006" xmlns:mv="urn:schemas-microsoft-com:mac:vml" xmlns:o="urn:schemas-microsoft-com:office:office" xmlns:r="http://schemas.openxmlformats.org/officeDocument/2006/relationships" xmlns:m="http://schemas.openxmlformats.org/officeDocument/2006/math" xmlns:v="urn:schemas-microsoft-com:vml" xmlns:wp14="http://schemas.microsoft.com/office/word/2010/wordprocessingDrawing" xmlns:wp="http://schemas.openxmlformats.org/drawingml/2006/wordprocessingDrawing" xmlns:w10="urn:schemas-microsoft-com:office:word" xmlns:w="http://schemas.openxmlformats.org/wordprocessingml/2006/main" xmlns:w14="http://schemas.microsoft.com/office/word/2010/wordml" xmlns:wpg="http://schemas.microsoft.com/office/word/2010/wordprocessingGroup" xmlns:wpi="http://schemas.microsoft.com/office/word/2010/wordprocessingInk" xmlns:wne="http://schemas.microsoft.com/office/word/2006/wordml" xmlns:wps="http://schemas.microsoft.com/office/word/2010/wordprocessingShape" mc:Ignorable="w14 wp14">
-  <w:abstractNum w:abstractNumId="0">
+<w:numbering xmlns:wpc="http://schemas.microsoft.com/office/word/2010/wordprocessingCanvas" xmlns:cx="http://schemas.microsoft.com/office/drawing/2014/chartex" xmlns:cx1="http://schemas.microsoft.com/office/drawing/2015/9/8/chartex" xmlns:cx2="http://schemas.microsoft.com/office/drawing/2015/10/21/chartex" xmlns:cx3="http://schemas.microsoft.com/office/drawing/2016/5/9/chartex" xmlns:cx4="http://schemas.microsoft.com/office/drawing/2016/5/10/chartex" xmlns:cx5="http://schemas.microsoft.com/office/drawing/2016/5/11/chartex" xmlns:cx6="http://schemas.microsoft.com/office/drawing/2016/5/12/chartex" xmlns:cx7="http://schemas.microsoft.com/office/drawing/2016/5/13/chartex" xmlns:cx8="http://schemas.microsoft.com/office/drawing/2016/5/14/chartex" xmlns:mc="http://schemas.openxmlformats.org/markup-compatibility/2006" xmlns:aink="http://schemas.microsoft.com/office/drawing/2016/ink" xmlns:am3d="http://schemas.microsoft.com/office/drawing/2017/model3d" xmlns:o="urn:schemas-microsoft-com:office:office" xmlns:r="http://schemas.openxmlformats.org/officeDocument/2006/relationships" xmlns:m="http://schemas.openxmlformats.org/officeDocument/2006/math" xmlns:v="urn:schemas-microsoft-com:vml" xmlns:wp14="http://schemas.microsoft.com/office/word/2010/wordprocessingDrawing" xmlns:wp="http://schemas.openxmlformats.org/drawingml/2006/wordprocessingDrawing" xmlns:w10="urn:schemas-microsoft-com:office:word" xmlns:w="http://schemas.openxmlformats.org/wordprocessingml/2006/main" xmlns:w14="http://schemas.microsoft.com/office/word/2010/wordml" xmlns:w15="http://schemas.microsoft.com/office/word/2012/wordml" xmlns:w16cid="http://schemas.microsoft.com/office/word/2016/wordml/cid" xmlns:w16se="http://schemas.microsoft.com/office/word/2015/wordml/symex" xmlns:wpg="http://schemas.microsoft.com/office/word/2010/wordprocessingGroup" xmlns:wpi="http://schemas.microsoft.com/office/word/2010/wordprocessingInk" xmlns:wne="http://schemas.microsoft.com/office/word/2006/wordml" xmlns:wps="http://schemas.microsoft.com/office/word/2010/wordprocessingShape" mc:Ignorable="w14 w15 w16se w16cid wp14">
+  <w:abstractNum w:abstractNumId="0" w15:restartNumberingAfterBreak="0">
     <w:nsid w:val="0DE37BDC"/>
     <w:multiLevelType w:val="hybridMultilevel"/>
     <w:tmpl w:val="DB1088B0"/>
@@ -2556,7 +2649,7 @@
       </w:rPr>
     </w:lvl>
   </w:abstractNum>
-  <w:abstractNum w:abstractNumId="1">
+  <w:abstractNum w:abstractNumId="1" w15:restartNumberingAfterBreak="0">
     <w:nsid w:val="13EA2E31"/>
     <w:multiLevelType w:val="hybridMultilevel"/>
     <w:tmpl w:val="AB067594"/>
@@ -2669,7 +2762,7 @@
       </w:rPr>
     </w:lvl>
   </w:abstractNum>
-  <w:abstractNum w:abstractNumId="2">
+  <w:abstractNum w:abstractNumId="2" w15:restartNumberingAfterBreak="0">
     <w:nsid w:val="25C810E6"/>
     <w:multiLevelType w:val="hybridMultilevel"/>
     <w:tmpl w:val="F76A3594"/>
@@ -2782,7 +2875,7 @@
       </w:rPr>
     </w:lvl>
   </w:abstractNum>
-  <w:abstractNum w:abstractNumId="3">
+  <w:abstractNum w:abstractNumId="3" w15:restartNumberingAfterBreak="0">
     <w:nsid w:val="276D4C0C"/>
     <w:multiLevelType w:val="hybridMultilevel"/>
     <w:tmpl w:val="C548FEF0"/>
@@ -2895,7 +2988,7 @@
       </w:rPr>
     </w:lvl>
   </w:abstractNum>
-  <w:abstractNum w:abstractNumId="4">
+  <w:abstractNum w:abstractNumId="4" w15:restartNumberingAfterBreak="0">
     <w:nsid w:val="4FA66031"/>
     <w:multiLevelType w:val="hybridMultilevel"/>
     <w:tmpl w:val="F9C22EA2"/>
@@ -3008,7 +3101,7 @@
       </w:rPr>
     </w:lvl>
   </w:abstractNum>
-  <w:abstractNum w:abstractNumId="5">
+  <w:abstractNum w:abstractNumId="5" w15:restartNumberingAfterBreak="0">
     <w:nsid w:val="55501439"/>
     <w:multiLevelType w:val="hybridMultilevel"/>
     <w:tmpl w:val="FE10719C"/>
@@ -3121,7 +3214,7 @@
       </w:rPr>
     </w:lvl>
   </w:abstractNum>
-  <w:abstractNum w:abstractNumId="6">
+  <w:abstractNum w:abstractNumId="6" w15:restartNumberingAfterBreak="0">
     <w:nsid w:val="5F2B501C"/>
     <w:multiLevelType w:val="hybridMultilevel"/>
     <w:tmpl w:val="F0823096"/>
@@ -3234,7 +3327,7 @@
       </w:rPr>
     </w:lvl>
   </w:abstractNum>
-  <w:abstractNum w:abstractNumId="7">
+  <w:abstractNum w:abstractNumId="7" w15:restartNumberingAfterBreak="0">
     <w:nsid w:val="63CB371A"/>
     <w:multiLevelType w:val="hybridMultilevel"/>
     <w:tmpl w:val="2FC0340A"/>
@@ -3347,7 +3440,7 @@
       </w:rPr>
     </w:lvl>
   </w:abstractNum>
-  <w:abstractNum w:abstractNumId="8">
+  <w:abstractNum w:abstractNumId="8" w15:restartNumberingAfterBreak="0">
     <w:nsid w:val="6741686E"/>
     <w:multiLevelType w:val="hybridMultilevel"/>
     <w:tmpl w:val="11960708"/>
@@ -3460,7 +3553,7 @@
       </w:rPr>
     </w:lvl>
   </w:abstractNum>
-  <w:abstractNum w:abstractNumId="9">
+  <w:abstractNum w:abstractNumId="9" w15:restartNumberingAfterBreak="0">
     <w:nsid w:val="68491807"/>
     <w:multiLevelType w:val="hybridMultilevel"/>
     <w:tmpl w:val="D66EF800"/>
@@ -3573,7 +3666,7 @@
       </w:rPr>
     </w:lvl>
   </w:abstractNum>
-  <w:abstractNum w:abstractNumId="10">
+  <w:abstractNum w:abstractNumId="10" w15:restartNumberingAfterBreak="0">
     <w:nsid w:val="6FF72002"/>
     <w:multiLevelType w:val="hybridMultilevel"/>
     <w:tmpl w:val="DFC891DC"/>
@@ -3686,7 +3779,7 @@
       </w:rPr>
     </w:lvl>
   </w:abstractNum>
-  <w:abstractNum w:abstractNumId="11">
+  <w:abstractNum w:abstractNumId="11" w15:restartNumberingAfterBreak="0">
     <w:nsid w:val="7D1F55FD"/>
     <w:multiLevelType w:val="hybridMultilevel"/>
     <w:tmpl w:val="2FE26324"/>
@@ -3839,7 +3932,7 @@
 </file>
 
 <file path=word/styles.xml><?xml version="1.0" encoding="utf-8"?>
-<w:styles xmlns:mc="http://schemas.openxmlformats.org/markup-compatibility/2006" xmlns:r="http://schemas.openxmlformats.org/officeDocument/2006/relationships" xmlns:w="http://schemas.openxmlformats.org/wordprocessingml/2006/main" xmlns:w14="http://schemas.microsoft.com/office/word/2010/wordml" mc:Ignorable="w14">
+<w:styles xmlns:mc="http://schemas.openxmlformats.org/markup-compatibility/2006" xmlns:r="http://schemas.openxmlformats.org/officeDocument/2006/relationships" xmlns:w="http://schemas.openxmlformats.org/wordprocessingml/2006/main" xmlns:w14="http://schemas.microsoft.com/office/word/2010/wordml" xmlns:w15="http://schemas.microsoft.com/office/word/2012/wordml" xmlns:w16cid="http://schemas.microsoft.com/office/word/2016/wordml/cid" xmlns:w16se="http://schemas.microsoft.com/office/word/2015/wordml/symex" mc:Ignorable="w14 w15 w16se w16cid">
   <w:docDefaults>
     <w:rPrDefault>
       <w:rPr>
@@ -3851,144 +3944,377 @@
     </w:rPrDefault>
     <w:pPrDefault/>
   </w:docDefaults>
-  <w:latentStyles w:defLockedState="0" w:defUIPriority="99" w:defSemiHidden="1" w:defUnhideWhenUsed="1" w:defQFormat="0" w:count="276">
-    <w:lsdException w:name="Normal" w:semiHidden="0" w:uiPriority="0" w:unhideWhenUsed="0" w:qFormat="1"/>
-    <w:lsdException w:name="heading 1" w:semiHidden="0" w:uiPriority="9" w:unhideWhenUsed="0" w:qFormat="1"/>
-    <w:lsdException w:name="heading 2" w:uiPriority="9" w:qFormat="1"/>
-    <w:lsdException w:name="heading 3" w:uiPriority="9" w:qFormat="1"/>
-    <w:lsdException w:name="heading 4" w:uiPriority="9" w:qFormat="1"/>
-    <w:lsdException w:name="heading 5" w:uiPriority="9" w:qFormat="1"/>
-    <w:lsdException w:name="heading 6" w:uiPriority="9" w:qFormat="1"/>
-    <w:lsdException w:name="heading 7" w:uiPriority="9" w:qFormat="1"/>
-    <w:lsdException w:name="heading 8" w:uiPriority="9" w:qFormat="1"/>
-    <w:lsdException w:name="heading 9" w:uiPriority="9" w:qFormat="1"/>
-    <w:lsdException w:name="toc 1" w:uiPriority="39"/>
-    <w:lsdException w:name="toc 2" w:uiPriority="39"/>
-    <w:lsdException w:name="toc 3" w:uiPriority="39"/>
-    <w:lsdException w:name="toc 4" w:uiPriority="39"/>
-    <w:lsdException w:name="toc 5" w:uiPriority="39"/>
-    <w:lsdException w:name="toc 6" w:uiPriority="39"/>
-    <w:lsdException w:name="toc 7" w:uiPriority="39"/>
-    <w:lsdException w:name="toc 8" w:uiPriority="39"/>
-    <w:lsdException w:name="toc 9" w:uiPriority="39"/>
-    <w:lsdException w:name="caption" w:uiPriority="35" w:qFormat="1"/>
-    <w:lsdException w:name="Title" w:semiHidden="0" w:uiPriority="10" w:unhideWhenUsed="0" w:qFormat="1"/>
-    <w:lsdException w:name="Default Paragraph Font" w:uiPriority="1"/>
-    <w:lsdException w:name="Subtitle" w:semiHidden="0" w:uiPriority="11" w:unhideWhenUsed="0" w:qFormat="1"/>
-    <w:lsdException w:name="Strong" w:semiHidden="0" w:uiPriority="22" w:unhideWhenUsed="0" w:qFormat="1"/>
-    <w:lsdException w:name="Emphasis" w:semiHidden="0" w:uiPriority="20" w:unhideWhenUsed="0" w:qFormat="1"/>
-    <w:lsdException w:name="Table Grid" w:semiHidden="0" w:uiPriority="1" w:unhideWhenUsed="0"/>
-    <w:lsdException w:name="Placeholder Text" w:unhideWhenUsed="0"/>
-    <w:lsdException w:name="No Spacing" w:semiHidden="0" w:uiPriority="0" w:unhideWhenUsed="0" w:qFormat="1"/>
-    <w:lsdException w:name="Light Shading" w:semiHidden="0" w:uiPriority="60" w:unhideWhenUsed="0"/>
-    <w:lsdException w:name="Light List" w:semiHidden="0" w:uiPriority="61" w:unhideWhenUsed="0"/>
-    <w:lsdException w:name="Light Grid" w:semiHidden="0" w:uiPriority="62" w:unhideWhenUsed="0"/>
-    <w:lsdException w:name="Medium Shading 1" w:semiHidden="0" w:uiPriority="63" w:unhideWhenUsed="0"/>
-    <w:lsdException w:name="Medium Shading 2" w:semiHidden="0" w:uiPriority="64" w:unhideWhenUsed="0"/>
-    <w:lsdException w:name="Medium List 1" w:semiHidden="0" w:uiPriority="65" w:unhideWhenUsed="0"/>
-    <w:lsdException w:name="Medium List 2" w:semiHidden="0" w:uiPriority="66" w:unhideWhenUsed="0"/>
-    <w:lsdException w:name="Medium Grid 1" w:semiHidden="0" w:uiPriority="67" w:unhideWhenUsed="0"/>
-    <w:lsdException w:name="Medium Grid 2" w:semiHidden="0" w:uiPriority="68" w:unhideWhenUsed="0"/>
-    <w:lsdException w:name="Medium Grid 3" w:semiHidden="0" w:uiPriority="69" w:unhideWhenUsed="0"/>
-    <w:lsdException w:name="Dark List" w:semiHidden="0" w:uiPriority="70" w:unhideWhenUsed="0"/>
-    <w:lsdException w:name="Colorful Shading" w:semiHidden="0" w:uiPriority="71" w:unhideWhenUsed="0"/>
-    <w:lsdException w:name="Colorful List" w:semiHidden="0" w:uiPriority="72" w:unhideWhenUsed="0"/>
-    <w:lsdException w:name="Colorful Grid" w:semiHidden="0" w:uiPriority="73" w:unhideWhenUsed="0"/>
-    <w:lsdException w:name="Light Shading Accent 1" w:semiHidden="0" w:uiPriority="60" w:unhideWhenUsed="0"/>
-    <w:lsdException w:name="Light List Accent 1" w:semiHidden="0" w:uiPriority="61" w:unhideWhenUsed="0"/>
-    <w:lsdException w:name="Light Grid Accent 1" w:semiHidden="0" w:uiPriority="62" w:unhideWhenUsed="0"/>
-    <w:lsdException w:name="Medium Shading 1 Accent 1" w:semiHidden="0" w:uiPriority="63" w:unhideWhenUsed="0"/>
-    <w:lsdException w:name="Medium Shading 2 Accent 1" w:semiHidden="0" w:uiPriority="64" w:unhideWhenUsed="0"/>
-    <w:lsdException w:name="Medium List 1 Accent 1" w:semiHidden="0" w:uiPriority="65" w:unhideWhenUsed="0"/>
-    <w:lsdException w:name="Revision" w:unhideWhenUsed="0"/>
-    <w:lsdException w:name="List Paragraph" w:semiHidden="0" w:uiPriority="34" w:unhideWhenUsed="0" w:qFormat="1"/>
-    <w:lsdException w:name="Quote" w:semiHidden="0" w:uiPriority="29" w:unhideWhenUsed="0" w:qFormat="1"/>
-    <w:lsdException w:name="Intense Quote" w:semiHidden="0" w:uiPriority="30" w:unhideWhenUsed="0" w:qFormat="1"/>
-    <w:lsdException w:name="Medium List 2 Accent 1" w:semiHidden="0" w:uiPriority="66" w:unhideWhenUsed="0"/>
-    <w:lsdException w:name="Medium Grid 1 Accent 1" w:semiHidden="0" w:uiPriority="67" w:unhideWhenUsed="0"/>
-    <w:lsdException w:name="Medium Grid 2 Accent 1" w:semiHidden="0" w:uiPriority="68" w:unhideWhenUsed="0"/>
-    <w:lsdException w:name="Medium Grid 3 Accent 1" w:semiHidden="0" w:uiPriority="69" w:unhideWhenUsed="0"/>
-    <w:lsdException w:name="Dark List Accent 1" w:semiHidden="0" w:uiPriority="70" w:unhideWhenUsed="0"/>
-    <w:lsdException w:name="Colorful Shading Accent 1" w:semiHidden="0" w:uiPriority="71" w:unhideWhenUsed="0"/>
-    <w:lsdException w:name="Colorful List Accent 1" w:semiHidden="0" w:uiPriority="72" w:unhideWhenUsed="0"/>
-    <w:lsdException w:name="Colorful Grid Accent 1" w:semiHidden="0" w:uiPriority="73" w:unhideWhenUsed="0"/>
-    <w:lsdException w:name="Light Shading Accent 2" w:semiHidden="0" w:uiPriority="60" w:unhideWhenUsed="0"/>
-    <w:lsdException w:name="Light List Accent 2" w:semiHidden="0" w:uiPriority="61" w:unhideWhenUsed="0"/>
-    <w:lsdException w:name="Light Grid Accent 2" w:semiHidden="0" w:uiPriority="62" w:unhideWhenUsed="0"/>
-    <w:lsdException w:name="Medium Shading 1 Accent 2" w:semiHidden="0" w:uiPriority="63" w:unhideWhenUsed="0"/>
-    <w:lsdException w:name="Medium Shading 2 Accent 2" w:semiHidden="0" w:uiPriority="64" w:unhideWhenUsed="0"/>
-    <w:lsdException w:name="Medium List 1 Accent 2" w:semiHidden="0" w:uiPriority="65" w:unhideWhenUsed="0"/>
-    <w:lsdException w:name="Medium List 2 Accent 2" w:semiHidden="0" w:uiPriority="66" w:unhideWhenUsed="0"/>
-    <w:lsdException w:name="Medium Grid 1 Accent 2" w:semiHidden="0" w:uiPriority="67" w:unhideWhenUsed="0"/>
-    <w:lsdException w:name="Medium Grid 2 Accent 2" w:semiHidden="0" w:uiPriority="68" w:unhideWhenUsed="0"/>
-    <w:lsdException w:name="Medium Grid 3 Accent 2" w:semiHidden="0" w:uiPriority="69" w:unhideWhenUsed="0"/>
-    <w:lsdException w:name="Dark List Accent 2" w:semiHidden="0" w:uiPriority="70" w:unhideWhenUsed="0"/>
-    <w:lsdException w:name="Colorful Shading Accent 2" w:semiHidden="0" w:uiPriority="71" w:unhideWhenUsed="0"/>
-    <w:lsdException w:name="Colorful List Accent 2" w:semiHidden="0" w:uiPriority="72" w:unhideWhenUsed="0"/>
-    <w:lsdException w:name="Colorful Grid Accent 2" w:semiHidden="0" w:uiPriority="73" w:unhideWhenUsed="0"/>
-    <w:lsdException w:name="Light Shading Accent 3" w:semiHidden="0" w:uiPriority="60" w:unhideWhenUsed="0"/>
-    <w:lsdException w:name="Light List Accent 3" w:semiHidden="0" w:uiPriority="61" w:unhideWhenUsed="0"/>
-    <w:lsdException w:name="Light Grid Accent 3" w:semiHidden="0" w:uiPriority="62" w:unhideWhenUsed="0"/>
-    <w:lsdException w:name="Medium Shading 1 Accent 3" w:semiHidden="0" w:uiPriority="63" w:unhideWhenUsed="0"/>
-    <w:lsdException w:name="Medium Shading 2 Accent 3" w:semiHidden="0" w:uiPriority="64" w:unhideWhenUsed="0"/>
-    <w:lsdException w:name="Medium List 1 Accent 3" w:semiHidden="0" w:uiPriority="65" w:unhideWhenUsed="0"/>
-    <w:lsdException w:name="Medium List 2 Accent 3" w:semiHidden="0" w:uiPriority="66" w:unhideWhenUsed="0"/>
-    <w:lsdException w:name="Medium Grid 1 Accent 3" w:semiHidden="0" w:uiPriority="67" w:unhideWhenUsed="0"/>
-    <w:lsdException w:name="Medium Grid 2 Accent 3" w:semiHidden="0" w:uiPriority="68" w:unhideWhenUsed="0"/>
-    <w:lsdException w:name="Medium Grid 3 Accent 3" w:semiHidden="0" w:uiPriority="69" w:unhideWhenUsed="0"/>
-    <w:lsdException w:name="Dark List Accent 3" w:semiHidden="0" w:uiPriority="70" w:unhideWhenUsed="0"/>
-    <w:lsdException w:name="Colorful Shading Accent 3" w:semiHidden="0" w:uiPriority="71" w:unhideWhenUsed="0"/>
-    <w:lsdException w:name="Colorful List Accent 3" w:semiHidden="0" w:uiPriority="72" w:unhideWhenUsed="0"/>
-    <w:lsdException w:name="Colorful Grid Accent 3" w:semiHidden="0" w:uiPriority="73" w:unhideWhenUsed="0"/>
-    <w:lsdException w:name="Light Shading Accent 4" w:semiHidden="0" w:uiPriority="60" w:unhideWhenUsed="0"/>
-    <w:lsdException w:name="Light List Accent 4" w:semiHidden="0" w:uiPriority="61" w:unhideWhenUsed="0"/>
-    <w:lsdException w:name="Light Grid Accent 4" w:semiHidden="0" w:uiPriority="62" w:unhideWhenUsed="0"/>
-    <w:lsdException w:name="Medium Shading 1 Accent 4" w:semiHidden="0" w:uiPriority="63" w:unhideWhenUsed="0"/>
-    <w:lsdException w:name="Medium Shading 2 Accent 4" w:semiHidden="0" w:uiPriority="64" w:unhideWhenUsed="0"/>
-    <w:lsdException w:name="Medium List 1 Accent 4" w:semiHidden="0" w:uiPriority="65" w:unhideWhenUsed="0"/>
-    <w:lsdException w:name="Medium List 2 Accent 4" w:semiHidden="0" w:uiPriority="66" w:unhideWhenUsed="0"/>
-    <w:lsdException w:name="Medium Grid 1 Accent 4" w:semiHidden="0" w:uiPriority="67" w:unhideWhenUsed="0"/>
-    <w:lsdException w:name="Medium Grid 2 Accent 4" w:semiHidden="0" w:uiPriority="68" w:unhideWhenUsed="0"/>
-    <w:lsdException w:name="Medium Grid 3 Accent 4" w:semiHidden="0" w:uiPriority="69" w:unhideWhenUsed="0"/>
-    <w:lsdException w:name="Dark List Accent 4" w:semiHidden="0" w:uiPriority="70" w:unhideWhenUsed="0"/>
-    <w:lsdException w:name="Colorful Shading Accent 4" w:semiHidden="0" w:uiPriority="71" w:unhideWhenUsed="0"/>
-    <w:lsdException w:name="Colorful List Accent 4" w:semiHidden="0" w:uiPriority="72" w:unhideWhenUsed="0"/>
-    <w:lsdException w:name="Colorful Grid Accent 4" w:semiHidden="0" w:uiPriority="73" w:unhideWhenUsed="0"/>
-    <w:lsdException w:name="Light Shading Accent 5" w:semiHidden="0" w:uiPriority="60" w:unhideWhenUsed="0"/>
-    <w:lsdException w:name="Light List Accent 5" w:semiHidden="0" w:uiPriority="61" w:unhideWhenUsed="0"/>
-    <w:lsdException w:name="Light Grid Accent 5" w:semiHidden="0" w:uiPriority="62" w:unhideWhenUsed="0"/>
-    <w:lsdException w:name="Medium Shading 1 Accent 5" w:semiHidden="0" w:uiPriority="63" w:unhideWhenUsed="0"/>
-    <w:lsdException w:name="Medium Shading 2 Accent 5" w:semiHidden="0" w:uiPriority="64" w:unhideWhenUsed="0"/>
-    <w:lsdException w:name="Medium List 1 Accent 5" w:semiHidden="0" w:uiPriority="65" w:unhideWhenUsed="0"/>
-    <w:lsdException w:name="Medium List 2 Accent 5" w:semiHidden="0" w:uiPriority="66" w:unhideWhenUsed="0"/>
-    <w:lsdException w:name="Medium Grid 1 Accent 5" w:semiHidden="0" w:uiPriority="67" w:unhideWhenUsed="0"/>
-    <w:lsdException w:name="Medium Grid 2 Accent 5" w:semiHidden="0" w:uiPriority="68" w:unhideWhenUsed="0"/>
-    <w:lsdException w:name="Medium Grid 3 Accent 5" w:semiHidden="0" w:uiPriority="69" w:unhideWhenUsed="0"/>
-    <w:lsdException w:name="Dark List Accent 5" w:semiHidden="0" w:uiPriority="70" w:unhideWhenUsed="0"/>
-    <w:lsdException w:name="Colorful Shading Accent 5" w:semiHidden="0" w:uiPriority="71" w:unhideWhenUsed="0"/>
-    <w:lsdException w:name="Colorful List Accent 5" w:semiHidden="0" w:uiPriority="72" w:unhideWhenUsed="0"/>
-    <w:lsdException w:name="Colorful Grid Accent 5" w:semiHidden="0" w:uiPriority="73" w:unhideWhenUsed="0"/>
-    <w:lsdException w:name="Light Shading Accent 6" w:semiHidden="0" w:uiPriority="60" w:unhideWhenUsed="0"/>
-    <w:lsdException w:name="Light List Accent 6" w:semiHidden="0" w:uiPriority="61" w:unhideWhenUsed="0"/>
-    <w:lsdException w:name="Light Grid Accent 6" w:semiHidden="0" w:uiPriority="62" w:unhideWhenUsed="0"/>
-    <w:lsdException w:name="Medium Shading 1 Accent 6" w:semiHidden="0" w:uiPriority="63" w:unhideWhenUsed="0"/>
-    <w:lsdException w:name="Medium Shading 2 Accent 6" w:semiHidden="0" w:uiPriority="64" w:unhideWhenUsed="0"/>
-    <w:lsdException w:name="Medium List 1 Accent 6" w:semiHidden="0" w:uiPriority="65" w:unhideWhenUsed="0"/>
-    <w:lsdException w:name="Medium List 2 Accent 6" w:semiHidden="0" w:uiPriority="66" w:unhideWhenUsed="0"/>
-    <w:lsdException w:name="Medium Grid 1 Accent 6" w:semiHidden="0" w:uiPriority="67" w:unhideWhenUsed="0"/>
-    <w:lsdException w:name="Medium Grid 2 Accent 6" w:semiHidden="0" w:uiPriority="68" w:unhideWhenUsed="0"/>
-    <w:lsdException w:name="Medium Grid 3 Accent 6" w:semiHidden="0" w:uiPriority="69" w:unhideWhenUsed="0"/>
-    <w:lsdException w:name="Dark List Accent 6" w:semiHidden="0" w:uiPriority="70" w:unhideWhenUsed="0"/>
-    <w:lsdException w:name="Colorful Shading Accent 6" w:semiHidden="0" w:uiPriority="71" w:unhideWhenUsed="0"/>
-    <w:lsdException w:name="Colorful List Accent 6" w:semiHidden="0" w:uiPriority="72" w:unhideWhenUsed="0"/>
-    <w:lsdException w:name="Colorful Grid Accent 6" w:semiHidden="0" w:uiPriority="73" w:unhideWhenUsed="0"/>
-    <w:lsdException w:name="Subtle Emphasis" w:semiHidden="0" w:uiPriority="19" w:unhideWhenUsed="0" w:qFormat="1"/>
-    <w:lsdException w:name="Intense Emphasis" w:semiHidden="0" w:uiPriority="21" w:unhideWhenUsed="0" w:qFormat="1"/>
-    <w:lsdException w:name="Subtle Reference" w:semiHidden="0" w:uiPriority="31" w:unhideWhenUsed="0" w:qFormat="1"/>
-    <w:lsdException w:name="Intense Reference" w:semiHidden="0" w:uiPriority="32" w:unhideWhenUsed="0" w:qFormat="1"/>
-    <w:lsdException w:name="Book Title" w:semiHidden="0" w:uiPriority="33" w:unhideWhenUsed="0" w:qFormat="1"/>
-    <w:lsdException w:name="Bibliography" w:uiPriority="37"/>
-    <w:lsdException w:name="TOC Heading" w:uiPriority="39" w:qFormat="1"/>
+  <w:latentStyles w:defLockedState="0" w:defUIPriority="99" w:defSemiHidden="0" w:defUnhideWhenUsed="0" w:defQFormat="0" w:count="375">
+    <w:lsdException w:name="Normal" w:uiPriority="0" w:qFormat="1"/>
+    <w:lsdException w:name="heading 1" w:uiPriority="9" w:qFormat="1"/>
+    <w:lsdException w:name="heading 2" w:semiHidden="1" w:uiPriority="9" w:unhideWhenUsed="1" w:qFormat="1"/>
+    <w:lsdException w:name="heading 3" w:semiHidden="1" w:uiPriority="9" w:unhideWhenUsed="1" w:qFormat="1"/>
+    <w:lsdException w:name="heading 4" w:semiHidden="1" w:uiPriority="9" w:unhideWhenUsed="1" w:qFormat="1"/>
+    <w:lsdException w:name="heading 5" w:semiHidden="1" w:uiPriority="9" w:unhideWhenUsed="1" w:qFormat="1"/>
+    <w:lsdException w:name="heading 6" w:semiHidden="1" w:uiPriority="9" w:unhideWhenUsed="1" w:qFormat="1"/>
+    <w:lsdException w:name="heading 7" w:semiHidden="1" w:uiPriority="9" w:unhideWhenUsed="1" w:qFormat="1"/>
+    <w:lsdException w:name="heading 8" w:semiHidden="1" w:uiPriority="9" w:unhideWhenUsed="1" w:qFormat="1"/>
+    <w:lsdException w:name="heading 9" w:semiHidden="1" w:uiPriority="9" w:unhideWhenUsed="1" w:qFormat="1"/>
+    <w:lsdException w:name="index 1" w:semiHidden="1" w:unhideWhenUsed="1"/>
+    <w:lsdException w:name="index 2" w:semiHidden="1" w:unhideWhenUsed="1"/>
+    <w:lsdException w:name="index 3" w:semiHidden="1" w:unhideWhenUsed="1"/>
+    <w:lsdException w:name="index 4" w:semiHidden="1" w:unhideWhenUsed="1"/>
+    <w:lsdException w:name="index 5" w:semiHidden="1" w:unhideWhenUsed="1"/>
+    <w:lsdException w:name="index 6" w:semiHidden="1" w:unhideWhenUsed="1"/>
+    <w:lsdException w:name="index 7" w:semiHidden="1" w:unhideWhenUsed="1"/>
+    <w:lsdException w:name="index 8" w:semiHidden="1" w:unhideWhenUsed="1"/>
+    <w:lsdException w:name="index 9" w:semiHidden="1" w:unhideWhenUsed="1"/>
+    <w:lsdException w:name="toc 1" w:semiHidden="1" w:uiPriority="39" w:unhideWhenUsed="1"/>
+    <w:lsdException w:name="toc 2" w:semiHidden="1" w:uiPriority="39" w:unhideWhenUsed="1"/>
+    <w:lsdException w:name="toc 3" w:semiHidden="1" w:uiPriority="39" w:unhideWhenUsed="1"/>
+    <w:lsdException w:name="toc 4" w:semiHidden="1" w:uiPriority="39" w:unhideWhenUsed="1"/>
+    <w:lsdException w:name="toc 5" w:semiHidden="1" w:uiPriority="39" w:unhideWhenUsed="1"/>
+    <w:lsdException w:name="toc 6" w:semiHidden="1" w:uiPriority="39" w:unhideWhenUsed="1"/>
+    <w:lsdException w:name="toc 7" w:semiHidden="1" w:uiPriority="39" w:unhideWhenUsed="1"/>
+    <w:lsdException w:name="toc 8" w:semiHidden="1" w:uiPriority="39" w:unhideWhenUsed="1"/>
+    <w:lsdException w:name="toc 9" w:semiHidden="1" w:uiPriority="39" w:unhideWhenUsed="1"/>
+    <w:lsdException w:name="Normal Indent" w:semiHidden="1" w:unhideWhenUsed="1"/>
+    <w:lsdException w:name="footnote text" w:semiHidden="1" w:unhideWhenUsed="1"/>
+    <w:lsdException w:name="annotation text" w:semiHidden="1" w:unhideWhenUsed="1"/>
+    <w:lsdException w:name="header" w:semiHidden="1" w:unhideWhenUsed="1"/>
+    <w:lsdException w:name="footer" w:semiHidden="1" w:unhideWhenUsed="1"/>
+    <w:lsdException w:name="index heading" w:semiHidden="1" w:unhideWhenUsed="1"/>
+    <w:lsdException w:name="caption" w:semiHidden="1" w:uiPriority="35" w:unhideWhenUsed="1" w:qFormat="1"/>
+    <w:lsdException w:name="table of figures" w:semiHidden="1" w:unhideWhenUsed="1"/>
+    <w:lsdException w:name="envelope address" w:semiHidden="1" w:unhideWhenUsed="1"/>
+    <w:lsdException w:name="envelope return" w:semiHidden="1" w:unhideWhenUsed="1"/>
+    <w:lsdException w:name="footnote reference" w:semiHidden="1" w:unhideWhenUsed="1"/>
+    <w:lsdException w:name="annotation reference" w:semiHidden="1" w:unhideWhenUsed="1"/>
+    <w:lsdException w:name="line number" w:semiHidden="1" w:unhideWhenUsed="1"/>
+    <w:lsdException w:name="page number" w:semiHidden="1" w:unhideWhenUsed="1"/>
+    <w:lsdException w:name="endnote reference" w:semiHidden="1" w:unhideWhenUsed="1"/>
+    <w:lsdException w:name="endnote text" w:semiHidden="1" w:unhideWhenUsed="1"/>
+    <w:lsdException w:name="table of authorities" w:semiHidden="1" w:unhideWhenUsed="1"/>
+    <w:lsdException w:name="macro" w:semiHidden="1" w:unhideWhenUsed="1"/>
+    <w:lsdException w:name="toa heading" w:semiHidden="1" w:unhideWhenUsed="1"/>
+    <w:lsdException w:name="List" w:semiHidden="1" w:unhideWhenUsed="1"/>
+    <w:lsdException w:name="List Bullet" w:semiHidden="1" w:unhideWhenUsed="1"/>
+    <w:lsdException w:name="List Number" w:semiHidden="1" w:unhideWhenUsed="1"/>
+    <w:lsdException w:name="List 2" w:semiHidden="1" w:unhideWhenUsed="1"/>
+    <w:lsdException w:name="List 3" w:semiHidden="1" w:unhideWhenUsed="1"/>
+    <w:lsdException w:name="List 4" w:semiHidden="1" w:unhideWhenUsed="1"/>
+    <w:lsdException w:name="List 5" w:semiHidden="1" w:unhideWhenUsed="1"/>
+    <w:lsdException w:name="List Bullet 2" w:semiHidden="1" w:unhideWhenUsed="1"/>
+    <w:lsdException w:name="List Bullet 3" w:semiHidden="1" w:unhideWhenUsed="1"/>
+    <w:lsdException w:name="List Bullet 4" w:semiHidden="1" w:unhideWhenUsed="1"/>
+    <w:lsdException w:name="List Bullet 5" w:semiHidden="1" w:unhideWhenUsed="1"/>
+    <w:lsdException w:name="List Number 2" w:semiHidden="1" w:unhideWhenUsed="1"/>
+    <w:lsdException w:name="List Number 3" w:semiHidden="1" w:unhideWhenUsed="1"/>
+    <w:lsdException w:name="List Number 4" w:semiHidden="1" w:unhideWhenUsed="1"/>
+    <w:lsdException w:name="List Number 5" w:semiHidden="1" w:unhideWhenUsed="1"/>
+    <w:lsdException w:name="Title" w:uiPriority="10" w:qFormat="1"/>
+    <w:lsdException w:name="Closing" w:semiHidden="1" w:unhideWhenUsed="1"/>
+    <w:lsdException w:name="Signature" w:semiHidden="1" w:unhideWhenUsed="1"/>
+    <w:lsdException w:name="Default Paragraph Font" w:semiHidden="1" w:uiPriority="1" w:unhideWhenUsed="1"/>
+    <w:lsdException w:name="Body Text" w:semiHidden="1" w:unhideWhenUsed="1"/>
+    <w:lsdException w:name="Body Text Indent" w:semiHidden="1" w:unhideWhenUsed="1"/>
+    <w:lsdException w:name="List Continue" w:semiHidden="1" w:unhideWhenUsed="1"/>
+    <w:lsdException w:name="List Continue 2" w:semiHidden="1" w:unhideWhenUsed="1"/>
+    <w:lsdException w:name="List Continue 3" w:semiHidden="1" w:unhideWhenUsed="1"/>
+    <w:lsdException w:name="List Continue 4" w:semiHidden="1" w:unhideWhenUsed="1"/>
+    <w:lsdException w:name="List Continue 5" w:semiHidden="1" w:unhideWhenUsed="1"/>
+    <w:lsdException w:name="Message Header" w:semiHidden="1" w:unhideWhenUsed="1"/>
+    <w:lsdException w:name="Subtitle" w:uiPriority="11" w:qFormat="1"/>
+    <w:lsdException w:name="Salutation" w:semiHidden="1" w:unhideWhenUsed="1"/>
+    <w:lsdException w:name="Date" w:semiHidden="1" w:unhideWhenUsed="1"/>
+    <w:lsdException w:name="Body Text First Indent" w:semiHidden="1" w:unhideWhenUsed="1"/>
+    <w:lsdException w:name="Body Text First Indent 2" w:semiHidden="1" w:unhideWhenUsed="1"/>
+    <w:lsdException w:name="Note Heading" w:semiHidden="1" w:unhideWhenUsed="1"/>
+    <w:lsdException w:name="Body Text 2" w:semiHidden="1" w:unhideWhenUsed="1"/>
+    <w:lsdException w:name="Body Text 3" w:semiHidden="1" w:unhideWhenUsed="1"/>
+    <w:lsdException w:name="Body Text Indent 2" w:semiHidden="1" w:unhideWhenUsed="1"/>
+    <w:lsdException w:name="Body Text Indent 3" w:semiHidden="1" w:unhideWhenUsed="1"/>
+    <w:lsdException w:name="Block Text" w:semiHidden="1" w:unhideWhenUsed="1"/>
+    <w:lsdException w:name="Hyperlink" w:semiHidden="1" w:unhideWhenUsed="1"/>
+    <w:lsdException w:name="FollowedHyperlink" w:semiHidden="1" w:unhideWhenUsed="1"/>
+    <w:lsdException w:name="Strong" w:uiPriority="22" w:qFormat="1"/>
+    <w:lsdException w:name="Emphasis" w:uiPriority="20" w:qFormat="1"/>
+    <w:lsdException w:name="Document Map" w:semiHidden="1" w:unhideWhenUsed="1"/>
+    <w:lsdException w:name="Plain Text" w:semiHidden="1" w:unhideWhenUsed="1"/>
+    <w:lsdException w:name="E-mail Signature" w:semiHidden="1" w:unhideWhenUsed="1"/>
+    <w:lsdException w:name="HTML Top of Form" w:semiHidden="1" w:unhideWhenUsed="1"/>
+    <w:lsdException w:name="HTML Bottom of Form" w:semiHidden="1" w:unhideWhenUsed="1"/>
+    <w:lsdException w:name="Normal (Web)" w:semiHidden="1" w:unhideWhenUsed="1"/>
+    <w:lsdException w:name="HTML Acronym" w:semiHidden="1" w:unhideWhenUsed="1"/>
+    <w:lsdException w:name="HTML Address" w:semiHidden="1" w:unhideWhenUsed="1"/>
+    <w:lsdException w:name="HTML Cite" w:semiHidden="1" w:unhideWhenUsed="1"/>
+    <w:lsdException w:name="HTML Code" w:semiHidden="1" w:unhideWhenUsed="1"/>
+    <w:lsdException w:name="HTML Definition" w:semiHidden="1" w:unhideWhenUsed="1"/>
+    <w:lsdException w:name="HTML Keyboard" w:semiHidden="1" w:unhideWhenUsed="1"/>
+    <w:lsdException w:name="HTML Preformatted" w:semiHidden="1" w:unhideWhenUsed="1"/>
+    <w:lsdException w:name="HTML Sample" w:semiHidden="1" w:unhideWhenUsed="1"/>
+    <w:lsdException w:name="HTML Typewriter" w:semiHidden="1" w:unhideWhenUsed="1"/>
+    <w:lsdException w:name="HTML Variable" w:semiHidden="1" w:unhideWhenUsed="1"/>
+    <w:lsdException w:name="Normal Table" w:semiHidden="1" w:unhideWhenUsed="1"/>
+    <w:lsdException w:name="annotation subject" w:semiHidden="1" w:unhideWhenUsed="1"/>
+    <w:lsdException w:name="No List" w:semiHidden="1" w:unhideWhenUsed="1"/>
+    <w:lsdException w:name="Outline List 1" w:semiHidden="1" w:unhideWhenUsed="1"/>
+    <w:lsdException w:name="Outline List 2" w:semiHidden="1" w:unhideWhenUsed="1"/>
+    <w:lsdException w:name="Outline List 3" w:semiHidden="1" w:unhideWhenUsed="1"/>
+    <w:lsdException w:name="Table Simple 1" w:semiHidden="1" w:unhideWhenUsed="1"/>
+    <w:lsdException w:name="Table Simple 2" w:semiHidden="1" w:unhideWhenUsed="1"/>
+    <w:lsdException w:name="Table Simple 3" w:semiHidden="1" w:unhideWhenUsed="1"/>
+    <w:lsdException w:name="Table Classic 1" w:semiHidden="1" w:unhideWhenUsed="1"/>
+    <w:lsdException w:name="Table Classic 2" w:semiHidden="1" w:unhideWhenUsed="1"/>
+    <w:lsdException w:name="Table Classic 3" w:semiHidden="1" w:unhideWhenUsed="1"/>
+    <w:lsdException w:name="Table Classic 4" w:semiHidden="1" w:unhideWhenUsed="1"/>
+    <w:lsdException w:name="Table Colorful 1" w:semiHidden="1" w:unhideWhenUsed="1"/>
+    <w:lsdException w:name="Table Colorful 2" w:semiHidden="1" w:unhideWhenUsed="1"/>
+    <w:lsdException w:name="Table Colorful 3" w:semiHidden="1" w:unhideWhenUsed="1"/>
+    <w:lsdException w:name="Table Columns 1" w:semiHidden="1" w:unhideWhenUsed="1"/>
+    <w:lsdException w:name="Table Columns 2" w:semiHidden="1" w:unhideWhenUsed="1"/>
+    <w:lsdException w:name="Table Columns 3" w:semiHidden="1" w:unhideWhenUsed="1"/>
+    <w:lsdException w:name="Table Columns 4" w:semiHidden="1" w:unhideWhenUsed="1"/>
+    <w:lsdException w:name="Table Columns 5" w:semiHidden="1" w:unhideWhenUsed="1"/>
+    <w:lsdException w:name="Table Grid 1" w:semiHidden="1" w:unhideWhenUsed="1"/>
+    <w:lsdException w:name="Table Grid 2" w:semiHidden="1" w:unhideWhenUsed="1"/>
+    <w:lsdException w:name="Table Grid 3" w:semiHidden="1" w:unhideWhenUsed="1"/>
+    <w:lsdException w:name="Table Grid 4" w:semiHidden="1" w:unhideWhenUsed="1"/>
+    <w:lsdException w:name="Table Grid 5" w:semiHidden="1" w:unhideWhenUsed="1"/>
+    <w:lsdException w:name="Table Grid 6" w:semiHidden="1" w:unhideWhenUsed="1"/>
+    <w:lsdException w:name="Table Grid 7" w:semiHidden="1" w:unhideWhenUsed="1"/>
+    <w:lsdException w:name="Table Grid 8" w:semiHidden="1" w:unhideWhenUsed="1"/>
+    <w:lsdException w:name="Table List 1" w:semiHidden="1" w:unhideWhenUsed="1"/>
+    <w:lsdException w:name="Table List 2" w:semiHidden="1" w:unhideWhenUsed="1"/>
+    <w:lsdException w:name="Table List 3" w:semiHidden="1" w:unhideWhenUsed="1"/>
+    <w:lsdException w:name="Table List 4" w:semiHidden="1" w:unhideWhenUsed="1"/>
+    <w:lsdException w:name="Table List 5" w:semiHidden="1" w:unhideWhenUsed="1"/>
+    <w:lsdException w:name="Table List 6" w:semiHidden="1" w:unhideWhenUsed="1"/>
+    <w:lsdException w:name="Table List 7" w:semiHidden="1" w:unhideWhenUsed="1"/>
+    <w:lsdException w:name="Table List 8" w:semiHidden="1" w:unhideWhenUsed="1"/>
+    <w:lsdException w:name="Table 3D effects 1" w:semiHidden="1" w:unhideWhenUsed="1"/>
+    <w:lsdException w:name="Table 3D effects 2" w:semiHidden="1" w:unhideWhenUsed="1"/>
+    <w:lsdException w:name="Table 3D effects 3" w:semiHidden="1" w:unhideWhenUsed="1"/>
+    <w:lsdException w:name="Table Contemporary" w:semiHidden="1" w:unhideWhenUsed="1"/>
+    <w:lsdException w:name="Table Elegant" w:semiHidden="1" w:unhideWhenUsed="1"/>
+    <w:lsdException w:name="Table Professional" w:semiHidden="1" w:unhideWhenUsed="1"/>
+    <w:lsdException w:name="Table Subtle 1" w:semiHidden="1" w:unhideWhenUsed="1"/>
+    <w:lsdException w:name="Table Subtle 2" w:semiHidden="1" w:unhideWhenUsed="1"/>
+    <w:lsdException w:name="Table Web 1" w:semiHidden="1" w:unhideWhenUsed="1"/>
+    <w:lsdException w:name="Table Web 2" w:semiHidden="1" w:unhideWhenUsed="1"/>
+    <w:lsdException w:name="Table Web 3" w:semiHidden="1" w:unhideWhenUsed="1"/>
+    <w:lsdException w:name="Balloon Text" w:semiHidden="1" w:unhideWhenUsed="1"/>
+    <w:lsdException w:name="Table Grid" w:uiPriority="1"/>
+    <w:lsdException w:name="Table Theme" w:semiHidden="1" w:unhideWhenUsed="1"/>
+    <w:lsdException w:name="Placeholder Text" w:semiHidden="1"/>
+    <w:lsdException w:name="No Spacing" w:uiPriority="0" w:qFormat="1"/>
+    <w:lsdException w:name="Light Shading" w:uiPriority="60"/>
+    <w:lsdException w:name="Light List" w:uiPriority="61"/>
+    <w:lsdException w:name="Light Grid" w:uiPriority="62"/>
+    <w:lsdException w:name="Medium Shading 1" w:uiPriority="63"/>
+    <w:lsdException w:name="Medium Shading 2" w:uiPriority="64"/>
+    <w:lsdException w:name="Medium List 1" w:uiPriority="65"/>
+    <w:lsdException w:name="Medium List 2" w:uiPriority="66"/>
+    <w:lsdException w:name="Medium Grid 1" w:uiPriority="67"/>
+    <w:lsdException w:name="Medium Grid 2" w:uiPriority="68"/>
+    <w:lsdException w:name="Medium Grid 3" w:uiPriority="69"/>
+    <w:lsdException w:name="Dark List" w:uiPriority="70"/>
+    <w:lsdException w:name="Colorful Shading" w:uiPriority="71"/>
+    <w:lsdException w:name="Colorful List" w:uiPriority="72"/>
+    <w:lsdException w:name="Colorful Grid" w:uiPriority="73"/>
+    <w:lsdException w:name="Light Shading Accent 1" w:uiPriority="60"/>
+    <w:lsdException w:name="Light List Accent 1" w:uiPriority="61"/>
+    <w:lsdException w:name="Light Grid Accent 1" w:uiPriority="62"/>
+    <w:lsdException w:name="Medium Shading 1 Accent 1" w:uiPriority="63"/>
+    <w:lsdException w:name="Medium Shading 2 Accent 1" w:uiPriority="64"/>
+    <w:lsdException w:name="Medium List 1 Accent 1" w:uiPriority="65"/>
+    <w:lsdException w:name="Revision" w:semiHidden="1"/>
+    <w:lsdException w:name="List Paragraph" w:uiPriority="34" w:qFormat="1"/>
+    <w:lsdException w:name="Quote" w:uiPriority="29" w:qFormat="1"/>
+    <w:lsdException w:name="Intense Quote" w:uiPriority="30" w:qFormat="1"/>
+    <w:lsdException w:name="Medium List 2 Accent 1" w:uiPriority="66"/>
+    <w:lsdException w:name="Medium Grid 1 Accent 1" w:uiPriority="67"/>
+    <w:lsdException w:name="Medium Grid 2 Accent 1" w:uiPriority="68"/>
+    <w:lsdException w:name="Medium Grid 3 Accent 1" w:uiPriority="69"/>
+    <w:lsdException w:name="Dark List Accent 1" w:uiPriority="70"/>
+    <w:lsdException w:name="Colorful Shading Accent 1" w:uiPriority="71"/>
+    <w:lsdException w:name="Colorful List Accent 1" w:uiPriority="72"/>
+    <w:lsdException w:name="Colorful Grid Accent 1" w:uiPriority="73"/>
+    <w:lsdException w:name="Light Shading Accent 2" w:uiPriority="60"/>
+    <w:lsdException w:name="Light List Accent 2" w:uiPriority="61"/>
+    <w:lsdException w:name="Light Grid Accent 2" w:uiPriority="62"/>
+    <w:lsdException w:name="Medium Shading 1 Accent 2" w:uiPriority="63"/>
+    <w:lsdException w:name="Medium Shading 2 Accent 2" w:uiPriority="64"/>
+    <w:lsdException w:name="Medium List 1 Accent 2" w:uiPriority="65"/>
+    <w:lsdException w:name="Medium List 2 Accent 2" w:uiPriority="66"/>
+    <w:lsdException w:name="Medium Grid 1 Accent 2" w:uiPriority="67"/>
+    <w:lsdException w:name="Medium Grid 2 Accent 2" w:uiPriority="68"/>
+    <w:lsdException w:name="Medium Grid 3 Accent 2" w:uiPriority="69"/>
+    <w:lsdException w:name="Dark List Accent 2" w:uiPriority="70"/>
+    <w:lsdException w:name="Colorful Shading Accent 2" w:uiPriority="71"/>
+    <w:lsdException w:name="Colorful List Accent 2" w:uiPriority="72"/>
+    <w:lsdException w:name="Colorful Grid Accent 2" w:uiPriority="73"/>
+    <w:lsdException w:name="Light Shading Accent 3" w:uiPriority="60"/>
+    <w:lsdException w:name="Light List Accent 3" w:uiPriority="61"/>
+    <w:lsdException w:name="Light Grid Accent 3" w:uiPriority="62"/>
+    <w:lsdException w:name="Medium Shading 1 Accent 3" w:uiPriority="63"/>
+    <w:lsdException w:name="Medium Shading 2 Accent 3" w:uiPriority="64"/>
+    <w:lsdException w:name="Medium List 1 Accent 3" w:uiPriority="65"/>
+    <w:lsdException w:name="Medium List 2 Accent 3" w:uiPriority="66"/>
+    <w:lsdException w:name="Medium Grid 1 Accent 3" w:uiPriority="67"/>
+    <w:lsdException w:name="Medium Grid 2 Accent 3" w:uiPriority="68"/>
+    <w:lsdException w:name="Medium Grid 3 Accent 3" w:uiPriority="69"/>
+    <w:lsdException w:name="Dark List Accent 3" w:uiPriority="70"/>
+    <w:lsdException w:name="Colorful Shading Accent 3" w:uiPriority="71"/>
+    <w:lsdException w:name="Colorful List Accent 3" w:uiPriority="72"/>
+    <w:lsdException w:name="Colorful Grid Accent 3" w:uiPriority="73"/>
+    <w:lsdException w:name="Light Shading Accent 4" w:uiPriority="60"/>
+    <w:lsdException w:name="Light List Accent 4" w:uiPriority="61"/>
+    <w:lsdException w:name="Light Grid Accent 4" w:uiPriority="62"/>
+    <w:lsdException w:name="Medium Shading 1 Accent 4" w:uiPriority="63"/>
+    <w:lsdException w:name="Medium Shading 2 Accent 4" w:uiPriority="64"/>
+    <w:lsdException w:name="Medium List 1 Accent 4" w:uiPriority="65"/>
+    <w:lsdException w:name="Medium List 2 Accent 4" w:uiPriority="66"/>
+    <w:lsdException w:name="Medium Grid 1 Accent 4" w:uiPriority="67"/>
+    <w:lsdException w:name="Medium Grid 2 Accent 4" w:uiPriority="68"/>
+    <w:lsdException w:name="Medium Grid 3 Accent 4" w:uiPriority="69"/>
+    <w:lsdException w:name="Dark List Accent 4" w:uiPriority="70"/>
+    <w:lsdException w:name="Colorful Shading Accent 4" w:uiPriority="71"/>
+    <w:lsdException w:name="Colorful List Accent 4" w:uiPriority="72"/>
+    <w:lsdException w:name="Colorful Grid Accent 4" w:uiPriority="73"/>
+    <w:lsdException w:name="Light Shading Accent 5" w:uiPriority="60"/>
+    <w:lsdException w:name="Light List Accent 5" w:uiPriority="61"/>
+    <w:lsdException w:name="Light Grid Accent 5" w:uiPriority="62"/>
+    <w:lsdException w:name="Medium Shading 1 Accent 5" w:uiPriority="63"/>
+    <w:lsdException w:name="Medium Shading 2 Accent 5" w:uiPriority="64"/>
+    <w:lsdException w:name="Medium List 1 Accent 5" w:uiPriority="65"/>
+    <w:lsdException w:name="Medium List 2 Accent 5" w:uiPriority="66"/>
+    <w:lsdException w:name="Medium Grid 1 Accent 5" w:uiPriority="67"/>
+    <w:lsdException w:name="Medium Grid 2 Accent 5" w:uiPriority="68"/>
+    <w:lsdException w:name="Medium Grid 3 Accent 5" w:uiPriority="69"/>
+    <w:lsdException w:name="Dark List Accent 5" w:uiPriority="70"/>
+    <w:lsdException w:name="Colorful Shading Accent 5" w:uiPriority="71"/>
+    <w:lsdException w:name="Colorful List Accent 5" w:uiPriority="72"/>
+    <w:lsdException w:name="Colorful Grid Accent 5" w:uiPriority="73"/>
+    <w:lsdException w:name="Light Shading Accent 6" w:uiPriority="60"/>
+    <w:lsdException w:name="Light List Accent 6" w:uiPriority="61"/>
+    <w:lsdException w:name="Light Grid Accent 6" w:uiPriority="62"/>
+    <w:lsdException w:name="Medium Shading 1 Accent 6" w:uiPriority="63"/>
+    <w:lsdException w:name="Medium Shading 2 Accent 6" w:uiPriority="64"/>
+    <w:lsdException w:name="Medium List 1 Accent 6" w:uiPriority="65"/>
+    <w:lsdException w:name="Medium List 2 Accent 6" w:uiPriority="66"/>
+    <w:lsdException w:name="Medium Grid 1 Accent 6" w:uiPriority="67"/>
+    <w:lsdException w:name="Medium Grid 2 Accent 6" w:uiPriority="68"/>
+    <w:lsdException w:name="Medium Grid 3 Accent 6" w:uiPriority="69"/>
+    <w:lsdException w:name="Dark List Accent 6" w:uiPriority="70"/>
+    <w:lsdException w:name="Colorful Shading Accent 6" w:uiPriority="71"/>
+    <w:lsdException w:name="Colorful List Accent 6" w:uiPriority="72"/>
+    <w:lsdException w:name="Colorful Grid Accent 6" w:uiPriority="73"/>
+    <w:lsdException w:name="Subtle Emphasis" w:uiPriority="19" w:qFormat="1"/>
+    <w:lsdException w:name="Intense Emphasis" w:uiPriority="21" w:qFormat="1"/>
+    <w:lsdException w:name="Subtle Reference" w:uiPriority="31" w:qFormat="1"/>
+    <w:lsdException w:name="Intense Reference" w:uiPriority="32" w:qFormat="1"/>
+    <w:lsdException w:name="Book Title" w:uiPriority="33" w:qFormat="1"/>
+    <w:lsdException w:name="Bibliography" w:semiHidden="1" w:uiPriority="37" w:unhideWhenUsed="1"/>
+    <w:lsdException w:name="TOC Heading" w:semiHidden="1" w:uiPriority="39" w:unhideWhenUsed="1" w:qFormat="1"/>
+    <w:lsdException w:name="Grid Table Light" w:semiHidden="1" w:unhideWhenUsed="1"/>
+    <w:lsdException w:name="Grid Table 1 Light" w:semiHidden="1" w:unhideWhenUsed="1"/>
+    <w:lsdException w:name="Grid Table 2" w:semiHidden="1" w:unhideWhenUsed="1"/>
+    <w:lsdException w:name="Grid Table 3" w:semiHidden="1" w:unhideWhenUsed="1"/>
+    <w:lsdException w:name="Grid Table 4" w:uiPriority="49"/>
+    <w:lsdException w:name="Grid Table 5 Dark" w:uiPriority="50"/>
+    <w:lsdException w:name="Grid Table 6 Colorful" w:uiPriority="51"/>
+    <w:lsdException w:name="Grid Table 7 Colorful" w:uiPriority="52"/>
+    <w:lsdException w:name="Grid Table 1 Light Accent 1" w:uiPriority="46"/>
+    <w:lsdException w:name="Grid Table 2 Accent 1" w:uiPriority="47"/>
+    <w:lsdException w:name="Grid Table 3 Accent 1" w:uiPriority="48"/>
+    <w:lsdException w:name="Grid Table 4 Accent 1" w:uiPriority="49"/>
+    <w:lsdException w:name="Grid Table 5 Dark Accent 1" w:uiPriority="50"/>
+    <w:lsdException w:name="Grid Table 6 Colorful Accent 1" w:uiPriority="51"/>
+    <w:lsdException w:name="Grid Table 7 Colorful Accent 1" w:uiPriority="52"/>
+    <w:lsdException w:name="Grid Table 1 Light Accent 2" w:uiPriority="46"/>
+    <w:lsdException w:name="Grid Table 2 Accent 2" w:uiPriority="47"/>
+    <w:lsdException w:name="Grid Table 3 Accent 2" w:uiPriority="48"/>
+    <w:lsdException w:name="Grid Table 4 Accent 2" w:uiPriority="49"/>
+    <w:lsdException w:name="Grid Table 5 Dark Accent 2" w:uiPriority="50"/>
+    <w:lsdException w:name="Grid Table 6 Colorful Accent 2" w:uiPriority="51"/>
+    <w:lsdException w:name="Grid Table 7 Colorful Accent 2" w:uiPriority="52"/>
+    <w:lsdException w:name="Grid Table 1 Light Accent 3" w:uiPriority="46"/>
+    <w:lsdException w:name="Grid Table 2 Accent 3" w:uiPriority="47"/>
+    <w:lsdException w:name="Grid Table 3 Accent 3" w:uiPriority="48"/>
+    <w:lsdException w:name="Grid Table 4 Accent 3" w:uiPriority="49"/>
+    <w:lsdException w:name="Grid Table 5 Dark Accent 3" w:uiPriority="50"/>
+    <w:lsdException w:name="Grid Table 6 Colorful Accent 3" w:uiPriority="51"/>
+    <w:lsdException w:name="Grid Table 7 Colorful Accent 3" w:uiPriority="52"/>
+    <w:lsdException w:name="Grid Table 1 Light Accent 4" w:uiPriority="46"/>
+    <w:lsdException w:name="Grid Table 2 Accent 4" w:uiPriority="47"/>
+    <w:lsdException w:name="Grid Table 3 Accent 4" w:uiPriority="48"/>
+    <w:lsdException w:name="Grid Table 4 Accent 4" w:uiPriority="49"/>
+    <w:lsdException w:name="Grid Table 5 Dark Accent 4" w:uiPriority="50"/>
+    <w:lsdException w:name="Grid Table 6 Colorful Accent 4" w:uiPriority="51"/>
+    <w:lsdException w:name="Grid Table 7 Colorful Accent 4" w:uiPriority="52"/>
+    <w:lsdException w:name="Grid Table 1 Light Accent 5" w:uiPriority="46"/>
+    <w:lsdException w:name="Grid Table 2 Accent 5" w:uiPriority="47"/>
+    <w:lsdException w:name="Grid Table 3 Accent 5" w:uiPriority="48"/>
+    <w:lsdException w:name="Grid Table 4 Accent 5" w:uiPriority="49"/>
+    <w:lsdException w:name="Grid Table 5 Dark Accent 5" w:uiPriority="50"/>
+    <w:lsdException w:name="Grid Table 6 Colorful Accent 5" w:uiPriority="51"/>
+    <w:lsdException w:name="Grid Table 7 Colorful Accent 5" w:uiPriority="52"/>
+    <w:lsdException w:name="Grid Table 1 Light Accent 6" w:uiPriority="46"/>
+    <w:lsdException w:name="Grid Table 2 Accent 6" w:uiPriority="47"/>
+    <w:lsdException w:name="Grid Table 3 Accent 6" w:uiPriority="48"/>
+    <w:lsdException w:name="Grid Table 4 Accent 6" w:uiPriority="49"/>
+    <w:lsdException w:name="Grid Table 5 Dark Accent 6" w:uiPriority="50"/>
+    <w:lsdException w:name="Grid Table 6 Colorful Accent 6" w:uiPriority="51"/>
+    <w:lsdException w:name="Grid Table 7 Colorful Accent 6" w:uiPriority="52"/>
+    <w:lsdException w:name="List Table 1 Light" w:uiPriority="46"/>
+    <w:lsdException w:name="List Table 2" w:uiPriority="47"/>
+    <w:lsdException w:name="List Table 3" w:uiPriority="48"/>
+    <w:lsdException w:name="List Table 4" w:uiPriority="49"/>
+    <w:lsdException w:name="List Table 5 Dark" w:uiPriority="50"/>
+    <w:lsdException w:name="List Table 6 Colorful" w:uiPriority="51"/>
+    <w:lsdException w:name="List Table 7 Colorful" w:uiPriority="52"/>
+    <w:lsdException w:name="List Table 1 Light Accent 1" w:uiPriority="46"/>
+    <w:lsdException w:name="List Table 2 Accent 1" w:uiPriority="47"/>
+    <w:lsdException w:name="List Table 3 Accent 1" w:uiPriority="48"/>
+    <w:lsdException w:name="List Table 4 Accent 1" w:uiPriority="49"/>
+    <w:lsdException w:name="List Table 5 Dark Accent 1" w:uiPriority="50"/>
+    <w:lsdException w:name="List Table 6 Colorful Accent 1" w:uiPriority="51"/>
+    <w:lsdException w:name="List Table 7 Colorful Accent 1" w:uiPriority="52"/>
+    <w:lsdException w:name="List Table 1 Light Accent 2" w:uiPriority="46"/>
+    <w:lsdException w:name="List Table 2 Accent 2" w:uiPriority="47"/>
+    <w:lsdException w:name="List Table 3 Accent 2" w:uiPriority="48"/>
+    <w:lsdException w:name="List Table 4 Accent 2" w:uiPriority="49"/>
+    <w:lsdException w:name="List Table 5 Dark Accent 2" w:uiPriority="50"/>
+    <w:lsdException w:name="List Table 6 Colorful Accent 2" w:uiPriority="51"/>
+    <w:lsdException w:name="List Table 7 Colorful Accent 2" w:uiPriority="52"/>
+    <w:lsdException w:name="List Table 1 Light Accent 3" w:uiPriority="46"/>
+    <w:lsdException w:name="List Table 2 Accent 3" w:uiPriority="47"/>
+    <w:lsdException w:name="List Table 3 Accent 3" w:uiPriority="48"/>
+    <w:lsdException w:name="List Table 4 Accent 3" w:uiPriority="49"/>
+    <w:lsdException w:name="List Table 5 Dark Accent 3" w:uiPriority="50"/>
+    <w:lsdException w:name="List Table 6 Colorful Accent 3" w:uiPriority="51"/>
+    <w:lsdException w:name="List Table 7 Colorful Accent 3" w:uiPriority="52"/>
+    <w:lsdException w:name="List Table 1 Light Accent 4" w:uiPriority="46"/>
+    <w:lsdException w:name="List Table 2 Accent 4" w:uiPriority="47"/>
+    <w:lsdException w:name="List Table 3 Accent 4" w:uiPriority="48"/>
+    <w:lsdException w:name="List Table 4 Accent 4" w:uiPriority="49"/>
+    <w:lsdException w:name="List Table 5 Dark Accent 4" w:uiPriority="50"/>
+    <w:lsdException w:name="List Table 6 Colorful Accent 4" w:uiPriority="51"/>
+    <w:lsdException w:name="List Table 7 Colorful Accent 4" w:uiPriority="52"/>
+    <w:lsdException w:name="List Table 1 Light Accent 5" w:uiPriority="46"/>
+    <w:lsdException w:name="List Table 2 Accent 5" w:uiPriority="47"/>
+    <w:lsdException w:name="List Table 3 Accent 5" w:uiPriority="48"/>
+    <w:lsdException w:name="List Table 4 Accent 5" w:uiPriority="49"/>
+    <w:lsdException w:name="List Table 5 Dark Accent 5" w:uiPriority="50"/>
+    <w:lsdException w:name="List Table 6 Colorful Accent 5" w:uiPriority="51"/>
+    <w:lsdException w:name="List Table 7 Colorful Accent 5" w:uiPriority="52"/>
+    <w:lsdException w:name="List Table 1 Light Accent 6" w:uiPriority="46"/>
+    <w:lsdException w:name="List Table 2 Accent 6" w:uiPriority="47"/>
+    <w:lsdException w:name="List Table 3 Accent 6" w:uiPriority="48"/>
+    <w:lsdException w:name="List Table 4 Accent 6" w:uiPriority="49"/>
+    <w:lsdException w:name="List Table 5 Dark Accent 6" w:uiPriority="50"/>
+    <w:lsdException w:name="List Table 6 Colorful Accent 6" w:uiPriority="51"/>
+    <w:lsdException w:name="List Table 7 Colorful Accent 6" w:uiPriority="52"/>
+    <w:lsdException w:name="Mention" w:semiHidden="1" w:unhideWhenUsed="1"/>
+    <w:lsdException w:name="Smart Hyperlink" w:semiHidden="1" w:unhideWhenUsed="1"/>
+    <w:lsdException w:name="Hashtag" w:semiHidden="1" w:unhideWhenUsed="1"/>
+    <w:lsdException w:name="Unresolved Mention" w:semiHidden="1" w:unhideWhenUsed="1"/>
   </w:latentStyles>
   <w:style w:type="paragraph" w:default="1" w:styleId="Standard">
     <w:name w:val="Normal"/>
@@ -3998,7 +4324,7 @@
     <w:name w:val="heading 1"/>
     <w:basedOn w:val="Standard"/>
     <w:next w:val="Standard"/>
-    <w:link w:val="berschrift1Zeichen"/>
+    <w:link w:val="berschrift1Zchn"/>
     <w:uiPriority w:val="9"/>
     <w:qFormat/>
     <w:rsid w:val="00C01882"/>
@@ -4020,7 +4346,7 @@
   <w:style w:type="paragraph" w:styleId="berschrift2">
     <w:name w:val="heading 2"/>
     <w:basedOn w:val="Standard"/>
-    <w:link w:val="berschrift2Zeichen"/>
+    <w:link w:val="berschrift2Zchn"/>
     <w:uiPriority w:val="9"/>
     <w:qFormat/>
     <w:rsid w:val="00C01882"/>
@@ -4040,7 +4366,7 @@
     <w:name w:val="heading 3"/>
     <w:basedOn w:val="Standard"/>
     <w:next w:val="Standard"/>
-    <w:link w:val="berschrift3Zeichen"/>
+    <w:link w:val="berschrift3Zchn"/>
     <w:uiPriority w:val="9"/>
     <w:unhideWhenUsed/>
     <w:qFormat/>
@@ -4058,7 +4384,7 @@
       <w:color w:val="4F81BD" w:themeColor="accent1"/>
     </w:rPr>
   </w:style>
-  <w:style w:type="character" w:default="1" w:styleId="Absatzstandardschriftart">
+  <w:style w:type="character" w:default="1" w:styleId="Absatz-Standardschriftart">
     <w:name w:val="Default Paragraph Font"/>
     <w:uiPriority w:val="1"/>
     <w:semiHidden/>
@@ -4088,7 +4414,7 @@
   <w:style w:type="paragraph" w:styleId="Kopfzeile">
     <w:name w:val="header"/>
     <w:basedOn w:val="Standard"/>
-    <w:link w:val="KopfzeileZeichen"/>
+    <w:link w:val="KopfzeileZchn"/>
     <w:uiPriority w:val="99"/>
     <w:unhideWhenUsed/>
     <w:rsid w:val="00C01882"/>
@@ -4099,9 +4425,9 @@
       </w:tabs>
     </w:pPr>
   </w:style>
-  <w:style w:type="character" w:customStyle="1" w:styleId="KopfzeileZeichen">
-    <w:name w:val="Kopfzeile Zeichen"/>
-    <w:basedOn w:val="Absatzstandardschriftart"/>
+  <w:style w:type="character" w:customStyle="1" w:styleId="KopfzeileZchn">
+    <w:name w:val="Kopfzeile Zchn"/>
+    <w:basedOn w:val="Absatz-Standardschriftart"/>
     <w:link w:val="Kopfzeile"/>
     <w:uiPriority w:val="99"/>
     <w:rsid w:val="00C01882"/>
@@ -4109,7 +4435,7 @@
   <w:style w:type="paragraph" w:styleId="Fuzeile">
     <w:name w:val="footer"/>
     <w:basedOn w:val="Standard"/>
-    <w:link w:val="FuzeileZeichen"/>
+    <w:link w:val="FuzeileZchn"/>
     <w:uiPriority w:val="99"/>
     <w:unhideWhenUsed/>
     <w:rsid w:val="00C01882"/>
@@ -4120,9 +4446,9 @@
       </w:tabs>
     </w:pPr>
   </w:style>
-  <w:style w:type="character" w:customStyle="1" w:styleId="FuzeileZeichen">
-    <w:name w:val="Fußzeile Zeichen"/>
-    <w:basedOn w:val="Absatzstandardschriftart"/>
+  <w:style w:type="character" w:customStyle="1" w:styleId="FuzeileZchn">
+    <w:name w:val="Fußzeile Zchn"/>
+    <w:basedOn w:val="Absatz-Standardschriftart"/>
     <w:link w:val="Fuzeile"/>
     <w:uiPriority w:val="99"/>
     <w:rsid w:val="00C01882"/>
@@ -4140,17 +4466,10 @@
     <w:tblPr>
       <w:tblStyleRowBandSize w:val="1"/>
       <w:tblStyleColBandSize w:val="1"/>
-      <w:tblInd w:w="0" w:type="dxa"/>
       <w:tblBorders>
         <w:top w:val="single" w:sz="8" w:space="0" w:color="4F81BD" w:themeColor="accent1"/>
         <w:bottom w:val="single" w:sz="8" w:space="0" w:color="4F81BD" w:themeColor="accent1"/>
       </w:tblBorders>
-      <w:tblCellMar>
-        <w:top w:w="0" w:type="dxa"/>
-        <w:left w:w="108" w:type="dxa"/>
-        <w:bottom w:w="0" w:type="dxa"/>
-        <w:right w:w="108" w:type="dxa"/>
-      </w:tblCellMar>
     </w:tblPr>
     <w:tblStylePr w:type="firstRow">
       <w:pPr>
@@ -4231,7 +4550,7 @@
   </w:style>
   <w:style w:type="paragraph" w:styleId="KeinLeerraum">
     <w:name w:val="No Spacing"/>
-    <w:link w:val="KeinLeerraumZeichen"/>
+    <w:link w:val="KeinLeerraumZchn"/>
     <w:qFormat/>
     <w:rsid w:val="00C01882"/>
     <w:rPr>
@@ -4240,9 +4559,9 @@
       <w:szCs w:val="22"/>
     </w:rPr>
   </w:style>
-  <w:style w:type="character" w:customStyle="1" w:styleId="KeinLeerraumZeichen">
-    <w:name w:val="Kein Leerraum Zeichen"/>
-    <w:basedOn w:val="Absatzstandardschriftart"/>
+  <w:style w:type="character" w:customStyle="1" w:styleId="KeinLeerraumZchn">
+    <w:name w:val="Kein Leerraum Zchn"/>
+    <w:basedOn w:val="Absatz-Standardschriftart"/>
     <w:link w:val="KeinLeerraum"/>
     <w:rsid w:val="00C01882"/>
     <w:rPr>
@@ -4251,9 +4570,9 @@
       <w:szCs w:val="22"/>
     </w:rPr>
   </w:style>
-  <w:style w:type="character" w:customStyle="1" w:styleId="berschrift1Zeichen">
-    <w:name w:val="Überschrift 1 Zeichen"/>
-    <w:basedOn w:val="Absatzstandardschriftart"/>
+  <w:style w:type="character" w:customStyle="1" w:styleId="berschrift1Zchn">
+    <w:name w:val="Überschrift 1 Zchn"/>
+    <w:basedOn w:val="Absatz-Standardschriftart"/>
     <w:link w:val="berschrift1"/>
     <w:uiPriority w:val="9"/>
     <w:rsid w:val="00C01882"/>
@@ -4287,7 +4606,7 @@
   <w:style w:type="paragraph" w:styleId="Sprechblasentext">
     <w:name w:val="Balloon Text"/>
     <w:basedOn w:val="Standard"/>
-    <w:link w:val="SprechblasentextZeichen"/>
+    <w:link w:val="SprechblasentextZchn"/>
     <w:uiPriority w:val="99"/>
     <w:semiHidden/>
     <w:unhideWhenUsed/>
@@ -4298,9 +4617,9 @@
       <w:szCs w:val="18"/>
     </w:rPr>
   </w:style>
-  <w:style w:type="character" w:customStyle="1" w:styleId="SprechblasentextZeichen">
-    <w:name w:val="Sprechblasentext Zeichen"/>
-    <w:basedOn w:val="Absatzstandardschriftart"/>
+  <w:style w:type="character" w:customStyle="1" w:styleId="SprechblasentextZchn">
+    <w:name w:val="Sprechblasentext Zchn"/>
+    <w:basedOn w:val="Absatz-Standardschriftart"/>
     <w:link w:val="Sprechblasentext"/>
     <w:uiPriority w:val="99"/>
     <w:semiHidden/>
@@ -4488,7 +4807,6 @@
       <w:szCs w:val="22"/>
     </w:rPr>
     <w:tblPr>
-      <w:tblInd w:w="0" w:type="dxa"/>
       <w:tblBorders>
         <w:top w:val="single" w:sz="4" w:space="0" w:color="000000" w:themeColor="text1"/>
         <w:left w:val="single" w:sz="4" w:space="0" w:color="000000" w:themeColor="text1"/>
@@ -4497,17 +4815,11 @@
         <w:insideH w:val="single" w:sz="4" w:space="0" w:color="000000" w:themeColor="text1"/>
         <w:insideV w:val="single" w:sz="4" w:space="0" w:color="000000" w:themeColor="text1"/>
       </w:tblBorders>
-      <w:tblCellMar>
-        <w:top w:w="0" w:type="dxa"/>
-        <w:left w:w="108" w:type="dxa"/>
-        <w:bottom w:w="0" w:type="dxa"/>
-        <w:right w:w="108" w:type="dxa"/>
-      </w:tblCellMar>
     </w:tblPr>
   </w:style>
-  <w:style w:type="character" w:customStyle="1" w:styleId="berschrift2Zeichen">
-    <w:name w:val="Überschrift 2 Zeichen"/>
-    <w:basedOn w:val="Absatzstandardschriftart"/>
+  <w:style w:type="character" w:customStyle="1" w:styleId="berschrift2Zchn">
+    <w:name w:val="Überschrift 2 Zchn"/>
+    <w:basedOn w:val="Absatz-Standardschriftart"/>
     <w:link w:val="berschrift2"/>
     <w:uiPriority w:val="9"/>
     <w:rsid w:val="00C01882"/>
@@ -4530,11 +4842,11 @@
       <w:contextualSpacing/>
     </w:pPr>
   </w:style>
-  <w:style w:type="paragraph" w:styleId="IntensivesAnfhrungszeichen">
+  <w:style w:type="paragraph" w:styleId="IntensivesZitat">
     <w:name w:val="Intense Quote"/>
     <w:basedOn w:val="Standard"/>
     <w:next w:val="Standard"/>
-    <w:link w:val="IntensivesAnfhrungszeichenZeichen"/>
+    <w:link w:val="IntensivesZitatZchn"/>
     <w:uiPriority w:val="30"/>
     <w:qFormat/>
     <w:rsid w:val="00F85A6B"/>
@@ -4553,10 +4865,10 @@
       <w:color w:val="4F81BD" w:themeColor="accent1"/>
     </w:rPr>
   </w:style>
-  <w:style w:type="character" w:customStyle="1" w:styleId="IntensivesAnfhrungszeichenZeichen">
-    <w:name w:val="Intensives Anführungszeichen Zeichen"/>
-    <w:basedOn w:val="Absatzstandardschriftart"/>
-    <w:link w:val="IntensivesAnfhrungszeichen"/>
+  <w:style w:type="character" w:customStyle="1" w:styleId="IntensivesZitatZchn">
+    <w:name w:val="Intensives Zitat Zchn"/>
+    <w:basedOn w:val="Absatz-Standardschriftart"/>
+    <w:link w:val="IntensivesZitat"/>
     <w:uiPriority w:val="30"/>
     <w:rsid w:val="00F85A6B"/>
     <w:rPr>
@@ -4571,7 +4883,7 @@
     <w:name w:val="Subtitle"/>
     <w:basedOn w:val="Standard"/>
     <w:next w:val="Standard"/>
-    <w:link w:val="UntertitelZeichen"/>
+    <w:link w:val="UntertitelZchn"/>
     <w:uiPriority w:val="11"/>
     <w:qFormat/>
     <w:rsid w:val="00F85A6B"/>
@@ -4588,9 +4900,9 @@
       <w:spacing w:val="15"/>
     </w:rPr>
   </w:style>
-  <w:style w:type="character" w:customStyle="1" w:styleId="UntertitelZeichen">
-    <w:name w:val="Untertitel Zeichen"/>
-    <w:basedOn w:val="Absatzstandardschriftart"/>
+  <w:style w:type="character" w:customStyle="1" w:styleId="UntertitelZchn">
+    <w:name w:val="Untertitel Zchn"/>
+    <w:basedOn w:val="Absatz-Standardschriftart"/>
     <w:link w:val="Untertitel"/>
     <w:uiPriority w:val="11"/>
     <w:rsid w:val="00F85A6B"/>
@@ -4606,7 +4918,7 @@
     <w:name w:val="Title"/>
     <w:basedOn w:val="Standard"/>
     <w:next w:val="Standard"/>
-    <w:link w:val="TitelZeichen"/>
+    <w:link w:val="TitelZchn"/>
     <w:uiPriority w:val="10"/>
     <w:qFormat/>
     <w:rsid w:val="00F85A6B"/>
@@ -4626,9 +4938,9 @@
       <w:szCs w:val="52"/>
     </w:rPr>
   </w:style>
-  <w:style w:type="character" w:customStyle="1" w:styleId="TitelZeichen">
-    <w:name w:val="Titel Zeichen"/>
-    <w:basedOn w:val="Absatzstandardschriftart"/>
+  <w:style w:type="character" w:customStyle="1" w:styleId="TitelZchn">
+    <w:name w:val="Titel Zchn"/>
+    <w:basedOn w:val="Absatz-Standardschriftart"/>
     <w:link w:val="Titel"/>
     <w:uiPriority w:val="10"/>
     <w:rsid w:val="00F85A6B"/>
@@ -4641,828 +4953,9 @@
       <w:szCs w:val="52"/>
     </w:rPr>
   </w:style>
-  <w:style w:type="character" w:customStyle="1" w:styleId="berschrift3Zeichen">
-    <w:name w:val="Überschrift 3 Zeichen"/>
-    <w:basedOn w:val="Absatzstandardschriftart"/>
-    <w:link w:val="berschrift3"/>
-    <w:uiPriority w:val="9"/>
-    <w:rsid w:val="00F85A6B"/>
-    <w:rPr>
-      <w:rFonts w:asciiTheme="majorHAnsi" w:eastAsiaTheme="majorEastAsia" w:hAnsiTheme="majorHAnsi" w:cstheme="majorBidi"/>
-      <w:b/>
-      <w:bCs/>
-      <w:color w:val="4F81BD" w:themeColor="accent1"/>
-    </w:rPr>
-  </w:style>
-</w:styles>
-</file>
-
-<file path=word/stylesWithEffects.xml><?xml version="1.0" encoding="utf-8"?>
-<w:styles xmlns:wpc="http://schemas.microsoft.com/office/word/2010/wordprocessingCanvas" xmlns:mo="http://schemas.microsoft.com/office/mac/office/2008/main" xmlns:mc="http://schemas.openxmlformats.org/markup-compatibility/2006" xmlns:mv="urn:schemas-microsoft-com:mac:vml" xmlns:o="urn:schemas-microsoft-com:office:office" xmlns:r="http://schemas.openxmlformats.org/officeDocument/2006/relationships" xmlns:m="http://schemas.openxmlformats.org/officeDocument/2006/math" xmlns:v="urn:schemas-microsoft-com:vml" xmlns:wp14="http://schemas.microsoft.com/office/word/2010/wordprocessingDrawing" xmlns:wp="http://schemas.openxmlformats.org/drawingml/2006/wordprocessingDrawing" xmlns:w10="urn:schemas-microsoft-com:office:word" xmlns:w="http://schemas.openxmlformats.org/wordprocessingml/2006/main" xmlns:w14="http://schemas.microsoft.com/office/word/2010/wordml" xmlns:wpg="http://schemas.microsoft.com/office/word/2010/wordprocessingGroup" xmlns:wpi="http://schemas.microsoft.com/office/word/2010/wordprocessingInk" xmlns:wne="http://schemas.microsoft.com/office/word/2006/wordml" xmlns:wps="http://schemas.microsoft.com/office/word/2010/wordprocessingShape" mc:Ignorable="w14 wp14">
-  <w:docDefaults>
-    <w:rPrDefault>
-      <w:rPr>
-        <w:rFonts w:asciiTheme="minorHAnsi" w:eastAsiaTheme="minorEastAsia" w:hAnsiTheme="minorHAnsi" w:cstheme="minorBidi"/>
-        <w:sz w:val="24"/>
-        <w:szCs w:val="24"/>
-        <w:lang w:val="de-DE" w:eastAsia="de-DE" w:bidi="ar-SA"/>
-      </w:rPr>
-    </w:rPrDefault>
-    <w:pPrDefault/>
-  </w:docDefaults>
-  <w:latentStyles w:defLockedState="0" w:defUIPriority="99" w:defSemiHidden="1" w:defUnhideWhenUsed="1" w:defQFormat="0" w:count="276">
-    <w:lsdException w:name="Normal" w:semiHidden="0" w:uiPriority="0" w:unhideWhenUsed="0" w:qFormat="1"/>
-    <w:lsdException w:name="heading 1" w:semiHidden="0" w:uiPriority="9" w:unhideWhenUsed="0" w:qFormat="1"/>
-    <w:lsdException w:name="heading 2" w:uiPriority="9" w:qFormat="1"/>
-    <w:lsdException w:name="heading 3" w:uiPriority="9" w:qFormat="1"/>
-    <w:lsdException w:name="heading 4" w:uiPriority="9" w:qFormat="1"/>
-    <w:lsdException w:name="heading 5" w:uiPriority="9" w:qFormat="1"/>
-    <w:lsdException w:name="heading 6" w:uiPriority="9" w:qFormat="1"/>
-    <w:lsdException w:name="heading 7" w:uiPriority="9" w:qFormat="1"/>
-    <w:lsdException w:name="heading 8" w:uiPriority="9" w:qFormat="1"/>
-    <w:lsdException w:name="heading 9" w:uiPriority="9" w:qFormat="1"/>
-    <w:lsdException w:name="toc 1" w:uiPriority="39"/>
-    <w:lsdException w:name="toc 2" w:uiPriority="39"/>
-    <w:lsdException w:name="toc 3" w:uiPriority="39"/>
-    <w:lsdException w:name="toc 4" w:uiPriority="39"/>
-    <w:lsdException w:name="toc 5" w:uiPriority="39"/>
-    <w:lsdException w:name="toc 6" w:uiPriority="39"/>
-    <w:lsdException w:name="toc 7" w:uiPriority="39"/>
-    <w:lsdException w:name="toc 8" w:uiPriority="39"/>
-    <w:lsdException w:name="toc 9" w:uiPriority="39"/>
-    <w:lsdException w:name="caption" w:uiPriority="35" w:qFormat="1"/>
-    <w:lsdException w:name="Title" w:semiHidden="0" w:uiPriority="10" w:unhideWhenUsed="0" w:qFormat="1"/>
-    <w:lsdException w:name="Default Paragraph Font" w:uiPriority="1"/>
-    <w:lsdException w:name="Subtitle" w:semiHidden="0" w:uiPriority="11" w:unhideWhenUsed="0" w:qFormat="1"/>
-    <w:lsdException w:name="Strong" w:semiHidden="0" w:uiPriority="22" w:unhideWhenUsed="0" w:qFormat="1"/>
-    <w:lsdException w:name="Emphasis" w:semiHidden="0" w:uiPriority="20" w:unhideWhenUsed="0" w:qFormat="1"/>
-    <w:lsdException w:name="Table Grid" w:semiHidden="0" w:uiPriority="1" w:unhideWhenUsed="0"/>
-    <w:lsdException w:name="Placeholder Text" w:unhideWhenUsed="0"/>
-    <w:lsdException w:name="No Spacing" w:semiHidden="0" w:uiPriority="0" w:unhideWhenUsed="0" w:qFormat="1"/>
-    <w:lsdException w:name="Light Shading" w:semiHidden="0" w:uiPriority="60" w:unhideWhenUsed="0"/>
-    <w:lsdException w:name="Light List" w:semiHidden="0" w:uiPriority="61" w:unhideWhenUsed="0"/>
-    <w:lsdException w:name="Light Grid" w:semiHidden="0" w:uiPriority="62" w:unhideWhenUsed="0"/>
-    <w:lsdException w:name="Medium Shading 1" w:semiHidden="0" w:uiPriority="63" w:unhideWhenUsed="0"/>
-    <w:lsdException w:name="Medium Shading 2" w:semiHidden="0" w:uiPriority="64" w:unhideWhenUsed="0"/>
-    <w:lsdException w:name="Medium List 1" w:semiHidden="0" w:uiPriority="65" w:unhideWhenUsed="0"/>
-    <w:lsdException w:name="Medium List 2" w:semiHidden="0" w:uiPriority="66" w:unhideWhenUsed="0"/>
-    <w:lsdException w:name="Medium Grid 1" w:semiHidden="0" w:uiPriority="67" w:unhideWhenUsed="0"/>
-    <w:lsdException w:name="Medium Grid 2" w:semiHidden="0" w:uiPriority="68" w:unhideWhenUsed="0"/>
-    <w:lsdException w:name="Medium Grid 3" w:semiHidden="0" w:uiPriority="69" w:unhideWhenUsed="0"/>
-    <w:lsdException w:name="Dark List" w:semiHidden="0" w:uiPriority="70" w:unhideWhenUsed="0"/>
-    <w:lsdException w:name="Colorful Shading" w:semiHidden="0" w:uiPriority="71" w:unhideWhenUsed="0"/>
-    <w:lsdException w:name="Colorful List" w:semiHidden="0" w:uiPriority="72" w:unhideWhenUsed="0"/>
-    <w:lsdException w:name="Colorful Grid" w:semiHidden="0" w:uiPriority="73" w:unhideWhenUsed="0"/>
-    <w:lsdException w:name="Light Shading Accent 1" w:semiHidden="0" w:uiPriority="60" w:unhideWhenUsed="0"/>
-    <w:lsdException w:name="Light List Accent 1" w:semiHidden="0" w:uiPriority="61" w:unhideWhenUsed="0"/>
-    <w:lsdException w:name="Light Grid Accent 1" w:semiHidden="0" w:uiPriority="62" w:unhideWhenUsed="0"/>
-    <w:lsdException w:name="Medium Shading 1 Accent 1" w:semiHidden="0" w:uiPriority="63" w:unhideWhenUsed="0"/>
-    <w:lsdException w:name="Medium Shading 2 Accent 1" w:semiHidden="0" w:uiPriority="64" w:unhideWhenUsed="0"/>
-    <w:lsdException w:name="Medium List 1 Accent 1" w:semiHidden="0" w:uiPriority="65" w:unhideWhenUsed="0"/>
-    <w:lsdException w:name="Revision" w:unhideWhenUsed="0"/>
-    <w:lsdException w:name="List Paragraph" w:semiHidden="0" w:uiPriority="34" w:unhideWhenUsed="0" w:qFormat="1"/>
-    <w:lsdException w:name="Quote" w:semiHidden="0" w:uiPriority="29" w:unhideWhenUsed="0" w:qFormat="1"/>
-    <w:lsdException w:name="Intense Quote" w:semiHidden="0" w:uiPriority="30" w:unhideWhenUsed="0" w:qFormat="1"/>
-    <w:lsdException w:name="Medium List 2 Accent 1" w:semiHidden="0" w:uiPriority="66" w:unhideWhenUsed="0"/>
-    <w:lsdException w:name="Medium Grid 1 Accent 1" w:semiHidden="0" w:uiPriority="67" w:unhideWhenUsed="0"/>
-    <w:lsdException w:name="Medium Grid 2 Accent 1" w:semiHidden="0" w:uiPriority="68" w:unhideWhenUsed="0"/>
-    <w:lsdException w:name="Medium Grid 3 Accent 1" w:semiHidden="0" w:uiPriority="69" w:unhideWhenUsed="0"/>
-    <w:lsdException w:name="Dark List Accent 1" w:semiHidden="0" w:uiPriority="70" w:unhideWhenUsed="0"/>
-    <w:lsdException w:name="Colorful Shading Accent 1" w:semiHidden="0" w:uiPriority="71" w:unhideWhenUsed="0"/>
-    <w:lsdException w:name="Colorful List Accent 1" w:semiHidden="0" w:uiPriority="72" w:unhideWhenUsed="0"/>
-    <w:lsdException w:name="Colorful Grid Accent 1" w:semiHidden="0" w:uiPriority="73" w:unhideWhenUsed="0"/>
-    <w:lsdException w:name="Light Shading Accent 2" w:semiHidden="0" w:uiPriority="60" w:unhideWhenUsed="0"/>
-    <w:lsdException w:name="Light List Accent 2" w:semiHidden="0" w:uiPriority="61" w:unhideWhenUsed="0"/>
-    <w:lsdException w:name="Light Grid Accent 2" w:semiHidden="0" w:uiPriority="62" w:unhideWhenUsed="0"/>
-    <w:lsdException w:name="Medium Shading 1 Accent 2" w:semiHidden="0" w:uiPriority="63" w:unhideWhenUsed="0"/>
-    <w:lsdException w:name="Medium Shading 2 Accent 2" w:semiHidden="0" w:uiPriority="64" w:unhideWhenUsed="0"/>
-    <w:lsdException w:name="Medium List 1 Accent 2" w:semiHidden="0" w:uiPriority="65" w:unhideWhenUsed="0"/>
-    <w:lsdException w:name="Medium List 2 Accent 2" w:semiHidden="0" w:uiPriority="66" w:unhideWhenUsed="0"/>
-    <w:lsdException w:name="Medium Grid 1 Accent 2" w:semiHidden="0" w:uiPriority="67" w:unhideWhenUsed="0"/>
-    <w:lsdException w:name="Medium Grid 2 Accent 2" w:semiHidden="0" w:uiPriority="68" w:unhideWhenUsed="0"/>
-    <w:lsdException w:name="Medium Grid 3 Accent 2" w:semiHidden="0" w:uiPriority="69" w:unhideWhenUsed="0"/>
-    <w:lsdException w:name="Dark List Accent 2" w:semiHidden="0" w:uiPriority="70" w:unhideWhenUsed="0"/>
-    <w:lsdException w:name="Colorful Shading Accent 2" w:semiHidden="0" w:uiPriority="71" w:unhideWhenUsed="0"/>
-    <w:lsdException w:name="Colorful List Accent 2" w:semiHidden="0" w:uiPriority="72" w:unhideWhenUsed="0"/>
-    <w:lsdException w:name="Colorful Grid Accent 2" w:semiHidden="0" w:uiPriority="73" w:unhideWhenUsed="0"/>
-    <w:lsdException w:name="Light Shading Accent 3" w:semiHidden="0" w:uiPriority="60" w:unhideWhenUsed="0"/>
-    <w:lsdException w:name="Light List Accent 3" w:semiHidden="0" w:uiPriority="61" w:unhideWhenUsed="0"/>
-    <w:lsdException w:name="Light Grid Accent 3" w:semiHidden="0" w:uiPriority="62" w:unhideWhenUsed="0"/>
-    <w:lsdException w:name="Medium Shading 1 Accent 3" w:semiHidden="0" w:uiPriority="63" w:unhideWhenUsed="0"/>
-    <w:lsdException w:name="Medium Shading 2 Accent 3" w:semiHidden="0" w:uiPriority="64" w:unhideWhenUsed="0"/>
-    <w:lsdException w:name="Medium List 1 Accent 3" w:semiHidden="0" w:uiPriority="65" w:unhideWhenUsed="0"/>
-    <w:lsdException w:name="Medium List 2 Accent 3" w:semiHidden="0" w:uiPriority="66" w:unhideWhenUsed="0"/>
-    <w:lsdException w:name="Medium Grid 1 Accent 3" w:semiHidden="0" w:uiPriority="67" w:unhideWhenUsed="0"/>
-    <w:lsdException w:name="Medium Grid 2 Accent 3" w:semiHidden="0" w:uiPriority="68" w:unhideWhenUsed="0"/>
-    <w:lsdException w:name="Medium Grid 3 Accent 3" w:semiHidden="0" w:uiPriority="69" w:unhideWhenUsed="0"/>
-    <w:lsdException w:name="Dark List Accent 3" w:semiHidden="0" w:uiPriority="70" w:unhideWhenUsed="0"/>
-    <w:lsdException w:name="Colorful Shading Accent 3" w:semiHidden="0" w:uiPriority="71" w:unhideWhenUsed="0"/>
-    <w:lsdException w:name="Colorful List Accent 3" w:semiHidden="0" w:uiPriority="72" w:unhideWhenUsed="0"/>
-    <w:lsdException w:name="Colorful Grid Accent 3" w:semiHidden="0" w:uiPriority="73" w:unhideWhenUsed="0"/>
-    <w:lsdException w:name="Light Shading Accent 4" w:semiHidden="0" w:uiPriority="60" w:unhideWhenUsed="0"/>
-    <w:lsdException w:name="Light List Accent 4" w:semiHidden="0" w:uiPriority="61" w:unhideWhenUsed="0"/>
-    <w:lsdException w:name="Light Grid Accent 4" w:semiHidden="0" w:uiPriority="62" w:unhideWhenUsed="0"/>
-    <w:lsdException w:name="Medium Shading 1 Accent 4" w:semiHidden="0" w:uiPriority="63" w:unhideWhenUsed="0"/>
-    <w:lsdException w:name="Medium Shading 2 Accent 4" w:semiHidden="0" w:uiPriority="64" w:unhideWhenUsed="0"/>
-    <w:lsdException w:name="Medium List 1 Accent 4" w:semiHidden="0" w:uiPriority="65" w:unhideWhenUsed="0"/>
-    <w:lsdException w:name="Medium List 2 Accent 4" w:semiHidden="0" w:uiPriority="66" w:unhideWhenUsed="0"/>
-    <w:lsdException w:name="Medium Grid 1 Accent 4" w:semiHidden="0" w:uiPriority="67" w:unhideWhenUsed="0"/>
-    <w:lsdException w:name="Medium Grid 2 Accent 4" w:semiHidden="0" w:uiPriority="68" w:unhideWhenUsed="0"/>
-    <w:lsdException w:name="Medium Grid 3 Accent 4" w:semiHidden="0" w:uiPriority="69" w:unhideWhenUsed="0"/>
-    <w:lsdException w:name="Dark List Accent 4" w:semiHidden="0" w:uiPriority="70" w:unhideWhenUsed="0"/>
-    <w:lsdException w:name="Colorful Shading Accent 4" w:semiHidden="0" w:uiPriority="71" w:unhideWhenUsed="0"/>
-    <w:lsdException w:name="Colorful List Accent 4" w:semiHidden="0" w:uiPriority="72" w:unhideWhenUsed="0"/>
-    <w:lsdException w:name="Colorful Grid Accent 4" w:semiHidden="0" w:uiPriority="73" w:unhideWhenUsed="0"/>
-    <w:lsdException w:name="Light Shading Accent 5" w:semiHidden="0" w:uiPriority="60" w:unhideWhenUsed="0"/>
-    <w:lsdException w:name="Light List Accent 5" w:semiHidden="0" w:uiPriority="61" w:unhideWhenUsed="0"/>
-    <w:lsdException w:name="Light Grid Accent 5" w:semiHidden="0" w:uiPriority="62" w:unhideWhenUsed="0"/>
-    <w:lsdException w:name="Medium Shading 1 Accent 5" w:semiHidden="0" w:uiPriority="63" w:unhideWhenUsed="0"/>
-    <w:lsdException w:name="Medium Shading 2 Accent 5" w:semiHidden="0" w:uiPriority="64" w:unhideWhenUsed="0"/>
-    <w:lsdException w:name="Medium List 1 Accent 5" w:semiHidden="0" w:uiPriority="65" w:unhideWhenUsed="0"/>
-    <w:lsdException w:name="Medium List 2 Accent 5" w:semiHidden="0" w:uiPriority="66" w:unhideWhenUsed="0"/>
-    <w:lsdException w:name="Medium Grid 1 Accent 5" w:semiHidden="0" w:uiPriority="67" w:unhideWhenUsed="0"/>
-    <w:lsdException w:name="Medium Grid 2 Accent 5" w:semiHidden="0" w:uiPriority="68" w:unhideWhenUsed="0"/>
-    <w:lsdException w:name="Medium Grid 3 Accent 5" w:semiHidden="0" w:uiPriority="69" w:unhideWhenUsed="0"/>
-    <w:lsdException w:name="Dark List Accent 5" w:semiHidden="0" w:uiPriority="70" w:unhideWhenUsed="0"/>
-    <w:lsdException w:name="Colorful Shading Accent 5" w:semiHidden="0" w:uiPriority="71" w:unhideWhenUsed="0"/>
-    <w:lsdException w:name="Colorful List Accent 5" w:semiHidden="0" w:uiPriority="72" w:unhideWhenUsed="0"/>
-    <w:lsdException w:name="Colorful Grid Accent 5" w:semiHidden="0" w:uiPriority="73" w:unhideWhenUsed="0"/>
-    <w:lsdException w:name="Light Shading Accent 6" w:semiHidden="0" w:uiPriority="60" w:unhideWhenUsed="0"/>
-    <w:lsdException w:name="Light List Accent 6" w:semiHidden="0" w:uiPriority="61" w:unhideWhenUsed="0"/>
-    <w:lsdException w:name="Light Grid Accent 6" w:semiHidden="0" w:uiPriority="62" w:unhideWhenUsed="0"/>
-    <w:lsdException w:name="Medium Shading 1 Accent 6" w:semiHidden="0" w:uiPriority="63" w:unhideWhenUsed="0"/>
-    <w:lsdException w:name="Medium Shading 2 Accent 6" w:semiHidden="0" w:uiPriority="64" w:unhideWhenUsed="0"/>
-    <w:lsdException w:name="Medium List 1 Accent 6" w:semiHidden="0" w:uiPriority="65" w:unhideWhenUsed="0"/>
-    <w:lsdException w:name="Medium List 2 Accent 6" w:semiHidden="0" w:uiPriority="66" w:unhideWhenUsed="0"/>
-    <w:lsdException w:name="Medium Grid 1 Accent 6" w:semiHidden="0" w:uiPriority="67" w:unhideWhenUsed="0"/>
-    <w:lsdException w:name="Medium Grid 2 Accent 6" w:semiHidden="0" w:uiPriority="68" w:unhideWhenUsed="0"/>
-    <w:lsdException w:name="Medium Grid 3 Accent 6" w:semiHidden="0" w:uiPriority="69" w:unhideWhenUsed="0"/>
-    <w:lsdException w:name="Dark List Accent 6" w:semiHidden="0" w:uiPriority="70" w:unhideWhenUsed="0"/>
-    <w:lsdException w:name="Colorful Shading Accent 6" w:semiHidden="0" w:uiPriority="71" w:unhideWhenUsed="0"/>
-    <w:lsdException w:name="Colorful List Accent 6" w:semiHidden="0" w:uiPriority="72" w:unhideWhenUsed="0"/>
-    <w:lsdException w:name="Colorful Grid Accent 6" w:semiHidden="0" w:uiPriority="73" w:unhideWhenUsed="0"/>
-    <w:lsdException w:name="Subtle Emphasis" w:semiHidden="0" w:uiPriority="19" w:unhideWhenUsed="0" w:qFormat="1"/>
-    <w:lsdException w:name="Intense Emphasis" w:semiHidden="0" w:uiPriority="21" w:unhideWhenUsed="0" w:qFormat="1"/>
-    <w:lsdException w:name="Subtle Reference" w:semiHidden="0" w:uiPriority="31" w:unhideWhenUsed="0" w:qFormat="1"/>
-    <w:lsdException w:name="Intense Reference" w:semiHidden="0" w:uiPriority="32" w:unhideWhenUsed="0" w:qFormat="1"/>
-    <w:lsdException w:name="Book Title" w:semiHidden="0" w:uiPriority="33" w:unhideWhenUsed="0" w:qFormat="1"/>
-    <w:lsdException w:name="Bibliography" w:uiPriority="37"/>
-    <w:lsdException w:name="TOC Heading" w:uiPriority="39" w:qFormat="1"/>
-  </w:latentStyles>
-  <w:style w:type="paragraph" w:default="1" w:styleId="Standard">
-    <w:name w:val="Normal"/>
-    <w:qFormat/>
-  </w:style>
-  <w:style w:type="paragraph" w:styleId="berschrift1">
-    <w:name w:val="heading 1"/>
-    <w:basedOn w:val="Standard"/>
-    <w:next w:val="Standard"/>
-    <w:link w:val="berschrift1Zeichen"/>
-    <w:uiPriority w:val="9"/>
-    <w:qFormat/>
-    <w:rsid w:val="00C01882"/>
-    <w:pPr>
-      <w:keepNext/>
-      <w:keepLines/>
-      <w:spacing w:before="480"/>
-      <w:outlineLvl w:val="0"/>
-    </w:pPr>
-    <w:rPr>
-      <w:rFonts w:asciiTheme="majorHAnsi" w:eastAsiaTheme="majorEastAsia" w:hAnsiTheme="majorHAnsi" w:cstheme="majorBidi"/>
-      <w:b/>
-      <w:bCs/>
-      <w:color w:val="345A8A" w:themeColor="accent1" w:themeShade="B5"/>
-      <w:sz w:val="32"/>
-      <w:szCs w:val="32"/>
-    </w:rPr>
-  </w:style>
-  <w:style w:type="paragraph" w:styleId="berschrift2">
-    <w:name w:val="heading 2"/>
-    <w:basedOn w:val="Standard"/>
-    <w:link w:val="berschrift2Zeichen"/>
-    <w:uiPriority w:val="9"/>
-    <w:qFormat/>
-    <w:rsid w:val="00C01882"/>
-    <w:pPr>
-      <w:spacing w:before="100" w:beforeAutospacing="1" w:after="100" w:afterAutospacing="1"/>
-      <w:outlineLvl w:val="1"/>
-    </w:pPr>
-    <w:rPr>
-      <w:rFonts w:ascii="Times New Roman" w:hAnsi="Times New Roman" w:cs="Times New Roman"/>
-      <w:b/>
-      <w:bCs/>
-      <w:sz w:val="36"/>
-      <w:szCs w:val="36"/>
-    </w:rPr>
-  </w:style>
-  <w:style w:type="paragraph" w:styleId="berschrift3">
-    <w:name w:val="heading 3"/>
-    <w:basedOn w:val="Standard"/>
-    <w:next w:val="Standard"/>
-    <w:link w:val="berschrift3Zeichen"/>
-    <w:uiPriority w:val="9"/>
-    <w:unhideWhenUsed/>
-    <w:qFormat/>
-    <w:rsid w:val="00F85A6B"/>
-    <w:pPr>
-      <w:keepNext/>
-      <w:keepLines/>
-      <w:spacing w:before="200"/>
-      <w:outlineLvl w:val="2"/>
-    </w:pPr>
-    <w:rPr>
-      <w:rFonts w:asciiTheme="majorHAnsi" w:eastAsiaTheme="majorEastAsia" w:hAnsiTheme="majorHAnsi" w:cstheme="majorBidi"/>
-      <w:b/>
-      <w:bCs/>
-      <w:color w:val="4F81BD" w:themeColor="accent1"/>
-    </w:rPr>
-  </w:style>
-  <w:style w:type="character" w:default="1" w:styleId="Absatzstandardschriftart">
-    <w:name w:val="Default Paragraph Font"/>
-    <w:uiPriority w:val="1"/>
-    <w:semiHidden/>
-    <w:unhideWhenUsed/>
-  </w:style>
-  <w:style w:type="table" w:default="1" w:styleId="NormaleTabelle">
-    <w:name w:val="Normal Table"/>
-    <w:uiPriority w:val="99"/>
-    <w:semiHidden/>
-    <w:unhideWhenUsed/>
-    <w:tblPr>
-      <w:tblInd w:w="0" w:type="dxa"/>
-      <w:tblCellMar>
-        <w:top w:w="0" w:type="dxa"/>
-        <w:left w:w="108" w:type="dxa"/>
-        <w:bottom w:w="0" w:type="dxa"/>
-        <w:right w:w="108" w:type="dxa"/>
-      </w:tblCellMar>
-    </w:tblPr>
-  </w:style>
-  <w:style w:type="numbering" w:default="1" w:styleId="KeineListe">
-    <w:name w:val="No List"/>
-    <w:uiPriority w:val="99"/>
-    <w:semiHidden/>
-    <w:unhideWhenUsed/>
-  </w:style>
-  <w:style w:type="paragraph" w:styleId="Kopfzeile">
-    <w:name w:val="header"/>
-    <w:basedOn w:val="Standard"/>
-    <w:link w:val="KopfzeileZeichen"/>
-    <w:uiPriority w:val="99"/>
-    <w:unhideWhenUsed/>
-    <w:rsid w:val="00C01882"/>
-    <w:pPr>
-      <w:tabs>
-        <w:tab w:val="center" w:pos="4536"/>
-        <w:tab w:val="right" w:pos="9072"/>
-      </w:tabs>
-    </w:pPr>
-  </w:style>
-  <w:style w:type="character" w:customStyle="1" w:styleId="KopfzeileZeichen">
-    <w:name w:val="Kopfzeile Zeichen"/>
-    <w:basedOn w:val="Absatzstandardschriftart"/>
-    <w:link w:val="Kopfzeile"/>
-    <w:uiPriority w:val="99"/>
-    <w:rsid w:val="00C01882"/>
-  </w:style>
-  <w:style w:type="paragraph" w:styleId="Fuzeile">
-    <w:name w:val="footer"/>
-    <w:basedOn w:val="Standard"/>
-    <w:link w:val="FuzeileZeichen"/>
-    <w:uiPriority w:val="99"/>
-    <w:unhideWhenUsed/>
-    <w:rsid w:val="00C01882"/>
-    <w:pPr>
-      <w:tabs>
-        <w:tab w:val="center" w:pos="4536"/>
-        <w:tab w:val="right" w:pos="9072"/>
-      </w:tabs>
-    </w:pPr>
-  </w:style>
-  <w:style w:type="character" w:customStyle="1" w:styleId="FuzeileZeichen">
-    <w:name w:val="Fußzeile Zeichen"/>
-    <w:basedOn w:val="Absatzstandardschriftart"/>
-    <w:link w:val="Fuzeile"/>
-    <w:uiPriority w:val="99"/>
-    <w:rsid w:val="00C01882"/>
-  </w:style>
-  <w:style w:type="table" w:styleId="HelleSchattierung-Akzent1">
-    <w:name w:val="Light Shading Accent 1"/>
-    <w:basedOn w:val="NormaleTabelle"/>
-    <w:uiPriority w:val="60"/>
-    <w:rsid w:val="00C01882"/>
-    <w:rPr>
-      <w:color w:val="365F91" w:themeColor="accent1" w:themeShade="BF"/>
-      <w:sz w:val="22"/>
-      <w:szCs w:val="22"/>
-    </w:rPr>
-    <w:tblPr>
-      <w:tblStyleRowBandSize w:val="1"/>
-      <w:tblStyleColBandSize w:val="1"/>
-      <w:tblInd w:w="0" w:type="dxa"/>
-      <w:tblBorders>
-        <w:top w:val="single" w:sz="8" w:space="0" w:color="4F81BD" w:themeColor="accent1"/>
-        <w:bottom w:val="single" w:sz="8" w:space="0" w:color="4F81BD" w:themeColor="accent1"/>
-      </w:tblBorders>
-      <w:tblCellMar>
-        <w:top w:w="0" w:type="dxa"/>
-        <w:left w:w="108" w:type="dxa"/>
-        <w:bottom w:w="0" w:type="dxa"/>
-        <w:right w:w="108" w:type="dxa"/>
-      </w:tblCellMar>
-    </w:tblPr>
-    <w:tblStylePr w:type="firstRow">
-      <w:pPr>
-        <w:spacing w:before="0" w:after="0" w:line="240" w:lineRule="auto"/>
-      </w:pPr>
-      <w:rPr>
-        <w:b/>
-        <w:bCs/>
-      </w:rPr>
-      <w:tblPr/>
-      <w:tcPr>
-        <w:tcBorders>
-          <w:top w:val="single" w:sz="8" w:space="0" w:color="4F81BD" w:themeColor="accent1"/>
-          <w:left w:val="nil"/>
-          <w:bottom w:val="single" w:sz="8" w:space="0" w:color="4F81BD" w:themeColor="accent1"/>
-          <w:right w:val="nil"/>
-          <w:insideH w:val="nil"/>
-          <w:insideV w:val="nil"/>
-        </w:tcBorders>
-      </w:tcPr>
-    </w:tblStylePr>
-    <w:tblStylePr w:type="lastRow">
-      <w:pPr>
-        <w:spacing w:before="0" w:after="0" w:line="240" w:lineRule="auto"/>
-      </w:pPr>
-      <w:rPr>
-        <w:b/>
-        <w:bCs/>
-      </w:rPr>
-      <w:tblPr/>
-      <w:tcPr>
-        <w:tcBorders>
-          <w:top w:val="single" w:sz="8" w:space="0" w:color="4F81BD" w:themeColor="accent1"/>
-          <w:left w:val="nil"/>
-          <w:bottom w:val="single" w:sz="8" w:space="0" w:color="4F81BD" w:themeColor="accent1"/>
-          <w:right w:val="nil"/>
-          <w:insideH w:val="nil"/>
-          <w:insideV w:val="nil"/>
-        </w:tcBorders>
-      </w:tcPr>
-    </w:tblStylePr>
-    <w:tblStylePr w:type="firstCol">
-      <w:rPr>
-        <w:b/>
-        <w:bCs/>
-      </w:rPr>
-    </w:tblStylePr>
-    <w:tblStylePr w:type="lastCol">
-      <w:rPr>
-        <w:b/>
-        <w:bCs/>
-      </w:rPr>
-    </w:tblStylePr>
-    <w:tblStylePr w:type="band1Vert">
-      <w:tblPr/>
-      <w:tcPr>
-        <w:tcBorders>
-          <w:left w:val="nil"/>
-          <w:right w:val="nil"/>
-          <w:insideH w:val="nil"/>
-          <w:insideV w:val="nil"/>
-        </w:tcBorders>
-        <w:shd w:val="clear" w:color="auto" w:fill="D3DFEE" w:themeFill="accent1" w:themeFillTint="3F"/>
-      </w:tcPr>
-    </w:tblStylePr>
-    <w:tblStylePr w:type="band1Horz">
-      <w:tblPr/>
-      <w:tcPr>
-        <w:tcBorders>
-          <w:left w:val="nil"/>
-          <w:right w:val="nil"/>
-          <w:insideH w:val="nil"/>
-          <w:insideV w:val="nil"/>
-        </w:tcBorders>
-        <w:shd w:val="clear" w:color="auto" w:fill="D3DFEE" w:themeFill="accent1" w:themeFillTint="3F"/>
-      </w:tcPr>
-    </w:tblStylePr>
-  </w:style>
-  <w:style w:type="paragraph" w:styleId="KeinLeerraum">
-    <w:name w:val="No Spacing"/>
-    <w:link w:val="KeinLeerraumZeichen"/>
-    <w:qFormat/>
-    <w:rsid w:val="00C01882"/>
-    <w:rPr>
-      <w:rFonts w:ascii="PMingLiU" w:hAnsi="PMingLiU"/>
-      <w:sz w:val="22"/>
-      <w:szCs w:val="22"/>
-    </w:rPr>
-  </w:style>
-  <w:style w:type="character" w:customStyle="1" w:styleId="KeinLeerraumZeichen">
-    <w:name w:val="Kein Leerraum Zeichen"/>
-    <w:basedOn w:val="Absatzstandardschriftart"/>
-    <w:link w:val="KeinLeerraum"/>
-    <w:rsid w:val="00C01882"/>
-    <w:rPr>
-      <w:rFonts w:ascii="PMingLiU" w:hAnsi="PMingLiU"/>
-      <w:sz w:val="22"/>
-      <w:szCs w:val="22"/>
-    </w:rPr>
-  </w:style>
-  <w:style w:type="character" w:customStyle="1" w:styleId="berschrift1Zeichen">
-    <w:name w:val="Überschrift 1 Zeichen"/>
-    <w:basedOn w:val="Absatzstandardschriftart"/>
-    <w:link w:val="berschrift1"/>
-    <w:uiPriority w:val="9"/>
-    <w:rsid w:val="00C01882"/>
-    <w:rPr>
-      <w:rFonts w:asciiTheme="majorHAnsi" w:eastAsiaTheme="majorEastAsia" w:hAnsiTheme="majorHAnsi" w:cstheme="majorBidi"/>
-      <w:b/>
-      <w:bCs/>
-      <w:color w:val="345A8A" w:themeColor="accent1" w:themeShade="B5"/>
-      <w:sz w:val="32"/>
-      <w:szCs w:val="32"/>
-    </w:rPr>
-  </w:style>
-  <w:style w:type="paragraph" w:styleId="Inhaltsverzeichnisberschrift">
-    <w:name w:val="TOC Heading"/>
-    <w:basedOn w:val="berschrift1"/>
-    <w:next w:val="Standard"/>
-    <w:uiPriority w:val="39"/>
-    <w:unhideWhenUsed/>
-    <w:qFormat/>
-    <w:rsid w:val="00C01882"/>
-    <w:pPr>
-      <w:spacing w:line="276" w:lineRule="auto"/>
-      <w:outlineLvl w:val="9"/>
-    </w:pPr>
-    <w:rPr>
-      <w:color w:val="365F91" w:themeColor="accent1" w:themeShade="BF"/>
-      <w:sz w:val="28"/>
-      <w:szCs w:val="28"/>
-    </w:rPr>
-  </w:style>
-  <w:style w:type="paragraph" w:styleId="Sprechblasentext">
-    <w:name w:val="Balloon Text"/>
-    <w:basedOn w:val="Standard"/>
-    <w:link w:val="SprechblasentextZeichen"/>
-    <w:uiPriority w:val="99"/>
-    <w:semiHidden/>
-    <w:unhideWhenUsed/>
-    <w:rsid w:val="00C01882"/>
-    <w:rPr>
-      <w:rFonts w:ascii="Lucida Grande" w:hAnsi="Lucida Grande" w:cs="Lucida Grande"/>
-      <w:sz w:val="18"/>
-      <w:szCs w:val="18"/>
-    </w:rPr>
-  </w:style>
-  <w:style w:type="character" w:customStyle="1" w:styleId="SprechblasentextZeichen">
-    <w:name w:val="Sprechblasentext Zeichen"/>
-    <w:basedOn w:val="Absatzstandardschriftart"/>
-    <w:link w:val="Sprechblasentext"/>
-    <w:uiPriority w:val="99"/>
-    <w:semiHidden/>
-    <w:rsid w:val="00C01882"/>
-    <w:rPr>
-      <w:rFonts w:ascii="Lucida Grande" w:hAnsi="Lucida Grande" w:cs="Lucida Grande"/>
-      <w:sz w:val="18"/>
-      <w:szCs w:val="18"/>
-    </w:rPr>
-  </w:style>
-  <w:style w:type="paragraph" w:styleId="Verzeichnis1">
-    <w:name w:val="toc 1"/>
-    <w:basedOn w:val="Standard"/>
-    <w:next w:val="Standard"/>
-    <w:autoRedefine/>
-    <w:uiPriority w:val="39"/>
-    <w:unhideWhenUsed/>
-    <w:rsid w:val="00C01882"/>
-    <w:pPr>
-      <w:spacing w:before="120"/>
-    </w:pPr>
-    <w:rPr>
-      <w:rFonts w:asciiTheme="majorHAnsi" w:hAnsiTheme="majorHAnsi"/>
-      <w:b/>
-      <w:color w:val="548DD4"/>
-    </w:rPr>
-  </w:style>
-  <w:style w:type="paragraph" w:styleId="Verzeichnis2">
-    <w:name w:val="toc 2"/>
-    <w:basedOn w:val="Standard"/>
-    <w:next w:val="Standard"/>
-    <w:autoRedefine/>
-    <w:uiPriority w:val="39"/>
-    <w:unhideWhenUsed/>
-    <w:rsid w:val="00C01882"/>
-    <w:rPr>
-      <w:sz w:val="22"/>
-      <w:szCs w:val="22"/>
-    </w:rPr>
-  </w:style>
-  <w:style w:type="paragraph" w:styleId="Verzeichnis3">
-    <w:name w:val="toc 3"/>
-    <w:basedOn w:val="Standard"/>
-    <w:next w:val="Standard"/>
-    <w:autoRedefine/>
-    <w:uiPriority w:val="39"/>
-    <w:unhideWhenUsed/>
-    <w:rsid w:val="00C01882"/>
-    <w:pPr>
-      <w:ind w:left="240"/>
-    </w:pPr>
-    <w:rPr>
-      <w:i/>
-      <w:sz w:val="22"/>
-      <w:szCs w:val="22"/>
-    </w:rPr>
-  </w:style>
-  <w:style w:type="paragraph" w:styleId="Verzeichnis4">
-    <w:name w:val="toc 4"/>
-    <w:basedOn w:val="Standard"/>
-    <w:next w:val="Standard"/>
-    <w:autoRedefine/>
-    <w:uiPriority w:val="39"/>
-    <w:semiHidden/>
-    <w:unhideWhenUsed/>
-    <w:rsid w:val="00C01882"/>
-    <w:pPr>
-      <w:pBdr>
-        <w:between w:val="double" w:sz="6" w:space="0" w:color="auto"/>
-      </w:pBdr>
-      <w:ind w:left="480"/>
-    </w:pPr>
-    <w:rPr>
-      <w:sz w:val="20"/>
-      <w:szCs w:val="20"/>
-    </w:rPr>
-  </w:style>
-  <w:style w:type="paragraph" w:styleId="Verzeichnis5">
-    <w:name w:val="toc 5"/>
-    <w:basedOn w:val="Standard"/>
-    <w:next w:val="Standard"/>
-    <w:autoRedefine/>
-    <w:uiPriority w:val="39"/>
-    <w:semiHidden/>
-    <w:unhideWhenUsed/>
-    <w:rsid w:val="00C01882"/>
-    <w:pPr>
-      <w:pBdr>
-        <w:between w:val="double" w:sz="6" w:space="0" w:color="auto"/>
-      </w:pBdr>
-      <w:ind w:left="720"/>
-    </w:pPr>
-    <w:rPr>
-      <w:sz w:val="20"/>
-      <w:szCs w:val="20"/>
-    </w:rPr>
-  </w:style>
-  <w:style w:type="paragraph" w:styleId="Verzeichnis6">
-    <w:name w:val="toc 6"/>
-    <w:basedOn w:val="Standard"/>
-    <w:next w:val="Standard"/>
-    <w:autoRedefine/>
-    <w:uiPriority w:val="39"/>
-    <w:semiHidden/>
-    <w:unhideWhenUsed/>
-    <w:rsid w:val="00C01882"/>
-    <w:pPr>
-      <w:pBdr>
-        <w:between w:val="double" w:sz="6" w:space="0" w:color="auto"/>
-      </w:pBdr>
-      <w:ind w:left="960"/>
-    </w:pPr>
-    <w:rPr>
-      <w:sz w:val="20"/>
-      <w:szCs w:val="20"/>
-    </w:rPr>
-  </w:style>
-  <w:style w:type="paragraph" w:styleId="Verzeichnis7">
-    <w:name w:val="toc 7"/>
-    <w:basedOn w:val="Standard"/>
-    <w:next w:val="Standard"/>
-    <w:autoRedefine/>
-    <w:uiPriority w:val="39"/>
-    <w:semiHidden/>
-    <w:unhideWhenUsed/>
-    <w:rsid w:val="00C01882"/>
-    <w:pPr>
-      <w:pBdr>
-        <w:between w:val="double" w:sz="6" w:space="0" w:color="auto"/>
-      </w:pBdr>
-      <w:ind w:left="1200"/>
-    </w:pPr>
-    <w:rPr>
-      <w:sz w:val="20"/>
-      <w:szCs w:val="20"/>
-    </w:rPr>
-  </w:style>
-  <w:style w:type="paragraph" w:styleId="Verzeichnis8">
-    <w:name w:val="toc 8"/>
-    <w:basedOn w:val="Standard"/>
-    <w:next w:val="Standard"/>
-    <w:autoRedefine/>
-    <w:uiPriority w:val="39"/>
-    <w:semiHidden/>
-    <w:unhideWhenUsed/>
-    <w:rsid w:val="00C01882"/>
-    <w:pPr>
-      <w:pBdr>
-        <w:between w:val="double" w:sz="6" w:space="0" w:color="auto"/>
-      </w:pBdr>
-      <w:ind w:left="1440"/>
-    </w:pPr>
-    <w:rPr>
-      <w:sz w:val="20"/>
-      <w:szCs w:val="20"/>
-    </w:rPr>
-  </w:style>
-  <w:style w:type="paragraph" w:styleId="Verzeichnis9">
-    <w:name w:val="toc 9"/>
-    <w:basedOn w:val="Standard"/>
-    <w:next w:val="Standard"/>
-    <w:autoRedefine/>
-    <w:uiPriority w:val="39"/>
-    <w:semiHidden/>
-    <w:unhideWhenUsed/>
-    <w:rsid w:val="00C01882"/>
-    <w:pPr>
-      <w:pBdr>
-        <w:between w:val="double" w:sz="6" w:space="0" w:color="auto"/>
-      </w:pBdr>
-      <w:ind w:left="1680"/>
-    </w:pPr>
-    <w:rPr>
-      <w:sz w:val="20"/>
-      <w:szCs w:val="20"/>
-    </w:rPr>
-  </w:style>
-  <w:style w:type="table" w:styleId="Tabellenraster">
-    <w:name w:val="Table Grid"/>
-    <w:basedOn w:val="NormaleTabelle"/>
-    <w:uiPriority w:val="1"/>
-    <w:rsid w:val="00C01882"/>
-    <w:rPr>
-      <w:sz w:val="22"/>
-      <w:szCs w:val="22"/>
-    </w:rPr>
-    <w:tblPr>
-      <w:tblInd w:w="0" w:type="dxa"/>
-      <w:tblBorders>
-        <w:top w:val="single" w:sz="4" w:space="0" w:color="000000" w:themeColor="text1"/>
-        <w:left w:val="single" w:sz="4" w:space="0" w:color="000000" w:themeColor="text1"/>
-        <w:bottom w:val="single" w:sz="4" w:space="0" w:color="000000" w:themeColor="text1"/>
-        <w:right w:val="single" w:sz="4" w:space="0" w:color="000000" w:themeColor="text1"/>
-        <w:insideH w:val="single" w:sz="4" w:space="0" w:color="000000" w:themeColor="text1"/>
-        <w:insideV w:val="single" w:sz="4" w:space="0" w:color="000000" w:themeColor="text1"/>
-      </w:tblBorders>
-      <w:tblCellMar>
-        <w:top w:w="0" w:type="dxa"/>
-        <w:left w:w="108" w:type="dxa"/>
-        <w:bottom w:w="0" w:type="dxa"/>
-        <w:right w:w="108" w:type="dxa"/>
-      </w:tblCellMar>
-    </w:tblPr>
-  </w:style>
-  <w:style w:type="character" w:customStyle="1" w:styleId="berschrift2Zeichen">
-    <w:name w:val="Überschrift 2 Zeichen"/>
-    <w:basedOn w:val="Absatzstandardschriftart"/>
-    <w:link w:val="berschrift2"/>
-    <w:uiPriority w:val="9"/>
-    <w:rsid w:val="00C01882"/>
-    <w:rPr>
-      <w:rFonts w:ascii="Times New Roman" w:hAnsi="Times New Roman" w:cs="Times New Roman"/>
-      <w:b/>
-      <w:bCs/>
-      <w:sz w:val="36"/>
-      <w:szCs w:val="36"/>
-    </w:rPr>
-  </w:style>
-  <w:style w:type="paragraph" w:styleId="Listenabsatz">
-    <w:name w:val="List Paragraph"/>
-    <w:basedOn w:val="Standard"/>
-    <w:uiPriority w:val="34"/>
-    <w:qFormat/>
-    <w:rsid w:val="006E14D0"/>
-    <w:pPr>
-      <w:ind w:left="720"/>
-      <w:contextualSpacing/>
-    </w:pPr>
-  </w:style>
-  <w:style w:type="paragraph" w:styleId="IntensivesAnfhrungszeichen">
-    <w:name w:val="Intense Quote"/>
-    <w:basedOn w:val="Standard"/>
-    <w:next w:val="Standard"/>
-    <w:link w:val="IntensivesAnfhrungszeichenZeichen"/>
-    <w:uiPriority w:val="30"/>
-    <w:qFormat/>
-    <w:rsid w:val="00F85A6B"/>
-    <w:pPr>
-      <w:pBdr>
-        <w:bottom w:val="single" w:sz="4" w:space="4" w:color="4F81BD" w:themeColor="accent1"/>
-      </w:pBdr>
-      <w:spacing w:before="200" w:after="280"/>
-      <w:ind w:left="936" w:right="936"/>
-    </w:pPr>
-    <w:rPr>
-      <w:b/>
-      <w:bCs/>
-      <w:i/>
-      <w:iCs/>
-      <w:color w:val="4F81BD" w:themeColor="accent1"/>
-    </w:rPr>
-  </w:style>
-  <w:style w:type="character" w:customStyle="1" w:styleId="IntensivesAnfhrungszeichenZeichen">
-    <w:name w:val="Intensives Anführungszeichen Zeichen"/>
-    <w:basedOn w:val="Absatzstandardschriftart"/>
-    <w:link w:val="IntensivesAnfhrungszeichen"/>
-    <w:uiPriority w:val="30"/>
-    <w:rsid w:val="00F85A6B"/>
-    <w:rPr>
-      <w:b/>
-      <w:bCs/>
-      <w:i/>
-      <w:iCs/>
-      <w:color w:val="4F81BD" w:themeColor="accent1"/>
-    </w:rPr>
-  </w:style>
-  <w:style w:type="paragraph" w:styleId="Untertitel">
-    <w:name w:val="Subtitle"/>
-    <w:basedOn w:val="Standard"/>
-    <w:next w:val="Standard"/>
-    <w:link w:val="UntertitelZeichen"/>
-    <w:uiPriority w:val="11"/>
-    <w:qFormat/>
-    <w:rsid w:val="00F85A6B"/>
-    <w:pPr>
-      <w:numPr>
-        <w:ilvl w:val="1"/>
-      </w:numPr>
-    </w:pPr>
-    <w:rPr>
-      <w:rFonts w:asciiTheme="majorHAnsi" w:eastAsiaTheme="majorEastAsia" w:hAnsiTheme="majorHAnsi" w:cstheme="majorBidi"/>
-      <w:i/>
-      <w:iCs/>
-      <w:color w:val="4F81BD" w:themeColor="accent1"/>
-      <w:spacing w:val="15"/>
-    </w:rPr>
-  </w:style>
-  <w:style w:type="character" w:customStyle="1" w:styleId="UntertitelZeichen">
-    <w:name w:val="Untertitel Zeichen"/>
-    <w:basedOn w:val="Absatzstandardschriftart"/>
-    <w:link w:val="Untertitel"/>
-    <w:uiPriority w:val="11"/>
-    <w:rsid w:val="00F85A6B"/>
-    <w:rPr>
-      <w:rFonts w:asciiTheme="majorHAnsi" w:eastAsiaTheme="majorEastAsia" w:hAnsiTheme="majorHAnsi" w:cstheme="majorBidi"/>
-      <w:i/>
-      <w:iCs/>
-      <w:color w:val="4F81BD" w:themeColor="accent1"/>
-      <w:spacing w:val="15"/>
-    </w:rPr>
-  </w:style>
-  <w:style w:type="paragraph" w:styleId="Titel">
-    <w:name w:val="Title"/>
-    <w:basedOn w:val="Standard"/>
-    <w:next w:val="Standard"/>
-    <w:link w:val="TitelZeichen"/>
-    <w:uiPriority w:val="10"/>
-    <w:qFormat/>
-    <w:rsid w:val="00F85A6B"/>
-    <w:pPr>
-      <w:pBdr>
-        <w:bottom w:val="single" w:sz="8" w:space="4" w:color="4F81BD" w:themeColor="accent1"/>
-      </w:pBdr>
-      <w:spacing w:after="300"/>
-      <w:contextualSpacing/>
-    </w:pPr>
-    <w:rPr>
-      <w:rFonts w:asciiTheme="majorHAnsi" w:eastAsiaTheme="majorEastAsia" w:hAnsiTheme="majorHAnsi" w:cstheme="majorBidi"/>
-      <w:color w:val="17365D" w:themeColor="text2" w:themeShade="BF"/>
-      <w:spacing w:val="5"/>
-      <w:kern w:val="28"/>
-      <w:sz w:val="52"/>
-      <w:szCs w:val="52"/>
-    </w:rPr>
-  </w:style>
-  <w:style w:type="character" w:customStyle="1" w:styleId="TitelZeichen">
-    <w:name w:val="Titel Zeichen"/>
-    <w:basedOn w:val="Absatzstandardschriftart"/>
-    <w:link w:val="Titel"/>
-    <w:uiPriority w:val="10"/>
-    <w:rsid w:val="00F85A6B"/>
-    <w:rPr>
-      <w:rFonts w:asciiTheme="majorHAnsi" w:eastAsiaTheme="majorEastAsia" w:hAnsiTheme="majorHAnsi" w:cstheme="majorBidi"/>
-      <w:color w:val="17365D" w:themeColor="text2" w:themeShade="BF"/>
-      <w:spacing w:val="5"/>
-      <w:kern w:val="28"/>
-      <w:sz w:val="52"/>
-      <w:szCs w:val="52"/>
-    </w:rPr>
-  </w:style>
-  <w:style w:type="character" w:customStyle="1" w:styleId="berschrift3Zeichen">
-    <w:name w:val="Überschrift 3 Zeichen"/>
-    <w:basedOn w:val="Absatzstandardschriftart"/>
+  <w:style w:type="character" w:customStyle="1" w:styleId="berschrift3Zchn">
+    <w:name w:val="Überschrift 3 Zchn"/>
+    <w:basedOn w:val="Absatz-Standardschriftart"/>
     <w:link w:val="berschrift3"/>
     <w:uiPriority w:val="9"/>
     <w:rsid w:val="00F85A6B"/>
@@ -5800,7 +5293,7 @@
 <CoverPageProperties xmlns="http://schemas.microsoft.com/office/2006/coverPageProps">
   <PublishDate/>
   <Abstract/>
-  <CompanyAddress>•  Luka Thurm 	                                    •  Christoph Thomas</CompanyAddress>
+  <CompanyAddress>•  Luca Thurm 	                                    •  Christoph Thomas</CompanyAddress>
   <CompanyPhone/>
   <CompanyFax/>
   <CompanyEmail/>
@@ -5820,7 +5313,7 @@
 </file>
 
 <file path=customXml/itemProps2.xml><?xml version="1.0" encoding="utf-8"?>
-<ds:datastoreItem xmlns:ds="http://schemas.openxmlformats.org/officeDocument/2006/customXml" ds:itemID="{2A24CA4E-E99C-1F45-9495-78DE48291826}">
+<ds:datastoreItem xmlns:ds="http://schemas.openxmlformats.org/officeDocument/2006/customXml" ds:itemID="{17E47E6B-4851-4232-9140-07214B4E3A41}">
   <ds:schemaRefs>
     <ds:schemaRef ds:uri="http://schemas.openxmlformats.org/officeDocument/2006/bibliography"/>
   </ds:schemaRefs>

</xml_diff>